<commit_message>
note 1 for ch6
</commit_message>
<xml_diff>
--- a/ch6-Objects&DataStructuress.docx
+++ b/ch6-Objects&DataStructuress.docx
@@ -3689,41 +3689,21 @@
                                   </w:sdtPr>
                                   <w:sdtEndPr/>
                                   <w:sdtContent>
-                                    <w:proofErr w:type="spellStart"/>
                                     <w:r>
                                       <w:rPr>
                                         <w:color w:val="1CADE4" w:themeColor="accent1"/>
                                         <w:sz w:val="26"/>
                                         <w:szCs w:val="26"/>
                                       </w:rPr>
-                                      <w:t>Abdo</w:t>
+                                      <w:t>Abdurahman</w:t>
                                     </w:r>
-                                    <w:proofErr w:type="spellEnd"/>
                                     <w:r>
                                       <w:rPr>
                                         <w:color w:val="1CADE4" w:themeColor="accent1"/>
                                         <w:sz w:val="26"/>
                                         <w:szCs w:val="26"/>
                                       </w:rPr>
-                                      <w:t xml:space="preserve"> </w:t>
-                                    </w:r>
-                                    <w:proofErr w:type="spellStart"/>
-                                    <w:r>
-                                      <w:rPr>
-                                        <w:color w:val="1CADE4" w:themeColor="accent1"/>
-                                        <w:sz w:val="26"/>
-                                        <w:szCs w:val="26"/>
-                                      </w:rPr>
-                                      <w:t>Gamal</w:t>
-                                    </w:r>
-                                    <w:proofErr w:type="spellEnd"/>
-                                    <w:r>
-                                      <w:rPr>
-                                        <w:color w:val="1CADE4" w:themeColor="accent1"/>
-                                        <w:sz w:val="26"/>
-                                        <w:szCs w:val="26"/>
-                                      </w:rPr>
-                                      <w:t xml:space="preserve"> Ahmed</w:t>
+                                      <w:t xml:space="preserve"> Gamal Ahmed</w:t>
                                     </w:r>
                                   </w:sdtContent>
                                 </w:sdt>
@@ -3812,41 +3792,21 @@
                             </w:sdtPr>
                             <w:sdtEndPr/>
                             <w:sdtContent>
-                              <w:proofErr w:type="spellStart"/>
                               <w:r>
                                 <w:rPr>
                                   <w:color w:val="1CADE4" w:themeColor="accent1"/>
                                   <w:sz w:val="26"/>
                                   <w:szCs w:val="26"/>
                                 </w:rPr>
-                                <w:t>Abdo</w:t>
+                                <w:t>Abdurahman</w:t>
                               </w:r>
-                              <w:proofErr w:type="spellEnd"/>
                               <w:r>
                                 <w:rPr>
                                   <w:color w:val="1CADE4" w:themeColor="accent1"/>
                                   <w:sz w:val="26"/>
                                   <w:szCs w:val="26"/>
                                 </w:rPr>
-                                <w:t xml:space="preserve"> </w:t>
-                              </w:r>
-                              <w:proofErr w:type="spellStart"/>
-                              <w:r>
-                                <w:rPr>
-                                  <w:color w:val="1CADE4" w:themeColor="accent1"/>
-                                  <w:sz w:val="26"/>
-                                  <w:szCs w:val="26"/>
-                                </w:rPr>
-                                <w:t>Gamal</w:t>
-                              </w:r>
-                              <w:proofErr w:type="spellEnd"/>
-                              <w:r>
-                                <w:rPr>
-                                  <w:color w:val="1CADE4" w:themeColor="accent1"/>
-                                  <w:sz w:val="26"/>
-                                  <w:szCs w:val="26"/>
-                                </w:rPr>
-                                <w:t xml:space="preserve"> Ahmed</w:t>
+                                <w:t xml:space="preserve"> Gamal Ahmed</w:t>
                               </w:r>
                             </w:sdtContent>
                           </w:sdt>
@@ -4024,6 +3984,7 @@
                                     <w:dataBinding w:prefixMappings="xmlns:ns0='http://purl.org/dc/elements/1.1/' xmlns:ns1='http://schemas.openxmlformats.org/package/2006/metadata/core-properties' " w:xpath="/ns1:coreProperties[1]/ns0:subject[1]" w:storeItemID="{6C3C8BC8-F283-45AE-878A-BAB7291924A1}"/>
                                     <w:text/>
                                   </w:sdtPr>
+                                  <w:sdtEndPr/>
                                   <w:sdtContent>
                                     <w:r>
                                       <w:rPr>
@@ -4136,6 +4097,7 @@
                               <w:dataBinding w:prefixMappings="xmlns:ns0='http://purl.org/dc/elements/1.1/' xmlns:ns1='http://schemas.openxmlformats.org/package/2006/metadata/core-properties' " w:xpath="/ns1:coreProperties[1]/ns0:subject[1]" w:storeItemID="{6C3C8BC8-F283-45AE-878A-BAB7291924A1}"/>
                               <w:text/>
                             </w:sdtPr>
+                            <w:sdtEndPr/>
                             <w:sdtContent>
                               <w:r>
                                 <w:rPr>
@@ -4183,7 +4145,7 @@
                   <wp:posOffset>3136900</wp:posOffset>
                 </wp:positionH>
                 <wp:positionV relativeFrom="paragraph">
-                  <wp:posOffset>1739265</wp:posOffset>
+                  <wp:posOffset>2431415</wp:posOffset>
                 </wp:positionV>
                 <wp:extent cx="3232725" cy="2609850"/>
                 <wp:effectExtent l="0" t="0" r="6350" b="0"/>
@@ -4272,36 +4234,178 @@
           </w:r>
         </w:p>
         <w:p>
+          <w:pPr>
+            <w:pStyle w:val="TOC1"/>
+            <w:tabs>
+              <w:tab w:val="right" w:leader="dot" w:pos="9350"/>
+            </w:tabs>
+            <w:rPr>
+              <w:rFonts w:cstheme="minorBidi"/>
+              <w:noProof/>
+            </w:rPr>
+          </w:pPr>
           <w:r>
-            <w:rPr>
-              <w:rFonts w:cs="Times New Roman"/>
-              <w:sz w:val="22"/>
-              <w:szCs w:val="22"/>
-            </w:rPr>
             <w:fldChar w:fldCharType="begin"/>
           </w:r>
           <w:r>
             <w:instrText xml:space="preserve"> TOC \o "1-3" \h \z \u </w:instrText>
           </w:r>
           <w:r>
-            <w:rPr>
-              <w:rFonts w:cs="Times New Roman"/>
-              <w:sz w:val="22"/>
-              <w:szCs w:val="22"/>
-            </w:rPr>
             <w:fldChar w:fldCharType="separate"/>
           </w:r>
-          <w:r>
+          <w:hyperlink w:anchor="_Toc124451381" w:history="1">
+            <w:r>
+              <w:rPr>
+                <w:rStyle w:val="Hyperlink"/>
+                <w:noProof/>
+                <w:rtl/>
+              </w:rPr>
+              <w:t>1</w:t>
+            </w:r>
+            <w:r>
+              <w:rPr>
+                <w:rStyle w:val="Hyperlink"/>
+                <w:noProof/>
+              </w:rPr>
+              <w:t>-introduction :</w:t>
+            </w:r>
+            <w:r>
+              <w:rPr>
+                <w:noProof/>
+                <w:webHidden/>
+              </w:rPr>
+              <w:tab/>
+            </w:r>
+            <w:r>
+              <w:rPr>
+                <w:noProof/>
+                <w:webHidden/>
+              </w:rPr>
+              <w:fldChar w:fldCharType="begin"/>
+            </w:r>
+            <w:r>
+              <w:rPr>
+                <w:noProof/>
+                <w:webHidden/>
+              </w:rPr>
+              <w:instrText xml:space="preserve"> PAGEREF _Toc124451381 \h </w:instrText>
+            </w:r>
+            <w:r>
+              <w:rPr>
+                <w:noProof/>
+                <w:webHidden/>
+              </w:rPr>
+            </w:r>
+            <w:r>
+              <w:rPr>
+                <w:noProof/>
+                <w:webHidden/>
+              </w:rPr>
+              <w:fldChar w:fldCharType="separate"/>
+            </w:r>
+            <w:r>
+              <w:rPr>
+                <w:noProof/>
+                <w:webHidden/>
+              </w:rPr>
+              <w:t>2</w:t>
+            </w:r>
+            <w:r>
+              <w:rPr>
+                <w:noProof/>
+                <w:webHidden/>
+              </w:rPr>
+              <w:fldChar w:fldCharType="end"/>
+            </w:r>
+          </w:hyperlink>
+        </w:p>
+        <w:p>
+          <w:pPr>
+            <w:pStyle w:val="TOC1"/>
+            <w:tabs>
+              <w:tab w:val="right" w:leader="dot" w:pos="9350"/>
+            </w:tabs>
             <w:rPr>
-              <w:rFonts w:cs="Times New Roman"/>
-              <w:b/>
-              <w:bCs/>
+              <w:rFonts w:cstheme="minorBidi"/>
               <w:noProof/>
-              <w:sz w:val="22"/>
-              <w:szCs w:val="22"/>
             </w:rPr>
-            <w:t>No table of contents entries found.</w:t>
-          </w:r>
+          </w:pPr>
+          <w:hyperlink w:anchor="_Toc124451382" w:history="1">
+            <w:r>
+              <w:rPr>
+                <w:rStyle w:val="Hyperlink"/>
+                <w:noProof/>
+                <w:rtl/>
+                <w:lang w:bidi="ar-EG"/>
+              </w:rPr>
+              <w:t>2</w:t>
+            </w:r>
+            <w:r>
+              <w:rPr>
+                <w:rStyle w:val="Hyperlink"/>
+                <w:noProof/>
+                <w:lang w:bidi="ar-EG"/>
+              </w:rPr>
+              <w:t>-</w:t>
+            </w:r>
+            <w:r>
+              <w:rPr>
+                <w:rStyle w:val="Hyperlink"/>
+                <w:noProof/>
+              </w:rPr>
+              <w:t xml:space="preserve"> Data Abstraction:</w:t>
+            </w:r>
+            <w:r>
+              <w:rPr>
+                <w:noProof/>
+                <w:webHidden/>
+              </w:rPr>
+              <w:tab/>
+            </w:r>
+            <w:r>
+              <w:rPr>
+                <w:noProof/>
+                <w:webHidden/>
+              </w:rPr>
+              <w:fldChar w:fldCharType="begin"/>
+            </w:r>
+            <w:r>
+              <w:rPr>
+                <w:noProof/>
+                <w:webHidden/>
+              </w:rPr>
+              <w:instrText xml:space="preserve"> PAGEREF _Toc124451382 \h </w:instrText>
+            </w:r>
+            <w:r>
+              <w:rPr>
+                <w:noProof/>
+                <w:webHidden/>
+              </w:rPr>
+            </w:r>
+            <w:r>
+              <w:rPr>
+                <w:noProof/>
+                <w:webHidden/>
+              </w:rPr>
+              <w:fldChar w:fldCharType="separate"/>
+            </w:r>
+            <w:r>
+              <w:rPr>
+                <w:noProof/>
+                <w:webHidden/>
+              </w:rPr>
+              <w:t>2</w:t>
+            </w:r>
+            <w:r>
+              <w:rPr>
+                <w:noProof/>
+                <w:webHidden/>
+              </w:rPr>
+              <w:fldChar w:fldCharType="end"/>
+            </w:r>
+          </w:hyperlink>
+        </w:p>
+        <w:p>
           <w:r>
             <w:rPr>
               <w:b/>
@@ -4346,11 +4450,1833 @@
           <w:rtl/>
         </w:rPr>
       </w:pPr>
-      <w:bookmarkStart w:id="0" w:name="_GoBack"/>
+    </w:p>
+    <w:p>
+      <w:pPr>
+        <w:bidi/>
+        <w:rPr>
+          <w:rtl/>
+        </w:rPr>
+      </w:pPr>
+    </w:p>
+    <w:p>
+      <w:pPr>
+        <w:pStyle w:val="Heading1"/>
+      </w:pPr>
+      <w:bookmarkStart w:id="0" w:name="_Toc124451381"/>
+      <w:r>
+        <w:rPr>
+          <w:rFonts w:hint="cs"/>
+          <w:rtl/>
+        </w:rPr>
+        <w:lastRenderedPageBreak/>
+        <w:t>1</w:t>
+      </w:r>
+      <w:r>
+        <w:t>-introduction :</w:t>
+      </w:r>
       <w:bookmarkEnd w:id="0"/>
+      <w:r>
+        <w:t xml:space="preserve"> </w:t>
+      </w:r>
+    </w:p>
+    <w:p>
+      <w:pPr>
+        <w:bidi/>
+      </w:pPr>
+    </w:p>
+    <w:p>
+      <w:pPr>
+        <w:bidi/>
+        <w:rPr>
+          <w:rStyle w:val="fontstyle01"/>
+          <w:rtl/>
+        </w:rPr>
+      </w:pPr>
+      <w:r>
+        <w:rPr>
+          <w:rFonts w:hint="cs"/>
+          <w:rtl/>
+          <w:lang w:bidi="ar-EG"/>
+        </w:rPr>
+        <w:t xml:space="preserve">ف </w:t>
+      </w:r>
+      <w:r>
+        <w:rPr>
+          <w:rFonts w:hint="cs"/>
+          <w:rtl/>
+          <w:lang w:bidi="ar-EG"/>
+        </w:rPr>
+        <w:t xml:space="preserve"> سبب   وراء</w:t>
+      </w:r>
+      <w:r>
+        <w:rPr>
+          <w:lang w:bidi="ar-EG"/>
+        </w:rPr>
+        <w:t xml:space="preserve"> </w:t>
+      </w:r>
+      <w:r>
+        <w:rPr>
+          <w:rFonts w:hint="cs"/>
+          <w:rtl/>
+          <w:lang w:bidi="ar-EG"/>
+        </w:rPr>
+        <w:t xml:space="preserve"> تخلى ال </w:t>
+      </w:r>
+      <w:r>
+        <w:rPr>
+          <w:rStyle w:val="fontstyle01"/>
+        </w:rPr>
+        <w:t xml:space="preserve">variables </w:t>
+      </w:r>
+      <w:r>
+        <w:rPr>
+          <w:rStyle w:val="fontstyle01"/>
+          <w:rFonts w:hint="cs"/>
+          <w:rtl/>
+        </w:rPr>
+        <w:t xml:space="preserve"> تكون </w:t>
+      </w:r>
+      <w:r>
+        <w:rPr>
+          <w:rStyle w:val="fontstyle01"/>
+        </w:rPr>
+        <w:t>private</w:t>
+      </w:r>
+      <w:r>
+        <w:rPr>
+          <w:rStyle w:val="fontstyle01"/>
+          <w:rFonts w:hint="cs"/>
+          <w:rtl/>
+        </w:rPr>
+        <w:t xml:space="preserve"> .انك  مثلا مش عاوز  اى حد تانى يعتمد عليهم او يستخدمهم عشان يكون ف لينا دايما الحريه ان نغير فيهم  ف اى لحظه  من غير مناثر على  حد تانى . طيب امال ليه  بتعمل  </w:t>
+      </w:r>
+      <w:r>
+        <w:rPr>
+          <w:rStyle w:val="fontstyle01"/>
+        </w:rPr>
+        <w:t>setter,getter</w:t>
+      </w:r>
+      <w:r>
+        <w:rPr>
+          <w:rStyle w:val="fontstyle01"/>
+          <w:rFonts w:hint="cs"/>
+          <w:rtl/>
+          <w:lang w:bidi="ar-EG"/>
+        </w:rPr>
+        <w:t xml:space="preserve">  وهم  بيكشفه ال</w:t>
+      </w:r>
+      <w:r>
+        <w:rPr>
+          <w:rStyle w:val="fontstyle01"/>
+        </w:rPr>
+        <w:t xml:space="preserve"> </w:t>
+      </w:r>
+      <w:r>
+        <w:rPr>
+          <w:rStyle w:val="fontstyle01"/>
+        </w:rPr>
+        <w:t xml:space="preserve">variables </w:t>
+      </w:r>
+      <w:r>
+        <w:rPr>
+          <w:rStyle w:val="fontstyle01"/>
+          <w:rFonts w:hint="cs"/>
+          <w:rtl/>
+        </w:rPr>
+        <w:t xml:space="preserve"> </w:t>
+      </w:r>
+      <w:r>
+        <w:rPr>
+          <w:rStyle w:val="fontstyle01"/>
+        </w:rPr>
+        <w:t xml:space="preserve"> </w:t>
+      </w:r>
+      <w:r>
+        <w:rPr>
+          <w:rStyle w:val="fontstyle01"/>
+        </w:rPr>
+        <w:t>private</w:t>
+      </w:r>
+      <w:r>
+        <w:rPr>
+          <w:rStyle w:val="fontstyle01"/>
+          <w:rFonts w:hint="cs"/>
+          <w:rtl/>
+        </w:rPr>
+        <w:t>دول؟؟؟</w:t>
+      </w:r>
+    </w:p>
+    <w:p>
+      <w:pPr>
+        <w:bidi/>
+        <w:rPr>
+          <w:rStyle w:val="fontstyle01"/>
+          <w:rtl/>
+        </w:rPr>
+      </w:pPr>
+      <w:r>
+        <w:rPr>
+          <w:rStyle w:val="fontstyle01"/>
+          <w:rFonts w:hint="cs"/>
+          <w:rtl/>
+        </w:rPr>
+        <w:t>عم بوب باشا  طرح السوال العظيم  دة ومجوبش  عليه   دلوقتى .</w:t>
+      </w:r>
+    </w:p>
+    <w:p>
+      <w:pPr>
+        <w:pStyle w:val="Heading1"/>
+        <w:rPr>
+          <w:lang w:bidi="ar-EG"/>
+        </w:rPr>
+      </w:pPr>
+      <w:bookmarkStart w:id="1" w:name="_Toc124451382"/>
+      <w:r>
+        <w:rPr>
+          <w:rFonts w:hint="cs"/>
+          <w:rtl/>
+          <w:lang w:bidi="ar-EG"/>
+        </w:rPr>
+        <w:t>2</w:t>
+      </w:r>
+      <w:r>
+        <w:rPr>
+          <w:lang w:bidi="ar-EG"/>
+        </w:rPr>
+        <w:t>-</w:t>
+      </w:r>
+      <w:r>
+        <w:rPr>
+          <w:rStyle w:val="NoSpacing"/>
+        </w:rPr>
+        <w:t xml:space="preserve"> </w:t>
+      </w:r>
+      <w:r>
+        <w:rPr>
+          <w:rFonts w:eastAsiaTheme="minorEastAsia"/>
+        </w:rPr>
+        <w:t>Data Abstraction</w:t>
+      </w:r>
+      <w:r>
+        <w:rPr>
+          <w:rFonts w:eastAsiaTheme="minorEastAsia"/>
+        </w:rPr>
+        <w:t>:</w:t>
+      </w:r>
+      <w:bookmarkEnd w:id="1"/>
+    </w:p>
+    <w:p>
+      <w:pPr>
+        <w:bidi/>
+      </w:pPr>
+    </w:p>
+    <w:p>
+      <w:pPr>
+        <w:bidi/>
+        <w:rPr>
+          <w:lang w:bidi="ar-EG"/>
+        </w:rPr>
+      </w:pPr>
+      <w:r>
+        <w:drawing>
+          <wp:anchor distT="0" distB="0" distL="114300" distR="114300" simplePos="0" relativeHeight="251664384" behindDoc="0" locked="0" layoutInCell="1" allowOverlap="1" wp14:anchorId="6C197C2A" wp14:editId="28BD5870">
+            <wp:simplePos x="0" y="0"/>
+            <wp:positionH relativeFrom="column">
+              <wp:posOffset>159385</wp:posOffset>
+            </wp:positionH>
+            <wp:positionV relativeFrom="paragraph">
+              <wp:posOffset>387985</wp:posOffset>
+            </wp:positionV>
+            <wp:extent cx="4356100" cy="2153285"/>
+            <wp:effectExtent l="0" t="0" r="6350" b="0"/>
+            <wp:wrapNone/>
+            <wp:docPr id="11" name="Picture 11"/>
+            <wp:cNvGraphicFramePr>
+              <a:graphicFrameLocks xmlns:a="http://schemas.openxmlformats.org/drawingml/2006/main" noChangeAspect="1"/>
+            </wp:cNvGraphicFramePr>
+            <a:graphic xmlns:a="http://schemas.openxmlformats.org/drawingml/2006/main">
+              <a:graphicData uri="http://schemas.openxmlformats.org/drawingml/2006/picture">
+                <pic:pic xmlns:pic="http://schemas.openxmlformats.org/drawingml/2006/picture">
+                  <pic:nvPicPr>
+                    <pic:cNvPr id="1" name=""/>
+                    <pic:cNvPicPr/>
+                  </pic:nvPicPr>
+                  <pic:blipFill>
+                    <a:blip r:embed="rId10">
+                      <a:extLst>
+                        <a:ext uri="{28A0092B-C50C-407E-A947-70E740481C1C}">
+                          <a14:useLocalDpi xmlns:a14="http://schemas.microsoft.com/office/drawing/2010/main" val="0"/>
+                        </a:ext>
+                      </a:extLst>
+                    </a:blip>
+                    <a:stretch>
+                      <a:fillRect/>
+                    </a:stretch>
+                  </pic:blipFill>
+                  <pic:spPr>
+                    <a:xfrm>
+                      <a:off x="0" y="0"/>
+                      <a:ext cx="4356100" cy="2153285"/>
+                    </a:xfrm>
+                    <a:prstGeom prst="rect">
+                      <a:avLst/>
+                    </a:prstGeom>
+                  </pic:spPr>
+                </pic:pic>
+              </a:graphicData>
+            </a:graphic>
+            <wp14:sizeRelH relativeFrom="margin">
+              <wp14:pctWidth>0</wp14:pctWidth>
+            </wp14:sizeRelH>
+            <wp14:sizeRelV relativeFrom="margin">
+              <wp14:pctHeight>0</wp14:pctHeight>
+            </wp14:sizeRelV>
+          </wp:anchor>
+        </w:drawing>
+      </w:r>
+      <w:r>
+        <w:rPr>
+          <w:rFonts w:hint="cs"/>
+          <w:rtl/>
+          <w:lang w:bidi="ar-EG"/>
+        </w:rPr>
+        <w:t xml:space="preserve">عم  بوب اول  مبداء  عطانى مثالين نقارن بينهم . والاتنين دول  بيمثله او بيعبرة عن نقطه </w:t>
+      </w:r>
+      <w:r>
+        <w:rPr>
+          <w:rFonts w:hint="cs"/>
+          <w:rtl/>
+          <w:lang w:bidi="ar-EG"/>
+        </w:rPr>
+        <w:t xml:space="preserve">بس الاول  كلاس دة   كاشف كل حاجه جواه مخليها </w:t>
+      </w:r>
+      <w:r>
+        <w:rPr>
+          <w:lang w:bidi="ar-EG"/>
+        </w:rPr>
+        <w:t xml:space="preserve">public </w:t>
+      </w:r>
+      <w:r>
+        <w:rPr>
+          <w:rFonts w:hint="cs"/>
+          <w:rtl/>
+          <w:lang w:bidi="ar-EG"/>
+        </w:rPr>
+        <w:t xml:space="preserve">يعنى </w:t>
+      </w:r>
+      <w:r>
+        <w:rPr>
+          <w:lang w:bidi="ar-EG"/>
+        </w:rPr>
+        <w:t xml:space="preserve"> </w:t>
+      </w:r>
+      <w:r>
+        <w:rPr>
+          <w:rFonts w:hint="cs"/>
+          <w:rtl/>
+          <w:lang w:bidi="ar-EG"/>
+        </w:rPr>
+        <w:t xml:space="preserve"> وتانى واحد هو </w:t>
+      </w:r>
+      <w:r>
+        <w:rPr>
+          <w:lang w:bidi="ar-EG"/>
+        </w:rPr>
+        <w:t>interface</w:t>
+      </w:r>
+      <w:r>
+        <w:rPr>
+          <w:rFonts w:hint="cs"/>
+          <w:rtl/>
+          <w:lang w:bidi="ar-EG"/>
+        </w:rPr>
+        <w:t xml:space="preserve"> وخافى ال </w:t>
+      </w:r>
+      <w:r>
+        <w:rPr>
+          <w:lang w:bidi="ar-EG"/>
+        </w:rPr>
+        <w:t xml:space="preserve">implementation </w:t>
+      </w:r>
+      <w:r>
+        <w:rPr>
+          <w:rFonts w:hint="cs"/>
+          <w:rtl/>
+          <w:lang w:bidi="ar-EG"/>
+        </w:rPr>
+        <w:t xml:space="preserve"> بتاعه تماما . </w:t>
+      </w:r>
+    </w:p>
+    <w:p>
+      <w:pPr>
+        <w:rPr>
+          <w:rtl/>
+        </w:rPr>
+      </w:pPr>
+    </w:p>
+    <w:p>
+      <w:pPr>
+        <w:rPr>
+          <w:rtl/>
+        </w:rPr>
+      </w:pPr>
+    </w:p>
+    <w:p>
+      <w:pPr>
+        <w:rPr>
+          <w:rtl/>
+        </w:rPr>
+      </w:pPr>
+    </w:p>
+    <w:p>
+      <w:pPr>
+        <w:rPr>
+          <w:rtl/>
+        </w:rPr>
+      </w:pPr>
+    </w:p>
+    <w:p>
+      <w:pPr>
+        <w:rPr>
+          <w:rtl/>
+        </w:rPr>
+      </w:pPr>
+    </w:p>
+    <w:p>
+      <w:pPr>
+        <w:rPr>
+          <w:rtl/>
+        </w:rPr>
+      </w:pPr>
+    </w:p>
+    <w:p>
+      <w:pPr>
+        <w:rPr>
+          <w:rtl/>
+        </w:rPr>
+      </w:pPr>
+    </w:p>
+    <w:p>
+      <w:pPr>
+        <w:rPr>
+          <w:rtl/>
+        </w:rPr>
+      </w:pPr>
+    </w:p>
+    <w:p>
+      <w:pPr>
+        <w:rPr>
+          <w:rtl/>
+        </w:rPr>
+      </w:pPr>
+    </w:p>
+    <w:p>
+      <w:pPr>
+        <w:rPr>
+          <w:rtl/>
+        </w:rPr>
+      </w:pPr>
+    </w:p>
+    <w:p>
+      <w:pPr>
+        <w:bidi/>
+        <w:rPr>
+          <w:rStyle w:val="fontstyle01"/>
+          <w:rtl/>
+        </w:rPr>
+      </w:pPr>
+      <w:r>
+        <w:rPr>
+          <w:rStyle w:val="fontstyle01"/>
+          <w:rFonts w:cs="Arial"/>
+          <w:rtl/>
+        </w:rPr>
+        <w:drawing>
+          <wp:anchor distT="0" distB="0" distL="114300" distR="114300" simplePos="0" relativeHeight="251665408" behindDoc="0" locked="0" layoutInCell="1" allowOverlap="1" wp14:anchorId="580E62B8" wp14:editId="3AEE009D">
+            <wp:simplePos x="0" y="0"/>
+            <wp:positionH relativeFrom="column">
+              <wp:posOffset>-234950</wp:posOffset>
+            </wp:positionH>
+            <wp:positionV relativeFrom="paragraph">
+              <wp:posOffset>467995</wp:posOffset>
+            </wp:positionV>
+            <wp:extent cx="3186062" cy="2286000"/>
+            <wp:effectExtent l="0" t="0" r="0" b="0"/>
+            <wp:wrapNone/>
+            <wp:docPr id="33" name="Picture 33"/>
+            <wp:cNvGraphicFramePr>
+              <a:graphicFrameLocks xmlns:a="http://schemas.openxmlformats.org/drawingml/2006/main" noChangeAspect="1"/>
+            </wp:cNvGraphicFramePr>
+            <a:graphic xmlns:a="http://schemas.openxmlformats.org/drawingml/2006/main">
+              <a:graphicData uri="http://schemas.openxmlformats.org/drawingml/2006/picture">
+                <pic:pic xmlns:pic="http://schemas.openxmlformats.org/drawingml/2006/picture">
+                  <pic:nvPicPr>
+                    <pic:cNvPr id="1" name=""/>
+                    <pic:cNvPicPr/>
+                  </pic:nvPicPr>
+                  <pic:blipFill>
+                    <a:blip r:embed="rId11">
+                      <a:extLst>
+                        <a:ext uri="{28A0092B-C50C-407E-A947-70E740481C1C}">
+                          <a14:useLocalDpi xmlns:a14="http://schemas.microsoft.com/office/drawing/2010/main" val="0"/>
+                        </a:ext>
+                      </a:extLst>
+                    </a:blip>
+                    <a:stretch>
+                      <a:fillRect/>
+                    </a:stretch>
+                  </pic:blipFill>
+                  <pic:spPr>
+                    <a:xfrm>
+                      <a:off x="0" y="0"/>
+                      <a:ext cx="3186062" cy="2286000"/>
+                    </a:xfrm>
+                    <a:prstGeom prst="rect">
+                      <a:avLst/>
+                    </a:prstGeom>
+                  </pic:spPr>
+                </pic:pic>
+              </a:graphicData>
+            </a:graphic>
+            <wp14:sizeRelH relativeFrom="margin">
+              <wp14:pctWidth>0</wp14:pctWidth>
+            </wp14:sizeRelH>
+            <wp14:sizeRelV relativeFrom="margin">
+              <wp14:pctHeight>0</wp14:pctHeight>
+            </wp14:sizeRelV>
+          </wp:anchor>
+        </w:drawing>
+      </w:r>
+      <w:r>
+        <w:rPr>
+          <w:rFonts w:hint="cs"/>
+          <w:rtl/>
+        </w:rPr>
+        <w:t>الميزة  ف ال</w:t>
+      </w:r>
+      <w:r>
+        <w:rPr>
+          <w:rFonts w:hint="cs"/>
+          <w:rtl/>
+          <w:lang w:bidi="ar-EG"/>
+        </w:rPr>
+        <w:t xml:space="preserve">تانى حاجة  انك مستحيل تعرف هو ته تمثيل ل  </w:t>
+      </w:r>
+      <w:r>
+        <w:rPr>
+          <w:rStyle w:val="fontstyle01"/>
+        </w:rPr>
+        <w:t>rectangular or polar coordinates</w:t>
+      </w:r>
+      <w:r>
+        <w:rPr>
+          <w:rStyle w:val="fontstyle01"/>
+          <w:rFonts w:hint="cs"/>
+          <w:rtl/>
+        </w:rPr>
+        <w:t xml:space="preserve"> . ولو حد ميعرفش ال </w:t>
+      </w:r>
+      <w:r>
+        <w:rPr>
+          <w:rStyle w:val="fontstyle01"/>
+        </w:rPr>
+        <w:t>rectangular or polar coordinates</w:t>
+      </w:r>
+      <w:r>
+        <w:rPr>
+          <w:rStyle w:val="fontstyle01"/>
+          <w:rFonts w:hint="cs"/>
+          <w:rtl/>
+        </w:rPr>
+        <w:t xml:space="preserve"> ف دول نعين لتمثيل النقطه  ودة شكلهم  الى معلم  عليه بالون الاصفر دة ال </w:t>
+      </w:r>
+      <w:r>
+        <w:rPr>
+          <w:rStyle w:val="fontstyle01"/>
+        </w:rPr>
+        <w:t>rectangular</w:t>
+      </w:r>
+      <w:r>
+        <w:rPr>
+          <w:rStyle w:val="fontstyle01"/>
+          <w:rFonts w:hint="cs"/>
+          <w:rtl/>
+        </w:rPr>
+        <w:t xml:space="preserve"> والشكل الاحمر دة  هو </w:t>
+      </w:r>
+      <w:r>
+        <w:rPr>
+          <w:rStyle w:val="fontstyle01"/>
+        </w:rPr>
+        <w:t>polar coordinates</w:t>
+      </w:r>
+      <w:r>
+        <w:rPr>
+          <w:rStyle w:val="fontstyle01"/>
+          <w:rFonts w:hint="cs"/>
+          <w:rtl/>
+        </w:rPr>
+        <w:t xml:space="preserve"> .</w:t>
+      </w:r>
+    </w:p>
+    <w:p>
+      <w:pPr>
+        <w:bidi/>
+        <w:rPr>
+          <w:rStyle w:val="fontstyle01"/>
+          <w:rtl/>
+        </w:rPr>
+      </w:pPr>
+    </w:p>
+    <w:p>
+      <w:pPr>
+        <w:pStyle w:val="ListParagraph"/>
+        <w:numPr>
+          <w:ilvl w:val="0"/>
+          <w:numId w:val="26"/>
+        </w:numPr>
+        <w:bidi/>
+        <w:rPr>
+          <w:lang w:bidi="ar-EG"/>
+        </w:rPr>
+      </w:pPr>
+      <w:r>
+        <w:rPr>
+          <w:rFonts w:hint="cs"/>
+          <w:rtl/>
+          <w:lang w:bidi="ar-EG"/>
+        </w:rPr>
+        <w:t xml:space="preserve">ف هم بوب بيقلك كمان تانى  شكل الى هو </w:t>
+      </w:r>
+      <w:r>
+        <w:rPr>
+          <w:lang w:bidi="ar-EG"/>
+        </w:rPr>
+        <w:t>interface</w:t>
+      </w:r>
+    </w:p>
+    <w:p>
+      <w:pPr>
+        <w:pStyle w:val="ListParagraph"/>
+        <w:bidi/>
+        <w:rPr>
+          <w:rStyle w:val="fontstyle01"/>
+          <w:rFonts w:hint="cs"/>
+          <w:rtl/>
+        </w:rPr>
+      </w:pPr>
+      <w:r>
+        <w:rPr>
+          <w:rFonts w:hint="cs"/>
+          <w:rtl/>
+          <w:lang w:bidi="ar-EG"/>
+        </w:rPr>
+        <w:t xml:space="preserve">ممكن ميكونش ولا </w:t>
+      </w:r>
+      <w:r>
+        <w:rPr>
+          <w:rStyle w:val="fontstyle01"/>
+        </w:rPr>
+        <w:t>polar coordinates</w:t>
+      </w:r>
+      <w:r>
+        <w:rPr>
+          <w:rStyle w:val="fontstyle01"/>
+          <w:rFonts w:hint="cs"/>
+          <w:rtl/>
+        </w:rPr>
+        <w:t xml:space="preserve"> ولا حتى</w:t>
+      </w:r>
+    </w:p>
+    <w:p>
+      <w:pPr>
+        <w:pStyle w:val="ListParagraph"/>
+        <w:bidi/>
+        <w:rPr>
+          <w:rStyle w:val="fontstyle01"/>
+          <w:rtl/>
+        </w:rPr>
+      </w:pPr>
+      <w:r>
+        <w:rPr>
+          <w:rStyle w:val="fontstyle01"/>
+        </w:rPr>
+        <w:t>R</w:t>
+      </w:r>
+      <w:r>
+        <w:rPr>
+          <w:rStyle w:val="fontstyle01"/>
+        </w:rPr>
+        <w:t>ectangular</w:t>
+      </w:r>
+    </w:p>
+    <w:p>
+      <w:pPr>
+        <w:pStyle w:val="ListParagraph"/>
+        <w:bidi/>
+        <w:rPr>
+          <w:rStyle w:val="fontstyle01"/>
+          <w:rtl/>
+        </w:rPr>
+      </w:pPr>
+    </w:p>
+    <w:p>
+      <w:pPr>
+        <w:pStyle w:val="ListParagraph"/>
+        <w:bidi/>
+        <w:rPr>
+          <w:rStyle w:val="fontstyle01"/>
+          <w:rtl/>
+          <w:lang w:bidi="ar-EG"/>
+        </w:rPr>
+      </w:pPr>
+      <w:r>
+        <w:rPr>
+          <w:rStyle w:val="fontstyle01"/>
+          <w:rFonts w:hint="cs"/>
+          <w:rtl/>
+        </w:rPr>
+        <w:t>ومعل ذالك</w:t>
+      </w:r>
+      <w:r>
+        <w:rPr>
+          <w:rStyle w:val="NoSpacing"/>
+        </w:rPr>
+        <w:t xml:space="preserve"> </w:t>
+      </w:r>
+      <w:r>
+        <w:rPr>
+          <w:rStyle w:val="fontstyle01"/>
+        </w:rPr>
+        <w:t>interface</w:t>
+      </w:r>
+      <w:r>
+        <w:rPr>
+          <w:rStyle w:val="fontstyle01"/>
+          <w:rFonts w:hint="cs"/>
+          <w:rtl/>
+        </w:rPr>
+        <w:t xml:space="preserve"> بيعبر عن </w:t>
+      </w:r>
+      <w:r>
+        <w:rPr>
+          <w:rStyle w:val="fontstyle01"/>
+        </w:rPr>
+        <w:t>DS</w:t>
+      </w:r>
+      <w:r>
+        <w:rPr>
+          <w:rStyle w:val="fontstyle01"/>
+          <w:rFonts w:hint="cs"/>
+          <w:rtl/>
+          <w:lang w:bidi="ar-EG"/>
+        </w:rPr>
+        <w:t xml:space="preserve"> بشكل جميل </w:t>
+      </w:r>
+    </w:p>
+    <w:p>
+      <w:pPr>
+        <w:pStyle w:val="ListParagraph"/>
+        <w:bidi/>
+        <w:rPr>
+          <w:rStyle w:val="fontstyle01"/>
+          <w:rFonts w:hint="cs"/>
+          <w:rtl/>
+          <w:lang w:bidi="ar-EG"/>
+        </w:rPr>
+      </w:pPr>
+      <w:r>
+        <w:rPr>
+          <w:rStyle w:val="fontstyle01"/>
+          <w:rFonts w:hint="cs"/>
+          <w:rtl/>
+          <w:lang w:bidi="ar-EG"/>
+        </w:rPr>
+        <w:t xml:space="preserve">ومش  بس بيعبر عن </w:t>
+      </w:r>
+      <w:r>
+        <w:rPr>
+          <w:rStyle w:val="fontstyle01"/>
+          <w:lang w:bidi="ar-EG"/>
+        </w:rPr>
+        <w:t>DS</w:t>
+      </w:r>
+      <w:r>
+        <w:rPr>
+          <w:rStyle w:val="fontstyle01"/>
+          <w:rFonts w:hint="cs"/>
+          <w:rtl/>
+          <w:lang w:bidi="ar-EG"/>
+        </w:rPr>
+        <w:t xml:space="preserve"> دى كمان ال </w:t>
+      </w:r>
+      <w:r>
+        <w:rPr>
+          <w:rStyle w:val="fontstyle01"/>
+          <w:lang w:bidi="ar-EG"/>
+        </w:rPr>
+        <w:t>method</w:t>
+      </w:r>
+      <w:r>
+        <w:rPr>
+          <w:rStyle w:val="fontstyle01"/>
+          <w:rFonts w:hint="cs"/>
+          <w:rtl/>
+          <w:lang w:bidi="ar-EG"/>
+        </w:rPr>
+        <w:t xml:space="preserve"> الى </w:t>
+      </w:r>
+    </w:p>
+    <w:p>
+      <w:pPr>
+        <w:pStyle w:val="ListParagraph"/>
+        <w:bidi/>
+        <w:rPr>
+          <w:rStyle w:val="fontstyle01"/>
+          <w:rtl/>
+        </w:rPr>
+      </w:pPr>
+      <w:r>
+        <w:rPr>
+          <w:rStyle w:val="fontstyle01"/>
+          <w:rFonts w:hint="cs"/>
+          <w:rtl/>
+          <w:lang w:bidi="ar-EG"/>
+        </w:rPr>
+        <w:t>جواه بتفرض</w:t>
+      </w:r>
+      <w:r>
+        <w:rPr>
+          <w:rStyle w:val="fontstyle01"/>
+        </w:rPr>
+        <w:t xml:space="preserve"> </w:t>
+      </w:r>
+      <w:r>
+        <w:rPr>
+          <w:rStyle w:val="fontstyle01"/>
+        </w:rPr>
+        <w:t>policy</w:t>
+      </w:r>
+      <w:r>
+        <w:rPr>
+          <w:rStyle w:val="fontstyle01"/>
+          <w:rFonts w:hint="cs"/>
+          <w:rtl/>
+          <w:lang w:bidi="ar-EG"/>
+        </w:rPr>
+        <w:t xml:space="preserve">  </w:t>
+      </w:r>
+      <w:r>
+        <w:rPr>
+          <w:rStyle w:val="fontstyle01"/>
+        </w:rPr>
+        <w:t>access</w:t>
+      </w:r>
+      <w:r>
+        <w:rPr>
+          <w:rStyle w:val="fontstyle01"/>
+          <w:rFonts w:hint="cs"/>
+          <w:rtl/>
+        </w:rPr>
+        <w:t>.</w:t>
+      </w:r>
+    </w:p>
+    <w:p>
+      <w:pPr>
+        <w:pStyle w:val="ListParagraph"/>
+        <w:bidi/>
+        <w:rPr>
+          <w:rStyle w:val="fontstyle01"/>
+          <w:rtl/>
+        </w:rPr>
+      </w:pPr>
+    </w:p>
+    <w:p>
+      <w:pPr>
+        <w:pStyle w:val="ListParagraph"/>
+        <w:bidi/>
+        <w:rPr>
+          <w:rStyle w:val="fontstyle01"/>
+          <w:rtl/>
+        </w:rPr>
+      </w:pPr>
+    </w:p>
+    <w:p>
+      <w:pPr>
+        <w:pStyle w:val="ListParagraph"/>
+        <w:bidi/>
+        <w:rPr>
+          <w:rStyle w:val="fontstyle01"/>
+          <w:rtl/>
+        </w:rPr>
+      </w:pPr>
+    </w:p>
+    <w:p>
+      <w:pPr>
+        <w:pStyle w:val="ListParagraph"/>
+        <w:bidi/>
+        <w:rPr>
+          <w:rStyle w:val="fontstyle01"/>
+          <w:rFonts w:hint="cs"/>
+          <w:rtl/>
+          <w:lang w:bidi="ar-EG"/>
+        </w:rPr>
+      </w:pPr>
+      <w:r>
+        <w:rPr>
+          <w:rStyle w:val="fontstyle01"/>
+          <w:rFonts w:hint="cs"/>
+          <w:rtl/>
+        </w:rPr>
+        <w:t xml:space="preserve">يعنى انت ممكن تقره الاحدثيات </w:t>
+      </w:r>
+      <w:r>
+        <w:rPr>
+          <w:rStyle w:val="fontstyle01"/>
+        </w:rPr>
+        <w:t xml:space="preserve">x </w:t>
+      </w:r>
+      <w:r>
+        <w:rPr>
+          <w:rStyle w:val="fontstyle01"/>
+          <w:rFonts w:hint="cs"/>
+          <w:rtl/>
+          <w:lang w:bidi="ar-EG"/>
+        </w:rPr>
+        <w:t xml:space="preserve"> لوحدة من غير </w:t>
+      </w:r>
+      <w:r>
+        <w:rPr>
+          <w:rStyle w:val="fontstyle01"/>
+          <w:lang w:bidi="ar-EG"/>
+        </w:rPr>
+        <w:t xml:space="preserve">y </w:t>
+      </w:r>
+      <w:r>
+        <w:rPr>
+          <w:rStyle w:val="fontstyle01"/>
+          <w:rFonts w:hint="cs"/>
+          <w:rtl/>
+          <w:lang w:bidi="ar-EG"/>
+        </w:rPr>
+        <w:t xml:space="preserve"> او </w:t>
+      </w:r>
+    </w:p>
+    <w:p>
+      <w:pPr>
+        <w:pStyle w:val="ListParagraph"/>
+        <w:bidi/>
+        <w:rPr>
+          <w:rStyle w:val="fontstyle01"/>
+          <w:rtl/>
+          <w:lang w:bidi="ar-EG"/>
+        </w:rPr>
+      </w:pPr>
+      <w:r>
+        <w:rPr>
+          <w:rStyle w:val="fontstyle01"/>
+          <w:rFonts w:hint="cs"/>
+          <w:rtl/>
+          <w:lang w:bidi="ar-EG"/>
+        </w:rPr>
+        <w:t xml:space="preserve">العكس   بس لازم لما تعمل </w:t>
+      </w:r>
+      <w:r>
+        <w:rPr>
+          <w:rStyle w:val="fontstyle01"/>
+          <w:lang w:bidi="ar-EG"/>
+        </w:rPr>
+        <w:t>set</w:t>
+      </w:r>
+      <w:r>
+        <w:rPr>
+          <w:rStyle w:val="fontstyle01"/>
+          <w:rFonts w:hint="cs"/>
+          <w:rtl/>
+          <w:lang w:bidi="ar-EG"/>
+        </w:rPr>
+        <w:t xml:space="preserve"> يكون للاتنين مع بعض.</w:t>
+      </w:r>
+    </w:p>
+    <w:p>
+      <w:pPr>
+        <w:pStyle w:val="ListParagraph"/>
+        <w:bidi/>
+        <w:rPr>
+          <w:rStyle w:val="fontstyle01"/>
+          <w:rFonts w:hint="cs"/>
+          <w:rtl/>
+          <w:lang w:bidi="ar-EG"/>
+        </w:rPr>
+      </w:pPr>
+      <w:r>
+        <w:rPr>
+          <w:rStyle w:val="fontstyle01"/>
+          <w:lang w:bidi="ar-EG"/>
+        </w:rPr>
+        <w:t>X</w:t>
+      </w:r>
+      <w:proofErr w:type="gramStart"/>
+      <w:r>
+        <w:rPr>
+          <w:rStyle w:val="fontstyle01"/>
+          <w:lang w:bidi="ar-EG"/>
+        </w:rPr>
+        <w:t>,Y</w:t>
+      </w:r>
+      <w:proofErr w:type="gramEnd"/>
+      <w:r>
+        <w:rPr>
+          <w:rStyle w:val="fontstyle01"/>
+          <w:rFonts w:hint="cs"/>
+          <w:rtl/>
+          <w:lang w:bidi="ar-EG"/>
+        </w:rPr>
+        <w:t xml:space="preserve">  </w:t>
+      </w:r>
+      <w:r>
+        <w:rPr>
+          <w:rStyle w:val="fontstyle01"/>
+          <w:rFonts w:hint="cs"/>
+          <w:rtl/>
+          <w:lang w:bidi="ar-EG"/>
+        </w:rPr>
+        <w:t xml:space="preserve">وانك تعمل </w:t>
+      </w:r>
+      <w:r>
+        <w:rPr>
+          <w:rStyle w:val="fontstyle01"/>
+          <w:lang w:bidi="ar-EG"/>
+        </w:rPr>
+        <w:t>set</w:t>
+      </w:r>
+      <w:r>
+        <w:rPr>
+          <w:rStyle w:val="fontstyle01"/>
+          <w:rFonts w:hint="cs"/>
+          <w:rtl/>
+          <w:lang w:bidi="ar-EG"/>
+        </w:rPr>
+        <w:t xml:space="preserve"> لحجتين مع  بعض ف </w:t>
+      </w:r>
+    </w:p>
+    <w:p>
+      <w:pPr>
+        <w:pStyle w:val="ListParagraph"/>
+        <w:bidi/>
+        <w:rPr>
+          <w:rFonts w:hint="cs"/>
+          <w:rtl/>
+          <w:lang w:bidi="ar-EG"/>
+        </w:rPr>
+      </w:pPr>
+      <w:r>
+        <w:rPr>
+          <w:rStyle w:val="fontstyle01"/>
+          <w:lang w:bidi="ar-EG"/>
+        </w:rPr>
+        <w:t>Statement</w:t>
+      </w:r>
+      <w:r>
+        <w:rPr>
+          <w:rStyle w:val="fontstyle01"/>
+          <w:rFonts w:hint="cs"/>
+          <w:rtl/>
+          <w:lang w:bidi="ar-EG"/>
+        </w:rPr>
+        <w:t xml:space="preserve"> واحدة او </w:t>
+      </w:r>
+      <w:r>
+        <w:rPr>
+          <w:rStyle w:val="fontstyle01"/>
+          <w:lang w:bidi="ar-EG"/>
+        </w:rPr>
+        <w:t>instruction</w:t>
+      </w:r>
+      <w:r>
+        <w:rPr>
+          <w:rStyle w:val="fontstyle01"/>
+          <w:rFonts w:hint="cs"/>
+          <w:rtl/>
+          <w:lang w:bidi="ar-EG"/>
+        </w:rPr>
+        <w:t xml:space="preserve"> واحد </w:t>
+      </w:r>
+      <w:r>
+        <w:rPr>
+          <w:rStyle w:val="fontstyle01"/>
+          <w:rFonts w:hint="cs"/>
+          <w:rtl/>
+          <w:lang w:bidi="ar-EG"/>
+        </w:rPr>
+        <w:t xml:space="preserve"> </w:t>
+      </w:r>
+      <w:proofErr w:type="gramStart"/>
+      <w:r>
+        <w:rPr>
+          <w:rStyle w:val="fontstyle01"/>
+          <w:rFonts w:hint="cs"/>
+          <w:rtl/>
+          <w:lang w:bidi="ar-EG"/>
+        </w:rPr>
+        <w:t xml:space="preserve">بنسميه  </w:t>
+      </w:r>
+      <w:r>
+        <w:rPr>
+          <w:rStyle w:val="fontstyle01"/>
+          <w:lang w:bidi="ar-EG"/>
+        </w:rPr>
+        <w:t>Atomic</w:t>
+      </w:r>
+      <w:proofErr w:type="gramEnd"/>
+      <w:r>
+        <w:rPr>
+          <w:rStyle w:val="fontstyle01"/>
+          <w:lang w:bidi="ar-EG"/>
+        </w:rPr>
+        <w:t xml:space="preserve"> operation</w:t>
+      </w:r>
+      <w:r>
+        <w:rPr>
+          <w:rStyle w:val="fontstyle01"/>
+          <w:rFonts w:hint="cs"/>
+          <w:rtl/>
+          <w:lang w:bidi="ar-EG"/>
+        </w:rPr>
+        <w:t xml:space="preserve"> . </w:t>
+      </w:r>
+      <w:r>
+        <w:rPr>
+          <w:rFonts w:ascii="TimesNewRomanPS" w:hAnsi="TimesNewRomanPS"/>
+          <w:color w:val="231F20"/>
+        </w:rPr>
+        <w:br/>
+      </w:r>
+    </w:p>
+    <w:p>
+      <w:pPr>
+        <w:pStyle w:val="ListParagraph"/>
+        <w:bidi/>
+        <w:rPr>
+          <w:rtl/>
+          <w:lang w:bidi="ar-EG"/>
+        </w:rPr>
+      </w:pPr>
+    </w:p>
+    <w:p>
+      <w:pPr>
+        <w:pStyle w:val="ListParagraph"/>
+        <w:bidi/>
+        <w:rPr>
+          <w:rtl/>
+          <w:lang w:bidi="ar-EG"/>
+        </w:rPr>
+      </w:pPr>
+    </w:p>
+    <w:p>
+      <w:pPr>
+        <w:pStyle w:val="ListParagraph"/>
+        <w:bidi/>
+        <w:rPr>
+          <w:rtl/>
+          <w:lang w:bidi="ar-EG"/>
+        </w:rPr>
+      </w:pPr>
+    </w:p>
+    <w:p>
+      <w:pPr>
+        <w:pStyle w:val="ListParagraph"/>
+        <w:bidi/>
+        <w:rPr>
+          <w:rtl/>
+          <w:lang w:bidi="ar-EG"/>
+        </w:rPr>
+      </w:pPr>
+    </w:p>
+    <w:p>
+      <w:pPr>
+        <w:bidi/>
+        <w:rPr>
+          <w:rtl/>
+          <w:lang w:bidi="ar-EG"/>
+        </w:rPr>
+      </w:pPr>
+      <w:r>
+        <w:rPr>
+          <w:rFonts w:cs="Arial"/>
+          <w:rtl/>
+          <w:lang w:bidi="ar-EG"/>
+        </w:rPr>
+        <w:drawing>
+          <wp:anchor distT="0" distB="0" distL="114300" distR="114300" simplePos="0" relativeHeight="251666432" behindDoc="0" locked="0" layoutInCell="1" allowOverlap="1" wp14:anchorId="2A0ECA9C" wp14:editId="147F8104">
+            <wp:simplePos x="0" y="0"/>
+            <wp:positionH relativeFrom="column">
+              <wp:posOffset>-241138</wp:posOffset>
+            </wp:positionH>
+            <wp:positionV relativeFrom="paragraph">
+              <wp:posOffset>207645</wp:posOffset>
+            </wp:positionV>
+            <wp:extent cx="4622800" cy="963329"/>
+            <wp:effectExtent l="0" t="0" r="6350" b="8255"/>
+            <wp:wrapNone/>
+            <wp:docPr id="34" name="Picture 34"/>
+            <wp:cNvGraphicFramePr>
+              <a:graphicFrameLocks xmlns:a="http://schemas.openxmlformats.org/drawingml/2006/main" noChangeAspect="1"/>
+            </wp:cNvGraphicFramePr>
+            <a:graphic xmlns:a="http://schemas.openxmlformats.org/drawingml/2006/main">
+              <a:graphicData uri="http://schemas.openxmlformats.org/drawingml/2006/picture">
+                <pic:pic xmlns:pic="http://schemas.openxmlformats.org/drawingml/2006/picture">
+                  <pic:nvPicPr>
+                    <pic:cNvPr id="1" name=""/>
+                    <pic:cNvPicPr/>
+                  </pic:nvPicPr>
+                  <pic:blipFill>
+                    <a:blip r:embed="rId12">
+                      <a:extLst>
+                        <a:ext uri="{28A0092B-C50C-407E-A947-70E740481C1C}">
+                          <a14:useLocalDpi xmlns:a14="http://schemas.microsoft.com/office/drawing/2010/main" val="0"/>
+                        </a:ext>
+                      </a:extLst>
+                    </a:blip>
+                    <a:stretch>
+                      <a:fillRect/>
+                    </a:stretch>
+                  </pic:blipFill>
+                  <pic:spPr>
+                    <a:xfrm>
+                      <a:off x="0" y="0"/>
+                      <a:ext cx="4622800" cy="963329"/>
+                    </a:xfrm>
+                    <a:prstGeom prst="rect">
+                      <a:avLst/>
+                    </a:prstGeom>
+                  </pic:spPr>
+                </pic:pic>
+              </a:graphicData>
+            </a:graphic>
+            <wp14:sizeRelH relativeFrom="margin">
+              <wp14:pctWidth>0</wp14:pctWidth>
+            </wp14:sizeRelH>
+            <wp14:sizeRelV relativeFrom="margin">
+              <wp14:pctHeight>0</wp14:pctHeight>
+            </wp14:sizeRelV>
+          </wp:anchor>
+        </w:drawing>
+      </w:r>
+      <w:r>
+        <w:rPr>
+          <w:rFonts w:hint="cs"/>
+          <w:rtl/>
+          <w:lang w:bidi="ar-EG"/>
+        </w:rPr>
+        <w:t>لو انت مش عارف يعنى اي</w:t>
+      </w:r>
+      <w:r>
+        <w:rPr>
+          <w:rStyle w:val="fontstyle01"/>
+          <w:rFonts w:hint="cs"/>
+          <w:rtl/>
+          <w:lang w:bidi="ar-EG"/>
+        </w:rPr>
+        <w:t xml:space="preserve"> </w:t>
+      </w:r>
+      <w:r>
+        <w:rPr>
+          <w:rStyle w:val="fontstyle01"/>
+          <w:lang w:bidi="ar-EG"/>
+        </w:rPr>
+        <w:t>Atomic operation</w:t>
+      </w:r>
+      <w:r>
+        <w:rPr>
+          <w:rFonts w:hint="cs"/>
+          <w:rtl/>
+          <w:lang w:bidi="ar-EG"/>
+        </w:rPr>
+        <w:t xml:space="preserve">   ف شوف الاسكرين دى ومش هشرحها عشان انا عرفها </w:t>
+      </w:r>
+      <w:r>
+        <w:rPr>
+          <w:rFonts w:hint="cs"/>
+          <w:rtl/>
+          <w:lang w:bidi="ar-EG"/>
+        </w:rPr>
+        <w:t>.وعم بوب مش شرحها</w:t>
+      </w:r>
+    </w:p>
+    <w:p>
+      <w:pPr>
+        <w:bidi/>
+        <w:rPr>
+          <w:rtl/>
+          <w:lang w:bidi="ar-EG"/>
+        </w:rPr>
+      </w:pPr>
+    </w:p>
+    <w:p>
+      <w:pPr>
+        <w:bidi/>
+        <w:rPr>
+          <w:rtl/>
+          <w:lang w:bidi="ar-EG"/>
+        </w:rPr>
+      </w:pPr>
+    </w:p>
+    <w:p>
+      <w:pPr>
+        <w:bidi/>
+        <w:rPr>
+          <w:rtl/>
+          <w:lang w:bidi="ar-EG"/>
+        </w:rPr>
+      </w:pPr>
+    </w:p>
+    <w:p>
+      <w:pPr>
+        <w:bidi/>
+        <w:rPr>
+          <w:rtl/>
+          <w:lang w:bidi="ar-EG"/>
+        </w:rPr>
+      </w:pPr>
+    </w:p>
+    <w:p>
+      <w:pPr>
+        <w:bidi/>
+        <w:rPr>
+          <w:rtl/>
+          <w:lang w:bidi="ar-EG"/>
+        </w:rPr>
+      </w:pPr>
+    </w:p>
+    <w:p>
+      <w:pPr>
+        <w:bidi/>
+        <w:rPr>
+          <w:rtl/>
+          <w:lang w:bidi="ar-EG"/>
+        </w:rPr>
+      </w:pPr>
+    </w:p>
+    <w:p>
+      <w:pPr>
+        <w:bidi/>
+        <w:rPr>
+          <w:rStyle w:val="fontstyle01"/>
+          <w:rtl/>
+          <w:lang w:bidi="ar-EG"/>
+        </w:rPr>
+      </w:pPr>
+      <w:r>
+        <w:rPr>
+          <w:rFonts w:hint="cs"/>
+          <w:rtl/>
+          <w:lang w:bidi="ar-EG"/>
+        </w:rPr>
+        <w:t>وعلى العكس ف ال</w:t>
+      </w:r>
+      <w:r>
+        <w:rPr>
+          <w:lang w:bidi="ar-EG"/>
+        </w:rPr>
+        <w:t>class</w:t>
+      </w:r>
+      <w:r>
+        <w:rPr>
+          <w:rFonts w:hint="cs"/>
+          <w:rtl/>
+          <w:lang w:bidi="ar-EG"/>
+        </w:rPr>
+        <w:t xml:space="preserve"> الى رقمه </w:t>
+      </w:r>
+      <w:r>
+        <w:rPr>
+          <w:lang w:bidi="ar-EG"/>
+        </w:rPr>
+        <w:t>6-1</w:t>
+      </w:r>
+      <w:r>
+        <w:rPr>
+          <w:rFonts w:hint="cs"/>
+          <w:rtl/>
+          <w:lang w:bidi="ar-EG"/>
+        </w:rPr>
+        <w:t xml:space="preserve"> : باين خالص ان دة تمثيل لل</w:t>
+      </w:r>
+      <w:r>
+        <w:rPr>
+          <w:rStyle w:val="NoSpacing"/>
+        </w:rPr>
+        <w:t xml:space="preserve"> </w:t>
+      </w:r>
+      <w:r>
+        <w:rPr>
+          <w:rStyle w:val="fontstyle01"/>
+        </w:rPr>
+        <w:t>rectangular coordinates</w:t>
+      </w:r>
+      <w:r>
+        <w:rPr>
+          <w:rStyle w:val="fontstyle01"/>
+        </w:rPr>
+        <w:t xml:space="preserve"> </w:t>
+      </w:r>
+      <w:r>
+        <w:rPr>
+          <w:rStyle w:val="fontstyle01"/>
+          <w:rFonts w:hint="cs"/>
+          <w:rtl/>
+          <w:lang w:bidi="ar-EG"/>
+        </w:rPr>
+        <w:t xml:space="preserve"> وكمان نقدر  تغير قيمه ال</w:t>
+      </w:r>
+      <w:r>
+        <w:rPr>
+          <w:rStyle w:val="fontstyle01"/>
+          <w:lang w:bidi="ar-EG"/>
+        </w:rPr>
+        <w:t>x,y</w:t>
+      </w:r>
+      <w:r>
+        <w:rPr>
+          <w:rStyle w:val="fontstyle01"/>
+          <w:rFonts w:hint="cs"/>
+          <w:rtl/>
+          <w:lang w:bidi="ar-EG"/>
+        </w:rPr>
+        <w:t xml:space="preserve"> بشكل منفصل  عن بعض  عكس الى كان بيحصل ف ال </w:t>
+      </w:r>
+      <w:r>
+        <w:rPr>
+          <w:rStyle w:val="fontstyle01"/>
+          <w:lang w:bidi="ar-EG"/>
+        </w:rPr>
+        <w:t>interface</w:t>
+      </w:r>
+      <w:r>
+        <w:rPr>
+          <w:rStyle w:val="fontstyle01"/>
+          <w:rFonts w:hint="cs"/>
+          <w:rtl/>
+          <w:lang w:bidi="ar-EG"/>
+        </w:rPr>
+        <w:t xml:space="preserve"> </w:t>
+      </w:r>
+      <w:r>
+        <w:rPr>
+          <w:rStyle w:val="fontstyle01"/>
+          <w:lang w:bidi="ar-EG"/>
+        </w:rPr>
+        <w:t>.</w:t>
+      </w:r>
+      <w:r>
+        <w:rPr>
+          <w:rStyle w:val="fontstyle01"/>
+          <w:rFonts w:hint="cs"/>
+          <w:rtl/>
+          <w:lang w:bidi="ar-EG"/>
+        </w:rPr>
+        <w:t xml:space="preserve"> فكدة ال </w:t>
+      </w:r>
+      <w:r>
+        <w:rPr>
+          <w:rStyle w:val="fontstyle01"/>
+          <w:lang w:bidi="ar-EG"/>
+        </w:rPr>
+        <w:t xml:space="preserve">implementation </w:t>
+      </w:r>
+      <w:r>
+        <w:rPr>
+          <w:rStyle w:val="fontstyle01"/>
+          <w:rFonts w:hint="cs"/>
+          <w:rtl/>
+          <w:lang w:bidi="ar-EG"/>
+        </w:rPr>
+        <w:t xml:space="preserve"> بيكون واضح وحتى لو خلينا ال</w:t>
+      </w:r>
+      <w:r>
+        <w:rPr>
+          <w:rStyle w:val="fontstyle01"/>
+          <w:lang w:bidi="ar-EG"/>
+        </w:rPr>
+        <w:t xml:space="preserve">x,y </w:t>
+      </w:r>
+      <w:r>
+        <w:rPr>
+          <w:rStyle w:val="fontstyle01"/>
+          <w:rFonts w:hint="cs"/>
+          <w:rtl/>
+          <w:lang w:bidi="ar-EG"/>
+        </w:rPr>
+        <w:t xml:space="preserve"> يكونوا </w:t>
+      </w:r>
+      <w:r>
+        <w:rPr>
+          <w:rStyle w:val="fontstyle01"/>
+          <w:lang w:bidi="ar-EG"/>
+        </w:rPr>
+        <w:t>private</w:t>
+      </w:r>
+      <w:r>
+        <w:rPr>
+          <w:rStyle w:val="fontstyle01"/>
+          <w:rFonts w:hint="cs"/>
+          <w:rtl/>
+          <w:lang w:bidi="ar-EG"/>
+        </w:rPr>
+        <w:t xml:space="preserve"> وعملنا </w:t>
+      </w:r>
+      <w:r>
+        <w:rPr>
+          <w:rStyle w:val="fontstyle01"/>
+          <w:lang w:bidi="ar-EG"/>
+        </w:rPr>
+        <w:t>setter,getter</w:t>
+      </w:r>
+      <w:r>
+        <w:rPr>
+          <w:rStyle w:val="fontstyle01"/>
+          <w:rFonts w:hint="cs"/>
+          <w:rtl/>
+          <w:lang w:bidi="ar-EG"/>
+        </w:rPr>
+        <w:t xml:space="preserve">  ف كدة بروض ال</w:t>
+      </w:r>
+      <w:r>
+        <w:rPr>
+          <w:rStyle w:val="fontstyle01"/>
+          <w:lang w:bidi="ar-EG"/>
+        </w:rPr>
+        <w:t xml:space="preserve"> </w:t>
+      </w:r>
+      <w:r>
+        <w:rPr>
+          <w:rStyle w:val="fontstyle01"/>
+          <w:lang w:bidi="ar-EG"/>
+        </w:rPr>
+        <w:t xml:space="preserve">implementation </w:t>
+      </w:r>
+      <w:r>
+        <w:rPr>
+          <w:rStyle w:val="fontstyle01"/>
+          <w:rFonts w:hint="cs"/>
+          <w:rtl/>
+          <w:lang w:bidi="ar-EG"/>
+        </w:rPr>
+        <w:t xml:space="preserve"> </w:t>
+      </w:r>
+      <w:r>
+        <w:rPr>
+          <w:rStyle w:val="fontstyle01"/>
+          <w:rFonts w:hint="cs"/>
+          <w:rtl/>
+          <w:lang w:bidi="ar-EG"/>
+        </w:rPr>
+        <w:t xml:space="preserve">هيكون واضح </w:t>
+      </w:r>
+    </w:p>
+    <w:p>
+      <w:pPr>
+        <w:bidi/>
+        <w:rPr>
+          <w:rStyle w:val="fontstyle01"/>
+          <w:rtl/>
+          <w:lang w:bidi="ar-EG"/>
+        </w:rPr>
+      </w:pPr>
+    </w:p>
+    <w:p>
+      <w:pPr>
+        <w:bidi/>
+        <w:rPr>
+          <w:rStyle w:val="fontstyle01"/>
+          <w:rtl/>
+        </w:rPr>
+      </w:pPr>
+      <w:r>
+        <w:rPr>
+          <w:rStyle w:val="fontstyle01"/>
+          <w:rFonts w:hint="cs"/>
+          <w:rtl/>
+          <w:lang w:bidi="ar-EG"/>
+        </w:rPr>
+        <w:t>وانك عشان تعمل</w:t>
+      </w:r>
+      <w:r>
+        <w:rPr>
+          <w:rStyle w:val="NoSpacing"/>
+        </w:rPr>
+        <w:t xml:space="preserve"> </w:t>
+      </w:r>
+      <w:r>
+        <w:rPr>
+          <w:rStyle w:val="fontstyle01"/>
+        </w:rPr>
+        <w:t>Hiding implementation</w:t>
+      </w:r>
+      <w:r>
+        <w:rPr>
+          <w:rStyle w:val="fontstyle01"/>
+          <w:rFonts w:hint="cs"/>
+          <w:rtl/>
+        </w:rPr>
+        <w:t xml:space="preserve"> دة مش معناه انك تضيف </w:t>
+      </w:r>
+      <w:r>
+        <w:rPr>
+          <w:rStyle w:val="fontstyle01"/>
+        </w:rPr>
+        <w:t>layer</w:t>
+      </w:r>
+      <w:r>
+        <w:rPr>
+          <w:rStyle w:val="fontstyle01"/>
+          <w:rFonts w:hint="cs"/>
+          <w:rtl/>
+          <w:lang w:bidi="ar-EG"/>
+        </w:rPr>
+        <w:t xml:space="preserve"> من ال</w:t>
+      </w:r>
+      <w:r>
+        <w:rPr>
+          <w:rStyle w:val="fontstyle01"/>
+          <w:lang w:bidi="ar-EG"/>
+        </w:rPr>
+        <w:t xml:space="preserve">function  </w:t>
+      </w:r>
+      <w:r>
+        <w:rPr>
+          <w:rStyle w:val="fontstyle01"/>
+          <w:rFonts w:hint="cs"/>
+          <w:rtl/>
+          <w:lang w:bidi="ar-EG"/>
+        </w:rPr>
+        <w:t xml:space="preserve"> عشان توصل لل</w:t>
+      </w:r>
+      <w:r>
+        <w:rPr>
+          <w:rStyle w:val="NoSpacing"/>
+        </w:rPr>
+        <w:t xml:space="preserve"> </w:t>
+      </w:r>
+      <w:r>
+        <w:rPr>
+          <w:rStyle w:val="fontstyle01"/>
+        </w:rPr>
+        <w:t>variables</w:t>
+      </w:r>
+      <w:r>
+        <w:rPr>
+          <w:rStyle w:val="fontstyle01"/>
+          <w:rFonts w:hint="cs"/>
+          <w:rtl/>
+        </w:rPr>
+        <w:t xml:space="preserve"> .</w:t>
+      </w:r>
+    </w:p>
+    <w:p>
+      <w:pPr>
+        <w:bidi/>
+        <w:rPr>
+          <w:rStyle w:val="fontstyle01"/>
+          <w:rtl/>
+          <w:lang w:bidi="ar-EG"/>
+        </w:rPr>
+      </w:pPr>
+      <w:r>
+        <w:rPr>
+          <w:rStyle w:val="fontstyle01"/>
+        </w:rPr>
+        <w:t>Hiding implementation</w:t>
+      </w:r>
+      <w:r>
+        <w:rPr>
+          <w:rStyle w:val="fontstyle01"/>
+          <w:rFonts w:hint="cs"/>
+          <w:rtl/>
+        </w:rPr>
+        <w:t xml:space="preserve"> هو  بختصار ال </w:t>
+      </w:r>
+      <w:r>
+        <w:rPr>
+          <w:rStyle w:val="fontstyle01"/>
+        </w:rPr>
+        <w:t>abstractions</w:t>
+      </w:r>
+      <w:r>
+        <w:rPr>
+          <w:rStyle w:val="fontstyle01"/>
+          <w:rFonts w:hint="cs"/>
+          <w:rtl/>
+        </w:rPr>
+        <w:t xml:space="preserve"> و ان   الكلاس مش بكل  سهوله يخلنا نعمل</w:t>
+      </w:r>
+      <w:r>
+        <w:rPr>
+          <w:rStyle w:val="fontstyle01"/>
+        </w:rPr>
+        <w:t>access</w:t>
+      </w:r>
+      <w:r>
+        <w:rPr>
+          <w:rStyle w:val="fontstyle01"/>
+          <w:rFonts w:hint="cs"/>
+          <w:rtl/>
+          <w:lang w:bidi="ar-EG"/>
+        </w:rPr>
+        <w:t xml:space="preserve"> لل</w:t>
+      </w:r>
+      <w:r>
+        <w:rPr>
+          <w:rStyle w:val="fontstyle01"/>
+          <w:lang w:bidi="ar-EG"/>
+        </w:rPr>
+        <w:t xml:space="preserve"> variable</w:t>
+      </w:r>
+      <w:r>
+        <w:rPr>
+          <w:rStyle w:val="fontstyle01"/>
+          <w:rFonts w:hint="cs"/>
+          <w:rtl/>
+          <w:lang w:bidi="ar-EG"/>
+        </w:rPr>
+        <w:t xml:space="preserve"> عن طريق ال </w:t>
+      </w:r>
+      <w:r>
+        <w:rPr>
+          <w:rStyle w:val="fontstyle01"/>
+          <w:lang w:bidi="ar-EG"/>
+        </w:rPr>
+        <w:t>getter ,setter</w:t>
+      </w:r>
+      <w:r>
+        <w:rPr>
+          <w:rStyle w:val="fontstyle01"/>
+          <w:rFonts w:hint="cs"/>
+          <w:rtl/>
+          <w:lang w:bidi="ar-EG"/>
+        </w:rPr>
+        <w:t xml:space="preserve">  والافضل ان نعمل</w:t>
+      </w:r>
+      <w:r>
+        <w:rPr>
+          <w:rStyle w:val="fontstyle01"/>
+          <w:lang w:bidi="ar-EG"/>
+        </w:rPr>
+        <w:t xml:space="preserve"> </w:t>
+      </w:r>
+      <w:r>
+        <w:rPr>
+          <w:rStyle w:val="fontstyle01"/>
+          <w:rFonts w:hint="cs"/>
+          <w:rtl/>
+          <w:lang w:bidi="ar-EG"/>
+        </w:rPr>
+        <w:t xml:space="preserve"> </w:t>
+      </w:r>
+      <w:r>
+        <w:rPr>
+          <w:rStyle w:val="fontstyle01"/>
+          <w:lang w:bidi="ar-EG"/>
+        </w:rPr>
+        <w:t xml:space="preserve">abstract interface </w:t>
+      </w:r>
+      <w:r>
+        <w:rPr>
+          <w:rStyle w:val="fontstyle01"/>
+          <w:rFonts w:hint="cs"/>
+          <w:rtl/>
+          <w:lang w:bidi="ar-EG"/>
+        </w:rPr>
+        <w:t xml:space="preserve"> الى بتسمح لل</w:t>
+      </w:r>
+      <w:r>
+        <w:rPr>
+          <w:rStyle w:val="fontstyle01"/>
+          <w:lang w:bidi="ar-EG"/>
+        </w:rPr>
+        <w:t>user</w:t>
+      </w:r>
+      <w:r>
+        <w:rPr>
+          <w:rStyle w:val="fontstyle01"/>
+          <w:rFonts w:hint="cs"/>
+          <w:rtl/>
+          <w:lang w:bidi="ar-EG"/>
+        </w:rPr>
+        <w:t xml:space="preserve"> ان يغير ف ال </w:t>
+      </w:r>
+      <w:r>
+        <w:rPr>
+          <w:rStyle w:val="fontstyle01"/>
+          <w:lang w:bidi="ar-EG"/>
+        </w:rPr>
+        <w:t>variable</w:t>
+      </w:r>
+      <w:r>
+        <w:rPr>
+          <w:rStyle w:val="fontstyle01"/>
+          <w:rFonts w:hint="cs"/>
+          <w:rtl/>
+          <w:lang w:bidi="ar-EG"/>
+        </w:rPr>
+        <w:t xml:space="preserve"> من غير ميكشف  ال </w:t>
+      </w:r>
+      <w:r>
+        <w:rPr>
+          <w:rStyle w:val="fontstyle01"/>
+          <w:lang w:bidi="ar-EG"/>
+        </w:rPr>
+        <w:t xml:space="preserve">implementation </w:t>
+      </w:r>
+      <w:r>
+        <w:rPr>
+          <w:rStyle w:val="fontstyle01"/>
+          <w:rFonts w:hint="cs"/>
+          <w:rtl/>
+          <w:lang w:bidi="ar-EG"/>
+        </w:rPr>
+        <w:t xml:space="preserve"> بتاعها .</w:t>
+      </w:r>
+    </w:p>
+    <w:p>
+      <w:pPr>
+        <w:bidi/>
+        <w:rPr>
+          <w:rStyle w:val="fontstyle01"/>
+          <w:rtl/>
+          <w:lang w:bidi="ar-EG"/>
+        </w:rPr>
+      </w:pPr>
+    </w:p>
+    <w:p>
+      <w:pPr>
+        <w:bidi/>
+        <w:rPr>
+          <w:rFonts w:hint="cs"/>
+          <w:b/>
+          <w:bCs/>
+          <w:rtl/>
+          <w:lang w:bidi="ar-EG"/>
+        </w:rPr>
+      </w:pPr>
+      <w:bookmarkStart w:id="2" w:name="_GoBack"/>
+      <w:r>
+        <w:rPr>
+          <w:rStyle w:val="fontstyle01"/>
+          <w:rFonts w:hint="cs"/>
+          <w:b/>
+          <w:bCs/>
+          <w:rtl/>
+          <w:lang w:bidi="ar-EG"/>
+        </w:rPr>
+        <w:t xml:space="preserve">بعد كدة عم بوب  بيدنا مقارنه تانى : </w:t>
+      </w:r>
+      <w:bookmarkEnd w:id="2"/>
     </w:p>
     <w:sectPr>
-      <w:footerReference w:type="default" r:id="rId10"/>
+      <w:footerReference w:type="default" r:id="rId13"/>
       <w:pgSz w:w="12240" w:h="15840"/>
       <w:pgMar w:top="1440" w:right="1440" w:bottom="1440" w:left="1440" w:header="720" w:footer="720" w:gutter="0"/>
       <w:pgBorders w:offsetFrom="page">
@@ -4514,7 +6440,7 @@
                   <w:sz w:val="18"/>
                   <w:szCs w:val="18"/>
                 </w:rPr>
-                <w:t>Abdo Gamal Ahmed</w:t>
+                <w:t>Abdurahman Gamal Ahmed</w:t>
               </w:r>
             </w:p>
           </w:tc>
@@ -4576,7 +6502,7 @@
               <w:sz w:val="18"/>
               <w:szCs w:val="18"/>
             </w:rPr>
-            <w:t>1</w:t>
+            <w:t>3</w:t>
           </w:r>
           <w:r>
             <w:rPr>
@@ -6352,6 +8278,120 @@
     </w:lvl>
   </w:abstractNum>
   <w:abstractNum w:abstractNumId="15">
+    <w:nsid w:val="4DD94213"/>
+    <w:multiLevelType w:val="hybridMultilevel"/>
+    <w:tmpl w:val="AF4A1B4E"/>
+    <w:lvl w:ilvl="0" w:tplc="51CA27DC">
+      <w:start w:val="2"/>
+      <w:numFmt w:val="bullet"/>
+      <w:lvlText w:val="-"/>
+      <w:lvlJc w:val="left"/>
+      <w:pPr>
+        <w:ind w:left="720" w:hanging="360"/>
+      </w:pPr>
+      <w:rPr>
+        <w:rFonts w:ascii="Arial" w:eastAsiaTheme="minorEastAsia" w:hAnsi="Arial" w:cs="Arial" w:hint="default"/>
+        <w:color w:val="231F20"/>
+      </w:rPr>
+    </w:lvl>
+    <w:lvl w:ilvl="1" w:tplc="04090003" w:tentative="1">
+      <w:start w:val="1"/>
+      <w:numFmt w:val="bullet"/>
+      <w:lvlText w:val="o"/>
+      <w:lvlJc w:val="left"/>
+      <w:pPr>
+        <w:ind w:left="1440" w:hanging="360"/>
+      </w:pPr>
+      <w:rPr>
+        <w:rFonts w:ascii="Courier New" w:hAnsi="Courier New" w:cs="Courier New" w:hint="default"/>
+      </w:rPr>
+    </w:lvl>
+    <w:lvl w:ilvl="2" w:tplc="04090005" w:tentative="1">
+      <w:start w:val="1"/>
+      <w:numFmt w:val="bullet"/>
+      <w:lvlText w:val=""/>
+      <w:lvlJc w:val="left"/>
+      <w:pPr>
+        <w:ind w:left="2160" w:hanging="360"/>
+      </w:pPr>
+      <w:rPr>
+        <w:rFonts w:ascii="Wingdings" w:hAnsi="Wingdings" w:hint="default"/>
+      </w:rPr>
+    </w:lvl>
+    <w:lvl w:ilvl="3" w:tplc="04090001" w:tentative="1">
+      <w:start w:val="1"/>
+      <w:numFmt w:val="bullet"/>
+      <w:lvlText w:val=""/>
+      <w:lvlJc w:val="left"/>
+      <w:pPr>
+        <w:ind w:left="2880" w:hanging="360"/>
+      </w:pPr>
+      <w:rPr>
+        <w:rFonts w:ascii="Symbol" w:hAnsi="Symbol" w:hint="default"/>
+      </w:rPr>
+    </w:lvl>
+    <w:lvl w:ilvl="4" w:tplc="04090003" w:tentative="1">
+      <w:start w:val="1"/>
+      <w:numFmt w:val="bullet"/>
+      <w:lvlText w:val="o"/>
+      <w:lvlJc w:val="left"/>
+      <w:pPr>
+        <w:ind w:left="3600" w:hanging="360"/>
+      </w:pPr>
+      <w:rPr>
+        <w:rFonts w:ascii="Courier New" w:hAnsi="Courier New" w:cs="Courier New" w:hint="default"/>
+      </w:rPr>
+    </w:lvl>
+    <w:lvl w:ilvl="5" w:tplc="04090005" w:tentative="1">
+      <w:start w:val="1"/>
+      <w:numFmt w:val="bullet"/>
+      <w:lvlText w:val=""/>
+      <w:lvlJc w:val="left"/>
+      <w:pPr>
+        <w:ind w:left="4320" w:hanging="360"/>
+      </w:pPr>
+      <w:rPr>
+        <w:rFonts w:ascii="Wingdings" w:hAnsi="Wingdings" w:hint="default"/>
+      </w:rPr>
+    </w:lvl>
+    <w:lvl w:ilvl="6" w:tplc="04090001" w:tentative="1">
+      <w:start w:val="1"/>
+      <w:numFmt w:val="bullet"/>
+      <w:lvlText w:val=""/>
+      <w:lvlJc w:val="left"/>
+      <w:pPr>
+        <w:ind w:left="5040" w:hanging="360"/>
+      </w:pPr>
+      <w:rPr>
+        <w:rFonts w:ascii="Symbol" w:hAnsi="Symbol" w:hint="default"/>
+      </w:rPr>
+    </w:lvl>
+    <w:lvl w:ilvl="7" w:tplc="04090003" w:tentative="1">
+      <w:start w:val="1"/>
+      <w:numFmt w:val="bullet"/>
+      <w:lvlText w:val="o"/>
+      <w:lvlJc w:val="left"/>
+      <w:pPr>
+        <w:ind w:left="5760" w:hanging="360"/>
+      </w:pPr>
+      <w:rPr>
+        <w:rFonts w:ascii="Courier New" w:hAnsi="Courier New" w:cs="Courier New" w:hint="default"/>
+      </w:rPr>
+    </w:lvl>
+    <w:lvl w:ilvl="8" w:tplc="04090005" w:tentative="1">
+      <w:start w:val="1"/>
+      <w:numFmt w:val="bullet"/>
+      <w:lvlText w:val=""/>
+      <w:lvlJc w:val="left"/>
+      <w:pPr>
+        <w:ind w:left="6480" w:hanging="360"/>
+      </w:pPr>
+      <w:rPr>
+        <w:rFonts w:ascii="Wingdings" w:hAnsi="Wingdings" w:hint="default"/>
+      </w:rPr>
+    </w:lvl>
+  </w:abstractNum>
+  <w:abstractNum w:abstractNumId="16">
     <w:nsid w:val="515331C0"/>
     <w:multiLevelType w:val="hybridMultilevel"/>
     <w:tmpl w:val="B2BC5B7A"/>
@@ -6437,7 +8477,7 @@
       </w:pPr>
     </w:lvl>
   </w:abstractNum>
-  <w:abstractNum w:abstractNumId="16">
+  <w:abstractNum w:abstractNumId="17">
     <w:nsid w:val="53CD2DFC"/>
     <w:multiLevelType w:val="hybridMultilevel"/>
     <w:tmpl w:val="556C9660"/>
@@ -6550,7 +8590,7 @@
       </w:rPr>
     </w:lvl>
   </w:abstractNum>
-  <w:abstractNum w:abstractNumId="17">
+  <w:abstractNum w:abstractNumId="18">
     <w:nsid w:val="586155A0"/>
     <w:multiLevelType w:val="multilevel"/>
     <w:tmpl w:val="28C697A0"/>
@@ -6663,7 +8703,7 @@
       </w:rPr>
     </w:lvl>
   </w:abstractNum>
-  <w:abstractNum w:abstractNumId="18">
+  <w:abstractNum w:abstractNumId="19">
     <w:nsid w:val="5F091C30"/>
     <w:multiLevelType w:val="hybridMultilevel"/>
     <w:tmpl w:val="E74A93F8"/>
@@ -6803,7 +8843,7 @@
       </w:rPr>
     </w:lvl>
   </w:abstractNum>
-  <w:abstractNum w:abstractNumId="19">
+  <w:abstractNum w:abstractNumId="20">
     <w:nsid w:val="67032B4A"/>
     <w:multiLevelType w:val="hybridMultilevel"/>
     <w:tmpl w:val="7D00EA54"/>
@@ -6916,7 +8956,7 @@
       </w:rPr>
     </w:lvl>
   </w:abstractNum>
-  <w:abstractNum w:abstractNumId="20">
+  <w:abstractNum w:abstractNumId="21">
     <w:nsid w:val="69B74D62"/>
     <w:multiLevelType w:val="hybridMultilevel"/>
     <w:tmpl w:val="BB9E110E"/>
@@ -7029,7 +9069,7 @@
       </w:rPr>
     </w:lvl>
   </w:abstractNum>
-  <w:abstractNum w:abstractNumId="21">
+  <w:abstractNum w:abstractNumId="22">
     <w:nsid w:val="73652FE0"/>
     <w:multiLevelType w:val="hybridMultilevel"/>
     <w:tmpl w:val="9C3C1A14"/>
@@ -7142,7 +9182,7 @@
       </w:rPr>
     </w:lvl>
   </w:abstractNum>
-  <w:abstractNum w:abstractNumId="22">
+  <w:abstractNum w:abstractNumId="23">
     <w:nsid w:val="76C4151B"/>
     <w:multiLevelType w:val="hybridMultilevel"/>
     <w:tmpl w:val="9E967476"/>
@@ -7228,7 +9268,7 @@
       </w:pPr>
     </w:lvl>
   </w:abstractNum>
-  <w:abstractNum w:abstractNumId="23">
+  <w:abstractNum w:abstractNumId="24">
     <w:nsid w:val="782B60B2"/>
     <w:multiLevelType w:val="hybridMultilevel"/>
     <w:tmpl w:val="CAF843D8"/>
@@ -7341,7 +9381,7 @@
       </w:rPr>
     </w:lvl>
   </w:abstractNum>
-  <w:abstractNum w:abstractNumId="24">
+  <w:abstractNum w:abstractNumId="25">
     <w:nsid w:val="7B1403B0"/>
     <w:multiLevelType w:val="hybridMultilevel"/>
     <w:tmpl w:val="4DEA6FCC"/>
@@ -7497,31 +9537,31 @@
     <w:abstractNumId w:val="1"/>
   </w:num>
   <w:num w:numId="6">
-    <w:abstractNumId w:val="20"/>
+    <w:abstractNumId w:val="21"/>
   </w:num>
   <w:num w:numId="7">
-    <w:abstractNumId w:val="16"/>
+    <w:abstractNumId w:val="17"/>
   </w:num>
   <w:num w:numId="8">
-    <w:abstractNumId w:val="22"/>
+    <w:abstractNumId w:val="23"/>
   </w:num>
   <w:num w:numId="9">
-    <w:abstractNumId w:val="21"/>
+    <w:abstractNumId w:val="22"/>
   </w:num>
   <w:num w:numId="10">
     <w:abstractNumId w:val="9"/>
   </w:num>
   <w:num w:numId="11">
-    <w:abstractNumId w:val="17"/>
+    <w:abstractNumId w:val="18"/>
   </w:num>
   <w:num w:numId="12">
     <w:abstractNumId w:val="0"/>
   </w:num>
   <w:num w:numId="13">
-    <w:abstractNumId w:val="24"/>
+    <w:abstractNumId w:val="25"/>
   </w:num>
   <w:num w:numId="14">
-    <w:abstractNumId w:val="18"/>
+    <w:abstractNumId w:val="19"/>
   </w:num>
   <w:num w:numId="15">
     <w:abstractNumId w:val="7"/>
@@ -7536,13 +9576,13 @@
     <w:abstractNumId w:val="4"/>
   </w:num>
   <w:num w:numId="19">
-    <w:abstractNumId w:val="19"/>
+    <w:abstractNumId w:val="20"/>
   </w:num>
   <w:num w:numId="20">
     <w:abstractNumId w:val="11"/>
   </w:num>
   <w:num w:numId="21">
-    <w:abstractNumId w:val="23"/>
+    <w:abstractNumId w:val="24"/>
   </w:num>
   <w:num w:numId="22">
     <w:abstractNumId w:val="3"/>
@@ -7554,6 +9594,9 @@
     <w:abstractNumId w:val="10"/>
   </w:num>
   <w:num w:numId="25">
+    <w:abstractNumId w:val="16"/>
+  </w:num>
+  <w:num w:numId="26">
     <w:abstractNumId w:val="15"/>
   </w:num>
 </w:numbering>
@@ -8735,6 +10778,21 @@
       <w:vertAlign w:val="superscript"/>
     </w:rPr>
   </w:style>
+  <w:style w:type="character" w:customStyle="1" w:styleId="fontstyle01">
+    <w:name w:val="fontstyle01"/>
+    <w:basedOn w:val="DefaultParagraphFont"/>
+    <w:rsid w:val="00F704AE"/>
+    <w:rPr>
+      <w:rFonts w:ascii="TimesNewRomanPS" w:hAnsi="TimesNewRomanPS" w:hint="default"/>
+      <w:b w:val="0"/>
+      <w:bCs w:val="0"/>
+      <w:i w:val="0"/>
+      <w:iCs w:val="0"/>
+      <w:color w:val="231F20"/>
+      <w:sz w:val="20"/>
+      <w:szCs w:val="20"/>
+    </w:rPr>
+  </w:style>
 </w:styles>
 </file>
 
@@ -8832,6 +10890,14 @@
     <w:pitch w:val="variable"/>
     <w:sig w:usb0="00000007" w:usb1="00000000" w:usb2="00000000" w:usb3="00000000" w:csb0="00000003" w:csb1="00000000"/>
   </w:font>
+  <w:font w:name="TimesNewRomanPS">
+    <w:altName w:val="Times New Roman"/>
+    <w:panose1 w:val="00000000000000000000"/>
+    <w:charset w:val="00"/>
+    <w:family w:val="roman"/>
+    <w:notTrueType/>
+    <w:pitch w:val="default"/>
+  </w:font>
   <w:font w:name="TimesNewRomanPS-Bold">
     <w:altName w:val="Times New Roman"/>
     <w:panose1 w:val="00000000000000000000"/>
@@ -8875,6 +10941,7 @@
     <w:rsid w:val="004D58A5"/>
     <w:rsid w:val="00654682"/>
     <w:rsid w:val="008D77C7"/>
+    <w:rsid w:val="00A06B51"/>
     <w:rsid w:val="00E6591C"/>
     <w:rsid w:val="00F608E6"/>
     <w:rsid w:val="00FE2EF3"/>
@@ -9665,7 +11732,7 @@
 </file>
 
 <file path=customXml/itemProps2.xml><?xml version="1.0" encoding="utf-8"?>
-<ds:datastoreItem xmlns:ds="http://schemas.openxmlformats.org/officeDocument/2006/customXml" ds:itemID="{20096769-3EF9-4C54-9349-8C69D735B177}">
+<ds:datastoreItem xmlns:ds="http://schemas.openxmlformats.org/officeDocument/2006/customXml" ds:itemID="{D9BC3C03-58AB-4BEB-A334-6618D2509B39}">
   <ds:schemaRefs>
     <ds:schemaRef ds:uri="http://schemas.openxmlformats.org/officeDocument/2006/bibliography"/>
   </ds:schemaRefs>

</xml_diff>

<commit_message>
note 2 for ch6
</commit_message>
<xml_diff>
--- a/ch6-Objects&DataStructuress.docx
+++ b/ch6-Objects&DataStructuress.docx
@@ -4228,6 +4228,9 @@
         <w:p>
           <w:pPr>
             <w:pStyle w:val="TOCHeading"/>
+            <w:tabs>
+              <w:tab w:val="left" w:pos="900"/>
+            </w:tabs>
           </w:pPr>
           <w:r>
             <w:t>Table of Contents</w:t>
@@ -4253,7 +4256,7 @@
           <w:r>
             <w:fldChar w:fldCharType="separate"/>
           </w:r>
-          <w:hyperlink w:anchor="_Toc124451381" w:history="1">
+          <w:hyperlink w:anchor="_Toc124459866" w:history="1">
             <w:r>
               <w:rPr>
                 <w:rStyle w:val="Hyperlink"/>
@@ -4288,7 +4291,7 @@
                 <w:noProof/>
                 <w:webHidden/>
               </w:rPr>
-              <w:instrText xml:space="preserve"> PAGEREF _Toc124451381 \h </w:instrText>
+              <w:instrText xml:space="preserve"> PAGEREF _Toc124459866 \h </w:instrText>
             </w:r>
             <w:r>
               <w:rPr>
@@ -4330,7 +4333,7 @@
               <w:noProof/>
             </w:rPr>
           </w:pPr>
-          <w:hyperlink w:anchor="_Toc124451382" w:history="1">
+          <w:hyperlink w:anchor="_Toc124459867" w:history="1">
             <w:r>
               <w:rPr>
                 <w:rStyle w:val="Hyperlink"/>
@@ -4374,7 +4377,7 @@
                 <w:noProof/>
                 <w:webHidden/>
               </w:rPr>
-              <w:instrText xml:space="preserve"> PAGEREF _Toc124451382 \h </w:instrText>
+              <w:instrText xml:space="preserve"> PAGEREF _Toc124459867 \h </w:instrText>
             </w:r>
             <w:r>
               <w:rPr>
@@ -4395,6 +4398,91 @@
                 <w:webHidden/>
               </w:rPr>
               <w:t>2</w:t>
+            </w:r>
+            <w:r>
+              <w:rPr>
+                <w:noProof/>
+                <w:webHidden/>
+              </w:rPr>
+              <w:fldChar w:fldCharType="end"/>
+            </w:r>
+          </w:hyperlink>
+        </w:p>
+        <w:p>
+          <w:pPr>
+            <w:pStyle w:val="TOC1"/>
+            <w:tabs>
+              <w:tab w:val="right" w:leader="dot" w:pos="9350"/>
+            </w:tabs>
+            <w:rPr>
+              <w:rFonts w:cstheme="minorBidi"/>
+              <w:noProof/>
+            </w:rPr>
+          </w:pPr>
+          <w:hyperlink w:anchor="_Toc124459868" w:history="1">
+            <w:r>
+              <w:rPr>
+                <w:rStyle w:val="Hyperlink"/>
+                <w:noProof/>
+                <w:rtl/>
+              </w:rPr>
+              <w:t>3</w:t>
+            </w:r>
+            <w:r>
+              <w:rPr>
+                <w:rStyle w:val="Hyperlink"/>
+                <w:noProof/>
+              </w:rPr>
+              <w:t>-Data/Object Anti-Symmetry</w:t>
+            </w:r>
+            <w:r>
+              <w:rPr>
+                <w:rStyle w:val="Hyperlink"/>
+                <w:noProof/>
+                <w:rtl/>
+              </w:rPr>
+              <w:t xml:space="preserve"> :</w:t>
+            </w:r>
+            <w:r>
+              <w:rPr>
+                <w:noProof/>
+                <w:webHidden/>
+              </w:rPr>
+              <w:tab/>
+            </w:r>
+            <w:r>
+              <w:rPr>
+                <w:noProof/>
+                <w:webHidden/>
+              </w:rPr>
+              <w:fldChar w:fldCharType="begin"/>
+            </w:r>
+            <w:r>
+              <w:rPr>
+                <w:noProof/>
+                <w:webHidden/>
+              </w:rPr>
+              <w:instrText xml:space="preserve"> PAGEREF _Toc124459868 \h </w:instrText>
+            </w:r>
+            <w:r>
+              <w:rPr>
+                <w:noProof/>
+                <w:webHidden/>
+              </w:rPr>
+            </w:r>
+            <w:r>
+              <w:rPr>
+                <w:noProof/>
+                <w:webHidden/>
+              </w:rPr>
+              <w:fldChar w:fldCharType="separate"/>
+            </w:r>
+            <w:r>
+              <w:rPr>
+                <w:noProof/>
+                <w:webHidden/>
+              </w:rPr>
+              <w:t>4</w:t>
             </w:r>
             <w:r>
               <w:rPr>
@@ -4453,37 +4541,151 @@
     </w:p>
     <w:p>
       <w:pPr>
-        <w:bidi/>
-        <w:rPr>
-          <w:rtl/>
-        </w:rPr>
-      </w:pPr>
+        <w:pStyle w:val="Heading1"/>
+      </w:pPr>
+      <w:bookmarkStart w:id="0" w:name="_Toc124459866"/>
+      <w:r>
+        <w:rPr>
+          <w:rFonts w:hint="cs"/>
+          <w:rtl/>
+        </w:rPr>
+        <w:lastRenderedPageBreak/>
+        <w:t>1</w:t>
+      </w:r>
+      <w:r>
+        <w:t>-introduction :</w:t>
+      </w:r>
+      <w:bookmarkEnd w:id="0"/>
+      <w:r>
+        <w:t xml:space="preserve"> </w:t>
+      </w:r>
     </w:p>
     <w:p>
       <w:pPr>
-        <w:pStyle w:val="Heading1"/>
-      </w:pPr>
-      <w:bookmarkStart w:id="0" w:name="_Toc124451381"/>
-      <w:r>
-        <w:rPr>
-          <w:rFonts w:hint="cs"/>
-          <w:rtl/>
-        </w:rPr>
-        <w:lastRenderedPageBreak/>
-        <w:t>1</w:t>
-      </w:r>
-      <w:r>
-        <w:t>-introduction :</w:t>
-      </w:r>
-      <w:bookmarkEnd w:id="0"/>
-      <w:r>
-        <w:t xml:space="preserve"> </w:t>
-      </w:r>
+        <w:bidi/>
+      </w:pPr>
     </w:p>
     <w:p>
       <w:pPr>
         <w:bidi/>
-      </w:pPr>
+        <w:rPr>
+          <w:rStyle w:val="fontstyle01"/>
+          <w:rtl/>
+        </w:rPr>
+      </w:pPr>
+      <w:r>
+        <w:rPr>
+          <w:rFonts w:hint="cs"/>
+          <w:rtl/>
+          <w:lang w:bidi="ar-EG"/>
+        </w:rPr>
+        <w:t xml:space="preserve">ف </w:t>
+      </w:r>
+      <w:r>
+        <w:rPr>
+          <w:rFonts w:hint="cs"/>
+          <w:rtl/>
+          <w:lang w:bidi="ar-EG"/>
+        </w:rPr>
+        <w:t xml:space="preserve"> سبب   وراء</w:t>
+      </w:r>
+      <w:r>
+        <w:rPr>
+          <w:lang w:bidi="ar-EG"/>
+        </w:rPr>
+        <w:t xml:space="preserve"> </w:t>
+      </w:r>
+      <w:r>
+        <w:rPr>
+          <w:rFonts w:hint="cs"/>
+          <w:rtl/>
+          <w:lang w:bidi="ar-EG"/>
+        </w:rPr>
+        <w:t xml:space="preserve"> تخلى ال </w:t>
+      </w:r>
+      <w:r>
+        <w:rPr>
+          <w:rStyle w:val="fontstyle01"/>
+        </w:rPr>
+        <w:t xml:space="preserve">variables </w:t>
+      </w:r>
+      <w:r>
+        <w:rPr>
+          <w:rStyle w:val="fontstyle01"/>
+          <w:rFonts w:hint="cs"/>
+          <w:rtl/>
+        </w:rPr>
+        <w:t xml:space="preserve"> تكون </w:t>
+      </w:r>
+      <w:r>
+        <w:rPr>
+          <w:rStyle w:val="fontstyle01"/>
+        </w:rPr>
+        <w:t>private</w:t>
+      </w:r>
+      <w:r>
+        <w:rPr>
+          <w:rStyle w:val="fontstyle01"/>
+          <w:rFonts w:hint="cs"/>
+          <w:rtl/>
+        </w:rPr>
+        <w:t xml:space="preserve"> .انك  مثلا مش عاوز  اى حد تانى يعتمد عليهم او يستخدمهم عشان يكون ف لينا دايما الحريه ان نغير فيهم  ف اى لحظه  من غير مناثر على  حد تانى . طيب امال ليه  بتعمل  </w:t>
+      </w:r>
+      <w:r>
+        <w:rPr>
+          <w:rStyle w:val="fontstyle01"/>
+        </w:rPr>
+        <w:t>setter,getter</w:t>
+      </w:r>
+      <w:r>
+        <w:rPr>
+          <w:rStyle w:val="fontstyle01"/>
+          <w:rFonts w:hint="cs"/>
+          <w:rtl/>
+          <w:lang w:bidi="ar-EG"/>
+        </w:rPr>
+        <w:t xml:space="preserve">  وهم  بيكشفه ال</w:t>
+      </w:r>
+      <w:r>
+        <w:rPr>
+          <w:rStyle w:val="fontstyle01"/>
+        </w:rPr>
+        <w:t xml:space="preserve"> </w:t>
+      </w:r>
+      <w:r>
+        <w:rPr>
+          <w:rStyle w:val="fontstyle01"/>
+        </w:rPr>
+        <w:t xml:space="preserve">variables </w:t>
+      </w:r>
+      <w:r>
+        <w:rPr>
+          <w:rStyle w:val="fontstyle01"/>
+          <w:rFonts w:hint="cs"/>
+          <w:rtl/>
+        </w:rPr>
+        <w:t xml:space="preserve"> </w:t>
+      </w:r>
+      <w:r>
+        <w:rPr>
+          <w:rStyle w:val="fontstyle01"/>
+        </w:rPr>
+        <w:t xml:space="preserve"> </w:t>
+      </w:r>
+      <w:r>
+        <w:rPr>
+          <w:rStyle w:val="fontstyle01"/>
+        </w:rPr>
+        <w:t>private</w:t>
+      </w:r>
+      <w:r>
+        <w:rPr>
+          <w:rStyle w:val="fontstyle01"/>
+          <w:rFonts w:hint="cs"/>
+          <w:rtl/>
+        </w:rPr>
+        <w:t>دول؟؟؟</w:t>
+      </w:r>
     </w:p>
     <w:p>
       <w:pPr>
@@ -4495,143 +4697,21 @@
       </w:pPr>
       <w:r>
         <w:rPr>
+          <w:rStyle w:val="fontstyle01"/>
           <w:rFonts w:hint="cs"/>
           <w:rtl/>
-          <w:lang w:bidi="ar-EG"/>
-        </w:rPr>
-        <w:t xml:space="preserve">ف </w:t>
-      </w:r>
-      <w:r>
-        <w:rPr>
-          <w:rFonts w:hint="cs"/>
-          <w:rtl/>
-          <w:lang w:bidi="ar-EG"/>
-        </w:rPr>
-        <w:t xml:space="preserve"> سبب   وراء</w:t>
-      </w:r>
-      <w:r>
-        <w:rPr>
-          <w:lang w:bidi="ar-EG"/>
-        </w:rPr>
-        <w:t xml:space="preserve"> </w:t>
-      </w:r>
-      <w:r>
-        <w:rPr>
-          <w:rFonts w:hint="cs"/>
-          <w:rtl/>
-          <w:lang w:bidi="ar-EG"/>
-        </w:rPr>
-        <w:t xml:space="preserve"> تخلى ال </w:t>
-      </w:r>
-      <w:r>
-        <w:rPr>
-          <w:rStyle w:val="fontstyle01"/>
-        </w:rPr>
-        <w:t xml:space="preserve">variables </w:t>
-      </w:r>
-      <w:r>
-        <w:rPr>
-          <w:rStyle w:val="fontstyle01"/>
-          <w:rFonts w:hint="cs"/>
-          <w:rtl/>
-        </w:rPr>
-        <w:t xml:space="preserve"> تكون </w:t>
-      </w:r>
-      <w:r>
-        <w:rPr>
-          <w:rStyle w:val="fontstyle01"/>
-        </w:rPr>
-        <w:t>private</w:t>
-      </w:r>
-      <w:r>
-        <w:rPr>
-          <w:rStyle w:val="fontstyle01"/>
-          <w:rFonts w:hint="cs"/>
-          <w:rtl/>
-        </w:rPr>
-        <w:t xml:space="preserve"> .انك  مثلا مش عاوز  اى حد تانى يعتمد عليهم او يستخدمهم عشان يكون ف لينا دايما الحريه ان نغير فيهم  ف اى لحظه  من غير مناثر على  حد تانى . طيب امال ليه  بتعمل  </w:t>
-      </w:r>
-      <w:r>
-        <w:rPr>
-          <w:rStyle w:val="fontstyle01"/>
-        </w:rPr>
-        <w:t>setter,getter</w:t>
-      </w:r>
-      <w:r>
-        <w:rPr>
-          <w:rStyle w:val="fontstyle01"/>
-          <w:rFonts w:hint="cs"/>
-          <w:rtl/>
-          <w:lang w:bidi="ar-EG"/>
-        </w:rPr>
-        <w:t xml:space="preserve">  وهم  بيكشفه ال</w:t>
-      </w:r>
-      <w:r>
-        <w:rPr>
-          <w:rStyle w:val="fontstyle01"/>
-        </w:rPr>
-        <w:t xml:space="preserve"> </w:t>
-      </w:r>
-      <w:r>
-        <w:rPr>
-          <w:rStyle w:val="fontstyle01"/>
-        </w:rPr>
-        <w:t xml:space="preserve">variables </w:t>
-      </w:r>
-      <w:r>
-        <w:rPr>
-          <w:rStyle w:val="fontstyle01"/>
-          <w:rFonts w:hint="cs"/>
-          <w:rtl/>
-        </w:rPr>
-        <w:t xml:space="preserve"> </w:t>
-      </w:r>
-      <w:r>
-        <w:rPr>
-          <w:rStyle w:val="fontstyle01"/>
-        </w:rPr>
-        <w:t xml:space="preserve"> </w:t>
-      </w:r>
-      <w:r>
-        <w:rPr>
-          <w:rStyle w:val="fontstyle01"/>
-        </w:rPr>
-        <w:t>private</w:t>
-      </w:r>
-      <w:r>
-        <w:rPr>
-          <w:rStyle w:val="fontstyle01"/>
-          <w:rFonts w:hint="cs"/>
-          <w:rtl/>
-        </w:rPr>
-        <w:t>دول؟؟؟</w:t>
+        </w:rPr>
+        <w:t>عم بوب باشا  طرح السوال العظيم  دة ومجوبش  عليه   دلوقتى .</w:t>
       </w:r>
     </w:p>
     <w:p>
       <w:pPr>
-        <w:bidi/>
-        <w:rPr>
-          <w:rStyle w:val="fontstyle01"/>
-          <w:rtl/>
-        </w:rPr>
-      </w:pPr>
-      <w:r>
-        <w:rPr>
-          <w:rStyle w:val="fontstyle01"/>
-          <w:rFonts w:hint="cs"/>
-          <w:rtl/>
-        </w:rPr>
-        <w:t>عم بوب باشا  طرح السوال العظيم  دة ومجوبش  عليه   دلوقتى .</w:t>
-      </w:r>
-    </w:p>
-    <w:p>
-      <w:pPr>
         <w:pStyle w:val="Heading1"/>
         <w:rPr>
           <w:lang w:bidi="ar-EG"/>
         </w:rPr>
       </w:pPr>
-      <w:bookmarkStart w:id="1" w:name="_Toc124451382"/>
+      <w:bookmarkStart w:id="1" w:name="_Toc124459867"/>
       <w:r>
         <w:rPr>
           <w:rFonts w:hint="cs"/>
@@ -5466,17 +5546,31 @@
         <w:pStyle w:val="ListParagraph"/>
         <w:bidi/>
         <w:rPr>
+          <w:lang w:bidi="ar-EG"/>
+        </w:rPr>
+      </w:pPr>
+      <w:r>
+        <w:rPr>
+          <w:rStyle w:val="fontstyle01"/>
+          <w:lang w:bidi="ar-EG"/>
+        </w:rPr>
+        <w:t>Statement</w:t>
+      </w:r>
+      <w:r>
+        <w:rPr>
+          <w:rStyle w:val="fontstyle01"/>
           <w:rFonts w:hint="cs"/>
           <w:rtl/>
           <w:lang w:bidi="ar-EG"/>
         </w:rPr>
-      </w:pPr>
-      <w:r>
-        <w:rPr>
-          <w:rStyle w:val="fontstyle01"/>
-          <w:lang w:bidi="ar-EG"/>
-        </w:rPr>
-        <w:t>Statement</w:t>
+        <w:t xml:space="preserve"> واحدة او </w:t>
+      </w:r>
+      <w:r>
+        <w:rPr>
+          <w:rStyle w:val="fontstyle01"/>
+          <w:lang w:bidi="ar-EG"/>
+        </w:rPr>
+        <w:t>instruction</w:t>
       </w:r>
       <w:r>
         <w:rPr>
@@ -5485,15 +5579,9 @@
           <w:rtl/>
           <w:lang w:bidi="ar-EG"/>
         </w:rPr>
-        <w:t xml:space="preserve"> واحدة او </w:t>
-      </w:r>
-      <w:r>
-        <w:rPr>
-          <w:rStyle w:val="fontstyle01"/>
-          <w:lang w:bidi="ar-EG"/>
-        </w:rPr>
-        <w:t>instruction</w:t>
-      </w:r>
+        <w:t xml:space="preserve"> </w:t>
+      </w:r>
+      <w:proofErr w:type="gramStart"/>
       <w:r>
         <w:rPr>
           <w:rStyle w:val="fontstyle01"/>
@@ -5501,7 +5589,7 @@
           <w:rtl/>
           <w:lang w:bidi="ar-EG"/>
         </w:rPr>
-        <w:t xml:space="preserve"> واحد </w:t>
+        <w:t xml:space="preserve">واحد </w:t>
       </w:r>
       <w:r>
         <w:rPr>
@@ -5510,9 +5598,9 @@
           <w:rtl/>
           <w:lang w:bidi="ar-EG"/>
         </w:rPr>
-        <w:t xml:space="preserve"> </w:t>
-      </w:r>
-      <w:proofErr w:type="gramStart"/>
+        <w:t xml:space="preserve"> بنسميه</w:t>
+      </w:r>
+      <w:proofErr w:type="gramEnd"/>
       <w:r>
         <w:rPr>
           <w:rStyle w:val="fontstyle01"/>
@@ -5520,22 +5608,14 @@
           <w:rtl/>
           <w:lang w:bidi="ar-EG"/>
         </w:rPr>
-        <w:t xml:space="preserve">بنسميه  </w:t>
-      </w:r>
-      <w:r>
-        <w:rPr>
-          <w:rStyle w:val="fontstyle01"/>
-          <w:lang w:bidi="ar-EG"/>
-        </w:rPr>
-        <w:t>Atomic</w:t>
-      </w:r>
-      <w:proofErr w:type="gramEnd"/>
-      <w:r>
-        <w:rPr>
-          <w:rStyle w:val="fontstyle01"/>
-          <w:lang w:bidi="ar-EG"/>
-        </w:rPr>
-        <w:t xml:space="preserve"> operation</w:t>
+        <w:t xml:space="preserve">  </w:t>
+      </w:r>
+      <w:r>
+        <w:rPr>
+          <w:rStyle w:val="fontstyle01"/>
+          <w:lang w:bidi="ar-EG"/>
+        </w:rPr>
+        <w:t>Atomic operation</w:t>
       </w:r>
       <w:r>
         <w:rPr>
@@ -5559,7 +5639,6 @@
         <w:pStyle w:val="ListParagraph"/>
         <w:bidi/>
         <w:rPr>
-          <w:rtl/>
           <w:lang w:bidi="ar-EG"/>
         </w:rPr>
       </w:pPr>
@@ -5569,7 +5648,6 @@
         <w:pStyle w:val="ListParagraph"/>
         <w:bidi/>
         <w:rPr>
-          <w:rtl/>
           <w:lang w:bidi="ar-EG"/>
         </w:rPr>
       </w:pPr>
@@ -5586,28 +5664,19 @@
     </w:p>
     <w:p>
       <w:pPr>
-        <w:pStyle w:val="ListParagraph"/>
         <w:bidi/>
         <w:rPr>
           <w:rtl/>
           <w:lang w:bidi="ar-EG"/>
         </w:rPr>
       </w:pPr>
-    </w:p>
-    <w:p>
-      <w:pPr>
-        <w:bidi/>
-        <w:rPr>
-          <w:rtl/>
-          <w:lang w:bidi="ar-EG"/>
-        </w:rPr>
-      </w:pPr>
       <w:r>
         <w:rPr>
           <w:rFonts w:cs="Arial"/>
           <w:rtl/>
           <w:lang w:bidi="ar-EG"/>
         </w:rPr>
+        <w:lastRenderedPageBreak/>
         <w:drawing>
           <wp:anchor distT="0" distB="0" distL="114300" distR="114300" simplePos="0" relativeHeight="251666432" behindDoc="0" locked="0" layoutInCell="1" allowOverlap="1" wp14:anchorId="2A0ECA9C" wp14:editId="147F8104">
             <wp:simplePos x="0" y="0"/>
@@ -5831,6 +5900,7 @@
         </w:rPr>
         <w:t xml:space="preserve"> وكمان نقدر  تغير قيمه ال</w:t>
       </w:r>
+      <w:proofErr w:type="spellStart"/>
       <w:r>
         <w:rPr>
           <w:rStyle w:val="fontstyle01"/>
@@ -5838,6 +5908,7 @@
         </w:rPr>
         <w:t>x,y</w:t>
       </w:r>
+      <w:proofErr w:type="spellEnd"/>
       <w:r>
         <w:rPr>
           <w:rStyle w:val="fontstyle01"/>
@@ -5895,12 +5966,21 @@
         </w:rPr>
         <w:t xml:space="preserve"> بيكون واضح وحتى لو خلينا ال</w:t>
       </w:r>
-      <w:r>
-        <w:rPr>
-          <w:rStyle w:val="fontstyle01"/>
-          <w:lang w:bidi="ar-EG"/>
-        </w:rPr>
-        <w:t xml:space="preserve">x,y </w:t>
+      <w:proofErr w:type="spellStart"/>
+      <w:r>
+        <w:rPr>
+          <w:rStyle w:val="fontstyle01"/>
+          <w:lang w:bidi="ar-EG"/>
+        </w:rPr>
+        <w:t>x,y</w:t>
+      </w:r>
+      <w:proofErr w:type="spellEnd"/>
+      <w:r>
+        <w:rPr>
+          <w:rStyle w:val="fontstyle01"/>
+          <w:lang w:bidi="ar-EG"/>
+        </w:rPr>
+        <w:t xml:space="preserve"> </w:t>
       </w:r>
       <w:r>
         <w:rPr>
@@ -6254,29 +6334,798 @@
       <w:pPr>
         <w:bidi/>
         <w:rPr>
+          <w:rStyle w:val="fontstyle01"/>
+          <w:b/>
+          <w:bCs/>
+          <w:lang w:bidi="ar-EG"/>
+        </w:rPr>
+      </w:pPr>
+      <w:r>
+        <w:rPr>
+          <w:rFonts w:cs="Arial"/>
+          <w:b/>
+          <w:bCs/>
+          <w:rtl/>
+          <w:lang w:bidi="ar-EG"/>
+        </w:rPr>
+        <w:drawing>
+          <wp:anchor distT="0" distB="0" distL="114300" distR="114300" simplePos="0" relativeHeight="251667456" behindDoc="0" locked="0" layoutInCell="1" allowOverlap="1" wp14:anchorId="7E7612CC" wp14:editId="12BC14D2">
+            <wp:simplePos x="0" y="0"/>
+            <wp:positionH relativeFrom="column">
+              <wp:posOffset>-44450</wp:posOffset>
+            </wp:positionH>
+            <wp:positionV relativeFrom="paragraph">
+              <wp:posOffset>184150</wp:posOffset>
+            </wp:positionV>
+            <wp:extent cx="5024148" cy="971550"/>
+            <wp:effectExtent l="0" t="0" r="5080" b="0"/>
+            <wp:wrapNone/>
+            <wp:docPr id="35" name="Picture 35"/>
+            <wp:cNvGraphicFramePr>
+              <a:graphicFrameLocks xmlns:a="http://schemas.openxmlformats.org/drawingml/2006/main" noChangeAspect="1"/>
+            </wp:cNvGraphicFramePr>
+            <a:graphic xmlns:a="http://schemas.openxmlformats.org/drawingml/2006/main">
+              <a:graphicData uri="http://schemas.openxmlformats.org/drawingml/2006/picture">
+                <pic:pic xmlns:pic="http://schemas.openxmlformats.org/drawingml/2006/picture">
+                  <pic:nvPicPr>
+                    <pic:cNvPr id="1" name=""/>
+                    <pic:cNvPicPr/>
+                  </pic:nvPicPr>
+                  <pic:blipFill>
+                    <a:blip r:embed="rId13">
+                      <a:extLst>
+                        <a:ext uri="{28A0092B-C50C-407E-A947-70E740481C1C}">
+                          <a14:useLocalDpi xmlns:a14="http://schemas.microsoft.com/office/drawing/2010/main" val="0"/>
+                        </a:ext>
+                      </a:extLst>
+                    </a:blip>
+                    <a:stretch>
+                      <a:fillRect/>
+                    </a:stretch>
+                  </pic:blipFill>
+                  <pic:spPr>
+                    <a:xfrm>
+                      <a:off x="0" y="0"/>
+                      <a:ext cx="5024148" cy="971550"/>
+                    </a:xfrm>
+                    <a:prstGeom prst="rect">
+                      <a:avLst/>
+                    </a:prstGeom>
+                  </pic:spPr>
+                </pic:pic>
+              </a:graphicData>
+            </a:graphic>
+            <wp14:sizeRelH relativeFrom="margin">
+              <wp14:pctWidth>0</wp14:pctWidth>
+            </wp14:sizeRelH>
+            <wp14:sizeRelV relativeFrom="margin">
+              <wp14:pctHeight>0</wp14:pctHeight>
+            </wp14:sizeRelV>
+          </wp:anchor>
+        </w:drawing>
+      </w:r>
+      <w:r>
+        <w:rPr>
+          <w:rStyle w:val="fontstyle01"/>
           <w:rFonts w:hint="cs"/>
           <w:b/>
           <w:bCs/>
           <w:rtl/>
           <w:lang w:bidi="ar-EG"/>
         </w:rPr>
-      </w:pPr>
-      <w:bookmarkStart w:id="2" w:name="_GoBack"/>
-      <w:r>
-        <w:rPr>
-          <w:rStyle w:val="fontstyle01"/>
+        <w:t xml:space="preserve">بعد كدة عم بوب  بيدنا مقارنه تانى : </w:t>
+      </w:r>
+    </w:p>
+    <w:p>
+      <w:pPr>
+        <w:bidi/>
+        <w:rPr>
+          <w:b/>
+          <w:bCs/>
+          <w:lang w:bidi="ar-EG"/>
+        </w:rPr>
+      </w:pPr>
+    </w:p>
+    <w:p>
+      <w:pPr>
+        <w:bidi/>
+        <w:rPr>
+          <w:b/>
+          <w:bCs/>
+          <w:lang w:bidi="ar-EG"/>
+        </w:rPr>
+      </w:pPr>
+    </w:p>
+    <w:p>
+      <w:pPr>
+        <w:bidi/>
+        <w:rPr>
+          <w:b/>
+          <w:bCs/>
+          <w:lang w:bidi="ar-EG"/>
+        </w:rPr>
+      </w:pPr>
+    </w:p>
+    <w:p>
+      <w:pPr>
+        <w:bidi/>
+        <w:rPr>
+          <w:b/>
+          <w:bCs/>
+          <w:lang w:bidi="ar-EG"/>
+        </w:rPr>
+      </w:pPr>
+    </w:p>
+    <w:p>
+      <w:pPr>
+        <w:bidi/>
+        <w:rPr>
+          <w:b/>
+          <w:bCs/>
+          <w:lang w:bidi="ar-EG"/>
+        </w:rPr>
+      </w:pPr>
+      <w:r>
+        <w:rPr>
+          <w:rFonts w:cs="Arial"/>
+          <w:b/>
+          <w:bCs/>
+          <w:rtl/>
+          <w:lang w:bidi="ar-EG"/>
+        </w:rPr>
+        <w:drawing>
+          <wp:anchor distT="0" distB="0" distL="114300" distR="114300" simplePos="0" relativeHeight="251668480" behindDoc="0" locked="0" layoutInCell="1" allowOverlap="1" wp14:anchorId="40BB9FAB" wp14:editId="78E94580">
+            <wp:simplePos x="0" y="0"/>
+            <wp:positionH relativeFrom="column">
+              <wp:posOffset>-46990</wp:posOffset>
+            </wp:positionH>
+            <wp:positionV relativeFrom="paragraph">
+              <wp:posOffset>144145</wp:posOffset>
+            </wp:positionV>
+            <wp:extent cx="5003800" cy="847331"/>
+            <wp:effectExtent l="0" t="0" r="6350" b="0"/>
+            <wp:wrapNone/>
+            <wp:docPr id="36" name="Picture 36"/>
+            <wp:cNvGraphicFramePr>
+              <a:graphicFrameLocks xmlns:a="http://schemas.openxmlformats.org/drawingml/2006/main" noChangeAspect="1"/>
+            </wp:cNvGraphicFramePr>
+            <a:graphic xmlns:a="http://schemas.openxmlformats.org/drawingml/2006/main">
+              <a:graphicData uri="http://schemas.openxmlformats.org/drawingml/2006/picture">
+                <pic:pic xmlns:pic="http://schemas.openxmlformats.org/drawingml/2006/picture">
+                  <pic:nvPicPr>
+                    <pic:cNvPr id="1" name=""/>
+                    <pic:cNvPicPr/>
+                  </pic:nvPicPr>
+                  <pic:blipFill>
+                    <a:blip r:embed="rId14">
+                      <a:extLst>
+                        <a:ext uri="{28A0092B-C50C-407E-A947-70E740481C1C}">
+                          <a14:useLocalDpi xmlns:a14="http://schemas.microsoft.com/office/drawing/2010/main" val="0"/>
+                        </a:ext>
+                      </a:extLst>
+                    </a:blip>
+                    <a:stretch>
+                      <a:fillRect/>
+                    </a:stretch>
+                  </pic:blipFill>
+                  <pic:spPr>
+                    <a:xfrm>
+                      <a:off x="0" y="0"/>
+                      <a:ext cx="5003800" cy="847331"/>
+                    </a:xfrm>
+                    <a:prstGeom prst="rect">
+                      <a:avLst/>
+                    </a:prstGeom>
+                  </pic:spPr>
+                </pic:pic>
+              </a:graphicData>
+            </a:graphic>
+            <wp14:sizeRelH relativeFrom="margin">
+              <wp14:pctWidth>0</wp14:pctWidth>
+            </wp14:sizeRelH>
+            <wp14:sizeRelV relativeFrom="margin">
+              <wp14:pctHeight>0</wp14:pctHeight>
+            </wp14:sizeRelV>
+          </wp:anchor>
+        </w:drawing>
+      </w:r>
+    </w:p>
+    <w:p>
+      <w:pPr>
+        <w:bidi/>
+        <w:rPr>
+          <w:b/>
+          <w:bCs/>
+          <w:lang w:bidi="ar-EG"/>
+        </w:rPr>
+      </w:pPr>
+    </w:p>
+    <w:p>
+      <w:pPr>
+        <w:bidi/>
+        <w:rPr>
+          <w:b/>
+          <w:bCs/>
+          <w:lang w:bidi="ar-EG"/>
+        </w:rPr>
+      </w:pPr>
+    </w:p>
+    <w:p>
+      <w:pPr>
+        <w:bidi/>
+        <w:rPr>
+          <w:b/>
+          <w:bCs/>
+          <w:lang w:bidi="ar-EG"/>
+        </w:rPr>
+      </w:pPr>
+    </w:p>
+    <w:p>
+      <w:pPr>
+        <w:bidi/>
+        <w:rPr>
+          <w:b/>
+          <w:bCs/>
+          <w:lang w:bidi="ar-EG"/>
+        </w:rPr>
+      </w:pPr>
+    </w:p>
+    <w:p>
+      <w:pPr>
+        <w:pStyle w:val="ListParagraph"/>
+        <w:numPr>
+          <w:ilvl w:val="0"/>
+          <w:numId w:val="26"/>
+        </w:numPr>
+        <w:bidi/>
+        <w:rPr>
+          <w:lang w:bidi="ar-EG"/>
+        </w:rPr>
+      </w:pPr>
+      <w:r>
+        <w:rPr>
+          <w:rFonts w:hint="cs"/>
+          <w:rtl/>
+          <w:lang w:bidi="ar-EG"/>
+        </w:rPr>
+        <w:t xml:space="preserve">الصورة الاوله   بتحدد   وحده </w:t>
+      </w:r>
+      <w:r>
+        <w:rPr>
+          <w:rFonts w:hint="cs"/>
+          <w:rtl/>
+          <w:lang w:bidi="ar-EG"/>
+        </w:rPr>
+        <w:t xml:space="preserve"> معنيه  </w:t>
+      </w:r>
+      <w:r>
+        <w:rPr>
+          <w:rFonts w:hint="cs"/>
+          <w:rtl/>
+          <w:lang w:bidi="ar-EG"/>
+        </w:rPr>
+        <w:t xml:space="preserve"> </w:t>
+      </w:r>
+      <w:r>
+        <w:rPr>
+          <w:lang w:bidi="ar-EG"/>
+        </w:rPr>
+        <w:t>gallons</w:t>
+      </w:r>
+      <w:r>
+        <w:rPr>
+          <w:rFonts w:hint="cs"/>
+          <w:rtl/>
+          <w:lang w:bidi="ar-EG"/>
+        </w:rPr>
+        <w:t xml:space="preserve">  للتعمل مع الواقود او التانك  ودة يعتبر </w:t>
+      </w:r>
+      <w:r>
+        <w:rPr>
+          <w:lang w:bidi="ar-EG"/>
+        </w:rPr>
+        <w:t xml:space="preserve">concrete </w:t>
+      </w:r>
+      <w:r>
+        <w:rPr>
+          <w:rFonts w:hint="cs"/>
+          <w:rtl/>
+          <w:lang w:bidi="ar-EG"/>
+        </w:rPr>
+        <w:t xml:space="preserve">مش  </w:t>
+      </w:r>
+      <w:r>
+        <w:rPr>
+          <w:lang w:bidi="ar-EG"/>
+        </w:rPr>
+        <w:t xml:space="preserve">abstraction </w:t>
+      </w:r>
+      <w:r>
+        <w:rPr>
+          <w:rFonts w:hint="cs"/>
+          <w:rtl/>
+          <w:lang w:bidi="ar-EG"/>
+        </w:rPr>
+        <w:t xml:space="preserve"> يعنى مش معنى  انك عامل </w:t>
+      </w:r>
+      <w:r>
+        <w:rPr>
+          <w:lang w:bidi="ar-EG"/>
+        </w:rPr>
+        <w:t>interface</w:t>
+      </w:r>
+      <w:r>
+        <w:rPr>
+          <w:rFonts w:hint="cs"/>
+          <w:rtl/>
+          <w:lang w:bidi="ar-EG"/>
+        </w:rPr>
+        <w:t xml:space="preserve"> يبقا كدة  انت شغال </w:t>
+      </w:r>
+      <w:r>
+        <w:rPr>
+          <w:lang w:bidi="ar-EG"/>
+        </w:rPr>
+        <w:t xml:space="preserve">abstraction </w:t>
+      </w:r>
+      <w:r>
+        <w:rPr>
+          <w:rFonts w:hint="cs"/>
+          <w:rtl/>
+          <w:lang w:bidi="ar-EG"/>
+        </w:rPr>
+        <w:t xml:space="preserve"> لا  لازم كمان الحجات الى جوة ال</w:t>
+      </w:r>
+      <w:r>
+        <w:rPr>
+          <w:lang w:bidi="ar-EG"/>
+        </w:rPr>
+        <w:t>interface</w:t>
+      </w:r>
+      <w:r>
+        <w:rPr>
+          <w:rFonts w:hint="cs"/>
+          <w:rtl/>
+          <w:lang w:bidi="ar-EG"/>
+        </w:rPr>
+        <w:t xml:space="preserve"> تكون </w:t>
+      </w:r>
+      <w:r>
+        <w:rPr>
+          <w:lang w:bidi="ar-EG"/>
+        </w:rPr>
+        <w:t>abstraction</w:t>
+      </w:r>
+      <w:r>
+        <w:rPr>
+          <w:rFonts w:hint="cs"/>
+          <w:rtl/>
+          <w:lang w:bidi="ar-EG"/>
+        </w:rPr>
+        <w:t xml:space="preserve"> يعنى زى الماء كدة ملهوش  طعم ولا لون ولا ريحه وا حد يقدر يشربه  ف انت لما حددت وحدة كدة مش اى حد  يقدر  يستخدام ال </w:t>
+      </w:r>
+      <w:r>
+        <w:rPr>
+          <w:lang w:bidi="ar-EG"/>
+        </w:rPr>
+        <w:t>interface</w:t>
+      </w:r>
+      <w:r>
+        <w:rPr>
+          <w:rFonts w:hint="cs"/>
+          <w:rtl/>
+          <w:lang w:bidi="ar-EG"/>
+        </w:rPr>
+        <w:t xml:space="preserve"> ويعمل ال</w:t>
+      </w:r>
+      <w:r>
+        <w:rPr>
+          <w:lang w:bidi="ar-EG"/>
+        </w:rPr>
+        <w:t>logic</w:t>
+      </w:r>
+      <w:r>
+        <w:rPr>
+          <w:rFonts w:hint="cs"/>
+          <w:rtl/>
+          <w:lang w:bidi="ar-EG"/>
+        </w:rPr>
+        <w:t xml:space="preserve"> الخاص بيه . ف الحاله دى ال </w:t>
+      </w:r>
+      <w:r>
+        <w:rPr>
+          <w:lang w:bidi="ar-EG"/>
+        </w:rPr>
+        <w:t>function</w:t>
+      </w:r>
+      <w:r>
+        <w:rPr>
+          <w:rFonts w:hint="cs"/>
+          <w:rtl/>
+          <w:lang w:bidi="ar-EG"/>
+        </w:rPr>
+        <w:t xml:space="preserve"> هى مجرد </w:t>
+      </w:r>
+      <w:r>
+        <w:rPr>
+          <w:lang w:bidi="ar-EG"/>
+        </w:rPr>
+        <w:t>accessor</w:t>
+      </w:r>
+      <w:r>
+        <w:rPr>
+          <w:rFonts w:hint="cs"/>
+          <w:rtl/>
+          <w:lang w:bidi="ar-EG"/>
+        </w:rPr>
+        <w:t xml:space="preserve"> لل</w:t>
+      </w:r>
+      <w:r>
+        <w:rPr>
+          <w:lang w:bidi="ar-EG"/>
+        </w:rPr>
+        <w:t>variable</w:t>
+      </w:r>
+      <w:r>
+        <w:rPr>
+          <w:rFonts w:hint="cs"/>
+          <w:rtl/>
+          <w:lang w:bidi="ar-EG"/>
+        </w:rPr>
+        <w:t xml:space="preserve"> . </w:t>
+      </w:r>
+    </w:p>
+    <w:p>
+      <w:pPr>
+        <w:pStyle w:val="ListParagraph"/>
+        <w:bidi/>
+        <w:rPr>
+          <w:rFonts w:hint="cs"/>
+          <w:lang w:bidi="ar-EG"/>
+        </w:rPr>
+      </w:pPr>
+    </w:p>
+    <w:p>
+      <w:pPr>
+        <w:pStyle w:val="ListParagraph"/>
+        <w:numPr>
+          <w:ilvl w:val="0"/>
+          <w:numId w:val="26"/>
+        </w:numPr>
+        <w:bidi/>
+        <w:rPr>
+          <w:lang w:bidi="ar-EG"/>
+        </w:rPr>
+      </w:pPr>
+      <w:r>
+        <w:rPr>
+          <w:rFonts w:hint="cs"/>
+          <w:rtl/>
+          <w:lang w:bidi="ar-EG"/>
+        </w:rPr>
+        <w:t>الصورة التانيه دى  مش</w:t>
+      </w:r>
+      <w:r>
+        <w:rPr>
+          <w:lang w:bidi="ar-EG"/>
+        </w:rPr>
+        <w:t>concrete</w:t>
+      </w:r>
+      <w:r>
+        <w:rPr>
+          <w:rFonts w:hint="cs"/>
+          <w:rtl/>
+          <w:lang w:bidi="ar-EG"/>
+        </w:rPr>
+        <w:t xml:space="preserve"> ومعنديش اى  معلومه عن شكل الداتا </w:t>
+      </w:r>
+      <w:r>
+        <w:rPr>
+          <w:rFonts w:hint="cs"/>
+          <w:rtl/>
+          <w:lang w:bidi="ar-EG"/>
+        </w:rPr>
+        <w:t xml:space="preserve">. ف الحاله التانيه هى الافضل </w:t>
+      </w:r>
+    </w:p>
+    <w:p>
+      <w:pPr>
+        <w:pStyle w:val="ListParagraph"/>
+        <w:rPr>
+          <w:rFonts w:hint="cs"/>
+          <w:rtl/>
+          <w:lang w:bidi="ar-EG"/>
+        </w:rPr>
+      </w:pPr>
+    </w:p>
+    <w:p>
+      <w:pPr>
+        <w:pStyle w:val="ListParagraph"/>
+        <w:numPr>
+          <w:ilvl w:val="0"/>
+          <w:numId w:val="26"/>
+        </w:numPr>
+        <w:bidi/>
+        <w:rPr>
+          <w:lang w:bidi="ar-EG"/>
+        </w:rPr>
+      </w:pPr>
+      <w:r>
+        <w:rPr>
+          <w:rFonts w:hint="cs"/>
+          <w:rtl/>
+          <w:lang w:bidi="ar-EG"/>
+        </w:rPr>
+        <w:t xml:space="preserve">ف احنا مش عاوزين نكشف  عن  تفاصيل الداتا بتاعتنا لكن  عاوزين نعبر عن الداتا  بطريقه </w:t>
+      </w:r>
+      <w:r>
+        <w:rPr>
+          <w:lang w:bidi="ar-EG"/>
+        </w:rPr>
+        <w:t>abstract</w:t>
+      </w:r>
+      <w:r>
+        <w:rPr>
+          <w:rFonts w:hint="cs"/>
+          <w:rtl/>
+          <w:lang w:bidi="ar-EG"/>
+        </w:rPr>
+        <w:t xml:space="preserve"> . وطبعا دة مش بيتحقق بانك تستخدام </w:t>
+      </w:r>
+      <w:r>
+        <w:rPr>
+          <w:lang w:bidi="ar-EG"/>
+        </w:rPr>
+        <w:t>setter,getter</w:t>
+      </w:r>
+      <w:r>
+        <w:rPr>
+          <w:rFonts w:hint="cs"/>
+          <w:rtl/>
+          <w:lang w:bidi="ar-EG"/>
+        </w:rPr>
+        <w:t xml:space="preserve"> او </w:t>
+      </w:r>
+      <w:r>
+        <w:rPr>
+          <w:lang w:bidi="ar-EG"/>
+        </w:rPr>
+        <w:t>interface</w:t>
+      </w:r>
+      <w:r>
+        <w:rPr>
+          <w:rFonts w:hint="cs"/>
+          <w:rtl/>
+          <w:lang w:bidi="ar-EG"/>
+        </w:rPr>
+        <w:t xml:space="preserve"> كمان ولاكن  لازم تفكر عن احسن طريقه لتمثيل البينات بتاعك ب</w:t>
+      </w:r>
+      <w:r>
+        <w:rPr>
+          <w:lang w:bidi="ar-EG"/>
+        </w:rPr>
+        <w:t xml:space="preserve">object </w:t>
+      </w:r>
+      <w:r>
+        <w:rPr>
+          <w:rFonts w:hint="cs"/>
+          <w:rtl/>
+          <w:lang w:bidi="ar-EG"/>
+        </w:rPr>
+        <w:t xml:space="preserve"> .</w:t>
+      </w:r>
+    </w:p>
+    <w:p>
+      <w:pPr>
+        <w:pStyle w:val="ListParagraph"/>
+        <w:rPr>
+          <w:rFonts w:hint="cs"/>
+          <w:rtl/>
+          <w:lang w:bidi="ar-EG"/>
+        </w:rPr>
+      </w:pPr>
+    </w:p>
+    <w:p>
+      <w:pPr>
+        <w:pStyle w:val="ListParagraph"/>
+        <w:numPr>
+          <w:ilvl w:val="0"/>
+          <w:numId w:val="26"/>
+        </w:numPr>
+        <w:bidi/>
+        <w:rPr>
+          <w:rFonts w:hint="cs"/>
+          <w:rtl/>
+          <w:lang w:bidi="ar-EG"/>
+        </w:rPr>
+      </w:pPr>
+      <w:r>
+        <w:rPr>
+          <w:rFonts w:hint="cs"/>
+          <w:rtl/>
+          <w:lang w:bidi="ar-EG"/>
+        </w:rPr>
+        <w:t xml:space="preserve">واسواء حاجة انك تستخدام  </w:t>
+      </w:r>
+      <w:r>
+        <w:rPr>
+          <w:lang w:bidi="ar-EG"/>
+        </w:rPr>
+        <w:t>setter,getter</w:t>
+      </w:r>
+      <w:r>
+        <w:rPr>
+          <w:rFonts w:hint="cs"/>
+          <w:rtl/>
+          <w:lang w:bidi="ar-EG"/>
+        </w:rPr>
+        <w:t xml:space="preserve">عمال على بطال بس استخدام ال </w:t>
+      </w:r>
+      <w:r>
+        <w:rPr>
+          <w:lang w:bidi="ar-EG"/>
+        </w:rPr>
+        <w:t>accessor</w:t>
+      </w:r>
+      <w:r>
+        <w:rPr>
+          <w:rFonts w:hint="cs"/>
+          <w:rtl/>
+          <w:lang w:bidi="ar-EG"/>
+        </w:rPr>
+        <w:t xml:space="preserve"> مش وحش بس استخدمها  لوحدها وانت متخيل ان كدة بتعمل </w:t>
+      </w:r>
+      <w:r>
+        <w:rPr>
+          <w:lang w:bidi="ar-EG"/>
+        </w:rPr>
+        <w:t>hide implementation</w:t>
+      </w:r>
+      <w:r>
+        <w:rPr>
+          <w:rFonts w:hint="cs"/>
+          <w:rtl/>
+          <w:lang w:bidi="ar-EG"/>
+        </w:rPr>
+        <w:t xml:space="preserve"> دة مش صح .انت مفروض تفهم امتى هتستخدمها وتستخدمها صح وتستخدام ال</w:t>
+      </w:r>
+      <w:r>
+        <w:rPr>
+          <w:lang w:bidi="ar-EG"/>
+        </w:rPr>
+        <w:t>interface</w:t>
+      </w:r>
+      <w:r>
+        <w:rPr>
+          <w:rFonts w:hint="cs"/>
+          <w:rtl/>
+          <w:lang w:bidi="ar-EG"/>
+        </w:rPr>
+        <w:t xml:space="preserve"> عشان تعمل </w:t>
+      </w:r>
+      <w:r>
+        <w:rPr>
+          <w:lang w:bidi="ar-EG"/>
+        </w:rPr>
+        <w:t xml:space="preserve">abstraction </w:t>
+      </w:r>
+      <w:r>
+        <w:rPr>
+          <w:rFonts w:hint="cs"/>
+          <w:rtl/>
+          <w:lang w:bidi="ar-EG"/>
+        </w:rPr>
+        <w:t xml:space="preserve"> وتعمل عمليه </w:t>
+      </w:r>
+      <w:r>
+        <w:rPr>
+          <w:lang w:bidi="ar-EG"/>
+        </w:rPr>
+        <w:t>abstraction</w:t>
+      </w:r>
+      <w:r>
+        <w:rPr>
+          <w:rFonts w:hint="cs"/>
+          <w:rtl/>
+          <w:lang w:bidi="ar-EG"/>
+        </w:rPr>
+        <w:t xml:space="preserve">بشكل   صح . </w:t>
+      </w:r>
+    </w:p>
+    <w:p>
+      <w:pPr>
+        <w:bidi/>
+        <w:rPr>
+          <w:rFonts w:hint="cs"/>
+          <w:rtl/>
+          <w:lang w:bidi="ar-EG"/>
+        </w:rPr>
+      </w:pPr>
+      <w:r>
+        <w:rPr>
+          <w:rFonts w:hint="cs"/>
+          <w:rtl/>
+          <w:lang w:bidi="ar-EG"/>
+        </w:rPr>
+        <w:lastRenderedPageBreak/>
+        <w:t xml:space="preserve">انا عارف ان الكلام ممكن يبقا عايم بس </w:t>
+      </w:r>
+      <w:r>
+        <w:rPr>
+          <w:rFonts w:hint="cs"/>
+          <w:rtl/>
+          <w:lang w:bidi="ar-EG"/>
+        </w:rPr>
+        <w:t xml:space="preserve">ف لو حسيت كدة قدام هتلاقى الدنيا وضحه شويه ف كمل بس معايه   . ولو وصلت للاخر وبردو مفهمتش للدرجه ف كدة ممكن يكون عندك مشكله ف الاساسيات . </w:t>
+      </w:r>
+    </w:p>
+    <w:p>
+      <w:pPr>
+        <w:bidi/>
+        <w:rPr>
+          <w:rtl/>
+          <w:lang w:bidi="ar-EG"/>
+        </w:rPr>
+      </w:pPr>
+    </w:p>
+    <w:p>
+      <w:pPr>
+        <w:pStyle w:val="Heading1"/>
+        <w:rPr>
+          <w:rFonts w:eastAsiaTheme="minorEastAsia"/>
+        </w:rPr>
+      </w:pPr>
+      <w:bookmarkStart w:id="2" w:name="_Toc124459868"/>
+      <w:r>
+        <w:rPr>
+          <w:rFonts w:eastAsiaTheme="minorEastAsia" w:hint="cs"/>
+          <w:rtl/>
+        </w:rPr>
+        <w:t>3</w:t>
+      </w:r>
+      <w:r>
+        <w:rPr>
+          <w:rFonts w:eastAsiaTheme="minorEastAsia"/>
+        </w:rPr>
+        <w:t>-</w:t>
+      </w:r>
+      <w:r>
+        <w:rPr>
+          <w:rFonts w:eastAsiaTheme="minorEastAsia"/>
+        </w:rPr>
+        <w:t>Data/Object Anti-Symmetry</w:t>
+      </w:r>
+      <w:r>
+        <w:rPr>
+          <w:rFonts w:eastAsiaTheme="minorEastAsia" w:hint="cs"/>
+          <w:rtl/>
+        </w:rPr>
+        <w:t xml:space="preserve"> :</w:t>
+      </w:r>
+      <w:bookmarkEnd w:id="2"/>
+    </w:p>
+    <w:p/>
+    <w:p>
+      <w:pPr>
+        <w:bidi/>
+      </w:pPr>
+      <w:bookmarkStart w:id="3" w:name="_GoBack"/>
+      <w:bookmarkEnd w:id="3"/>
+    </w:p>
+    <w:p>
+      <w:pPr>
+        <w:bidi/>
+        <w:rPr>
           <w:rFonts w:hint="cs"/>
           <w:b/>
           <w:bCs/>
           <w:rtl/>
           <w:lang w:bidi="ar-EG"/>
         </w:rPr>
-        <w:t xml:space="preserve">بعد كدة عم بوب  بيدنا مقارنه تانى : </w:t>
-      </w:r>
-      <w:bookmarkEnd w:id="2"/>
+      </w:pPr>
     </w:p>
     <w:sectPr>
-      <w:footerReference w:type="default" r:id="rId13"/>
+      <w:footerReference w:type="default" r:id="rId15"/>
       <w:pgSz w:w="12240" w:h="15840"/>
       <w:pgMar w:top="1440" w:right="1440" w:bottom="1440" w:left="1440" w:header="720" w:footer="720" w:gutter="0"/>
       <w:pgBorders w:offsetFrom="page">
@@ -6502,7 +7351,7 @@
               <w:sz w:val="18"/>
               <w:szCs w:val="18"/>
             </w:rPr>
-            <w:t>3</w:t>
+            <w:t>4</w:t>
           </w:r>
           <w:r>
             <w:rPr>
@@ -10940,8 +11789,8 @@
     <w:rsidRoot w:val="004D58A5"/>
     <w:rsid w:val="004D58A5"/>
     <w:rsid w:val="00654682"/>
+    <w:rsid w:val="00811CFF"/>
     <w:rsid w:val="008D77C7"/>
-    <w:rsid w:val="00A06B51"/>
     <w:rsid w:val="00E6591C"/>
     <w:rsid w:val="00F608E6"/>
     <w:rsid w:val="00FE2EF3"/>
@@ -11732,7 +12581,7 @@
 </file>
 
 <file path=customXml/itemProps2.xml><?xml version="1.0" encoding="utf-8"?>
-<ds:datastoreItem xmlns:ds="http://schemas.openxmlformats.org/officeDocument/2006/customXml" ds:itemID="{D9BC3C03-58AB-4BEB-A334-6618D2509B39}">
+<ds:datastoreItem xmlns:ds="http://schemas.openxmlformats.org/officeDocument/2006/customXml" ds:itemID="{2F09808D-FF35-49D0-8579-8CC233DBAAAA}">
   <ds:schemaRefs>
     <ds:schemaRef ds:uri="http://schemas.openxmlformats.org/officeDocument/2006/bibliography"/>
   </ds:schemaRefs>

</xml_diff>

<commit_message>
note 3 for ch6
</commit_message>
<xml_diff>
--- a/ch6-Objects&DataStructuress.docx
+++ b/ch6-Objects&DataStructuress.docx
@@ -4256,7 +4256,7 @@
           <w:r>
             <w:fldChar w:fldCharType="separate"/>
           </w:r>
-          <w:hyperlink w:anchor="_Toc124459866" w:history="1">
+          <w:hyperlink w:anchor="_Toc124465427" w:history="1">
             <w:r>
               <w:rPr>
                 <w:rStyle w:val="Hyperlink"/>
@@ -4291,7 +4291,7 @@
                 <w:noProof/>
                 <w:webHidden/>
               </w:rPr>
-              <w:instrText xml:space="preserve"> PAGEREF _Toc124459866 \h </w:instrText>
+              <w:instrText xml:space="preserve"> PAGEREF _Toc124465427 \h </w:instrText>
             </w:r>
             <w:r>
               <w:rPr>
@@ -4333,7 +4333,7 @@
               <w:noProof/>
             </w:rPr>
           </w:pPr>
-          <w:hyperlink w:anchor="_Toc124459867" w:history="1">
+          <w:hyperlink w:anchor="_Toc124465428" w:history="1">
             <w:r>
               <w:rPr>
                 <w:rStyle w:val="Hyperlink"/>
@@ -4377,7 +4377,7 @@
                 <w:noProof/>
                 <w:webHidden/>
               </w:rPr>
-              <w:instrText xml:space="preserve"> PAGEREF _Toc124459867 \h </w:instrText>
+              <w:instrText xml:space="preserve"> PAGEREF _Toc124465428 \h </w:instrText>
             </w:r>
             <w:r>
               <w:rPr>
@@ -4419,7 +4419,7 @@
               <w:noProof/>
             </w:rPr>
           </w:pPr>
-          <w:hyperlink w:anchor="_Toc124459868" w:history="1">
+          <w:hyperlink w:anchor="_Toc124465429" w:history="1">
             <w:r>
               <w:rPr>
                 <w:rStyle w:val="Hyperlink"/>
@@ -4462,7 +4462,7 @@
                 <w:noProof/>
                 <w:webHidden/>
               </w:rPr>
-              <w:instrText xml:space="preserve"> PAGEREF _Toc124459868 \h </w:instrText>
+              <w:instrText xml:space="preserve"> PAGEREF _Toc124465429 \h </w:instrText>
             </w:r>
             <w:r>
               <w:rPr>
@@ -4483,6 +4483,83 @@
                 <w:webHidden/>
               </w:rPr>
               <w:t>4</w:t>
+            </w:r>
+            <w:r>
+              <w:rPr>
+                <w:noProof/>
+                <w:webHidden/>
+              </w:rPr>
+              <w:fldChar w:fldCharType="end"/>
+            </w:r>
+          </w:hyperlink>
+        </w:p>
+        <w:p>
+          <w:pPr>
+            <w:pStyle w:val="TOC1"/>
+            <w:tabs>
+              <w:tab w:val="right" w:leader="dot" w:pos="9350"/>
+            </w:tabs>
+            <w:rPr>
+              <w:rFonts w:cstheme="minorBidi"/>
+              <w:noProof/>
+            </w:rPr>
+          </w:pPr>
+          <w:hyperlink w:anchor="_Toc124465430" w:history="1">
+            <w:r>
+              <w:rPr>
+                <w:rStyle w:val="Hyperlink"/>
+                <w:noProof/>
+                <w:rtl/>
+              </w:rPr>
+              <w:t>4</w:t>
+            </w:r>
+            <w:r>
+              <w:rPr>
+                <w:rStyle w:val="Hyperlink"/>
+                <w:noProof/>
+              </w:rPr>
+              <w:t>- The Law of Demeter:</w:t>
+            </w:r>
+            <w:r>
+              <w:rPr>
+                <w:noProof/>
+                <w:webHidden/>
+              </w:rPr>
+              <w:tab/>
+            </w:r>
+            <w:r>
+              <w:rPr>
+                <w:noProof/>
+                <w:webHidden/>
+              </w:rPr>
+              <w:fldChar w:fldCharType="begin"/>
+            </w:r>
+            <w:r>
+              <w:rPr>
+                <w:noProof/>
+                <w:webHidden/>
+              </w:rPr>
+              <w:instrText xml:space="preserve"> PAGEREF _Toc124465430 \h </w:instrText>
+            </w:r>
+            <w:r>
+              <w:rPr>
+                <w:noProof/>
+                <w:webHidden/>
+              </w:rPr>
+            </w:r>
+            <w:r>
+              <w:rPr>
+                <w:noProof/>
+                <w:webHidden/>
+              </w:rPr>
+              <w:fldChar w:fldCharType="separate"/>
+            </w:r>
+            <w:r>
+              <w:rPr>
+                <w:noProof/>
+                <w:webHidden/>
+              </w:rPr>
+              <w:t>6</w:t>
             </w:r>
             <w:r>
               <w:rPr>
@@ -4530,7 +4607,6 @@
     <w:p/>
     <w:p/>
     <w:p/>
-    <w:p/>
     <w:p>
       <w:pPr>
         <w:bidi/>
@@ -4543,7 +4619,7 @@
       <w:pPr>
         <w:pStyle w:val="Heading1"/>
       </w:pPr>
-      <w:bookmarkStart w:id="0" w:name="_Toc124459866"/>
+      <w:bookmarkStart w:id="0" w:name="_Toc124465427"/>
       <w:r>
         <w:rPr>
           <w:rFonts w:hint="cs"/>
@@ -4711,7 +4787,7 @@
           <w:lang w:bidi="ar-EG"/>
         </w:rPr>
       </w:pPr>
-      <w:bookmarkStart w:id="1" w:name="_Toc124459867"/>
+      <w:bookmarkStart w:id="1" w:name="_Toc124465428"/>
       <w:r>
         <w:rPr>
           <w:rFonts w:hint="cs"/>
@@ -7075,7 +7151,7 @@
           <w:rFonts w:eastAsiaTheme="minorEastAsia"/>
         </w:rPr>
       </w:pPr>
-      <w:bookmarkStart w:id="2" w:name="_Toc124459868"/>
+      <w:bookmarkStart w:id="2" w:name="_Toc124465429"/>
       <w:r>
         <w:rPr>
           <w:rFonts w:eastAsiaTheme="minorEastAsia" w:hint="cs"/>
@@ -7108,24 +7184,2151 @@
     <w:p>
       <w:pPr>
         <w:bidi/>
-      </w:pPr>
-      <w:bookmarkStart w:id="3" w:name="_GoBack"/>
-      <w:bookmarkEnd w:id="3"/>
+        <w:rPr>
+          <w:rFonts w:hint="cs"/>
+          <w:rtl/>
+          <w:lang w:bidi="ar-EG"/>
+        </w:rPr>
+      </w:pPr>
+      <w:r>
+        <w:t>Anti-</w:t>
+      </w:r>
+      <w:proofErr w:type="gramStart"/>
+      <w:r>
+        <w:t>Symmetry</w:t>
+      </w:r>
+      <w:r>
+        <w:t xml:space="preserve"> </w:t>
+      </w:r>
+      <w:r>
+        <w:rPr>
+          <w:rFonts w:hint="cs"/>
+          <w:rtl/>
+          <w:lang w:bidi="ar-EG"/>
+        </w:rPr>
+        <w:t xml:space="preserve"> معنها</w:t>
+      </w:r>
+      <w:proofErr w:type="gramEnd"/>
+      <w:r>
+        <w:rPr>
+          <w:rFonts w:hint="cs"/>
+          <w:rtl/>
+          <w:lang w:bidi="ar-EG"/>
+        </w:rPr>
+        <w:t xml:space="preserve"> عدم تناسق  ال  </w:t>
+      </w:r>
+      <w:r>
+        <w:rPr>
+          <w:lang w:bidi="ar-EG"/>
+        </w:rPr>
+        <w:t>object</w:t>
+      </w:r>
+      <w:r>
+        <w:rPr>
+          <w:rFonts w:hint="cs"/>
+          <w:rtl/>
+          <w:lang w:bidi="ar-EG"/>
+        </w:rPr>
+        <w:t xml:space="preserve"> او الداتا . </w:t>
+      </w:r>
     </w:p>
     <w:p>
       <w:pPr>
         <w:bidi/>
         <w:rPr>
-          <w:rFonts w:hint="cs"/>
+          <w:rtl/>
+          <w:lang w:bidi="ar-EG"/>
+        </w:rPr>
+      </w:pPr>
+      <w:r>
+        <w:rPr>
+          <w:rFonts w:hint="cs"/>
+          <w:rtl/>
+          <w:lang w:bidi="ar-EG"/>
+        </w:rPr>
+        <w:t xml:space="preserve">عم  بوب بيقلك الفرق بين ال </w:t>
+      </w:r>
+      <w:r>
+        <w:rPr>
+          <w:lang w:bidi="ar-EG"/>
+        </w:rPr>
+        <w:t>object</w:t>
+      </w:r>
+      <w:r>
+        <w:rPr>
+          <w:rFonts w:hint="cs"/>
+          <w:rtl/>
+          <w:lang w:bidi="ar-EG"/>
+        </w:rPr>
+        <w:t xml:space="preserve"> وال </w:t>
+      </w:r>
+      <w:r>
+        <w:rPr>
+          <w:lang w:bidi="ar-EG"/>
+        </w:rPr>
+        <w:t>DS</w:t>
+      </w:r>
+      <w:r>
+        <w:rPr>
+          <w:rFonts w:hint="cs"/>
+          <w:rtl/>
+          <w:lang w:bidi="ar-EG"/>
+        </w:rPr>
+        <w:t xml:space="preserve"> ان ال </w:t>
+      </w:r>
+      <w:r>
+        <w:rPr>
+          <w:lang w:bidi="ar-EG"/>
+        </w:rPr>
+        <w:t>object</w:t>
+      </w:r>
+      <w:r>
+        <w:rPr>
+          <w:rFonts w:hint="cs"/>
+          <w:rtl/>
+          <w:lang w:bidi="ar-EG"/>
+        </w:rPr>
+        <w:t xml:space="preserve"> ان :</w:t>
+      </w:r>
+    </w:p>
+    <w:p>
+      <w:pPr>
+        <w:pStyle w:val="ListParagraph"/>
+        <w:numPr>
+          <w:ilvl w:val="0"/>
+          <w:numId w:val="26"/>
+        </w:numPr>
+        <w:bidi/>
+        <w:rPr>
+          <w:lang w:bidi="ar-EG"/>
+        </w:rPr>
+      </w:pPr>
+      <w:r>
+        <w:rPr>
+          <w:lang w:bidi="ar-EG"/>
+        </w:rPr>
+        <w:t>Object</w:t>
+      </w:r>
+      <w:r>
+        <w:rPr>
+          <w:rFonts w:hint="cs"/>
+          <w:rtl/>
+          <w:lang w:bidi="ar-EG"/>
+        </w:rPr>
+        <w:t xml:space="preserve"> بيخفى ال</w:t>
+      </w:r>
+      <w:r>
+        <w:rPr>
+          <w:lang w:bidi="ar-EG"/>
+        </w:rPr>
+        <w:t>data</w:t>
+      </w:r>
+      <w:r>
+        <w:rPr>
+          <w:rFonts w:hint="cs"/>
+          <w:rtl/>
+          <w:lang w:bidi="ar-EG"/>
+        </w:rPr>
+        <w:t xml:space="preserve"> بتاعتها وره ال </w:t>
+      </w:r>
+      <w:r>
+        <w:rPr>
+          <w:lang w:bidi="ar-EG"/>
+        </w:rPr>
+        <w:t xml:space="preserve">abstraction </w:t>
+      </w:r>
+      <w:r>
+        <w:rPr>
+          <w:rFonts w:hint="cs"/>
+          <w:rtl/>
+          <w:lang w:bidi="ar-EG"/>
+        </w:rPr>
+        <w:t xml:space="preserve"> وتسيب  </w:t>
+      </w:r>
+      <w:r>
+        <w:rPr>
+          <w:lang w:bidi="ar-EG"/>
+        </w:rPr>
+        <w:t>function</w:t>
+      </w:r>
+      <w:r>
+        <w:rPr>
+          <w:rFonts w:hint="cs"/>
+          <w:rtl/>
+          <w:lang w:bidi="ar-EG"/>
+        </w:rPr>
+        <w:t xml:space="preserve"> تتعامل مع الداتا </w:t>
+      </w:r>
+    </w:p>
+    <w:p>
+      <w:pPr>
+        <w:pStyle w:val="ListParagraph"/>
+        <w:numPr>
+          <w:ilvl w:val="0"/>
+          <w:numId w:val="26"/>
+        </w:numPr>
+        <w:bidi/>
+        <w:rPr>
+          <w:lang w:bidi="ar-EG"/>
+        </w:rPr>
+      </w:pPr>
+      <w:r>
+        <w:rPr>
+          <w:lang w:bidi="ar-EG"/>
+        </w:rPr>
+        <w:t>DS</w:t>
+      </w:r>
+      <w:r>
+        <w:rPr>
+          <w:rFonts w:hint="cs"/>
+          <w:rtl/>
+          <w:lang w:bidi="ar-EG"/>
+        </w:rPr>
+        <w:t xml:space="preserve"> دى بتكشف الداتا بتاعتها بتخلها </w:t>
+      </w:r>
+      <w:r>
+        <w:rPr>
+          <w:lang w:bidi="ar-EG"/>
+        </w:rPr>
+        <w:t xml:space="preserve">public </w:t>
+      </w:r>
+      <w:r>
+        <w:rPr>
+          <w:rFonts w:hint="cs"/>
+          <w:rtl/>
+          <w:lang w:bidi="ar-EG"/>
+        </w:rPr>
+        <w:t xml:space="preserve"> يعنى ومعنهاش  </w:t>
+      </w:r>
+      <w:r>
+        <w:rPr>
+          <w:lang w:bidi="ar-EG"/>
+        </w:rPr>
+        <w:t xml:space="preserve">function </w:t>
+      </w:r>
+      <w:r>
+        <w:rPr>
+          <w:rFonts w:hint="cs"/>
+          <w:rtl/>
+          <w:lang w:bidi="ar-EG"/>
+        </w:rPr>
+        <w:t xml:space="preserve"> ليها مغزة</w:t>
+      </w:r>
+    </w:p>
+    <w:p>
+      <w:pPr>
+        <w:bidi/>
+        <w:rPr>
+          <w:rtl/>
+          <w:lang w:bidi="ar-EG"/>
+        </w:rPr>
+      </w:pPr>
+      <w:r>
+        <w:rPr>
+          <w:rFonts w:hint="cs"/>
+          <w:rtl/>
+          <w:lang w:bidi="ar-EG"/>
+        </w:rPr>
+        <w:t>تعاله ناخد مثال عشان تفهم :</w:t>
+      </w:r>
+      <w:r>
+        <w:rPr>
+          <w:rFonts w:hint="cs"/>
+          <w:rtl/>
+          <w:lang w:bidi="ar-EG"/>
+        </w:rPr>
+        <w:t xml:space="preserve"> والمثال هناخدة على  كلاسين </w:t>
+      </w:r>
+    </w:p>
+    <w:p>
+      <w:pPr>
+        <w:bidi/>
+        <w:rPr>
+          <w:rFonts w:hint="cs"/>
+          <w:rtl/>
+          <w:lang w:bidi="ar-EG"/>
+        </w:rPr>
+      </w:pPr>
+      <w:r>
+        <w:rPr>
+          <w:rFonts w:cs="Arial"/>
+          <w:rtl/>
+          <w:lang w:bidi="ar-EG"/>
+        </w:rPr>
+        <w:drawing>
+          <wp:anchor distT="0" distB="0" distL="114300" distR="114300" simplePos="0" relativeHeight="251669504" behindDoc="0" locked="0" layoutInCell="1" allowOverlap="1" wp14:anchorId="4C344103" wp14:editId="0BAF0030">
+            <wp:simplePos x="0" y="0"/>
+            <wp:positionH relativeFrom="column">
+              <wp:posOffset>-6985</wp:posOffset>
+            </wp:positionH>
+            <wp:positionV relativeFrom="paragraph">
+              <wp:posOffset>244475</wp:posOffset>
+            </wp:positionV>
+            <wp:extent cx="3909695" cy="2819400"/>
+            <wp:effectExtent l="0" t="0" r="0" b="0"/>
+            <wp:wrapNone/>
+            <wp:docPr id="37" name="Picture 37"/>
+            <wp:cNvGraphicFramePr>
+              <a:graphicFrameLocks xmlns:a="http://schemas.openxmlformats.org/drawingml/2006/main" noChangeAspect="1"/>
+            </wp:cNvGraphicFramePr>
+            <a:graphic xmlns:a="http://schemas.openxmlformats.org/drawingml/2006/main">
+              <a:graphicData uri="http://schemas.openxmlformats.org/drawingml/2006/picture">
+                <pic:pic xmlns:pic="http://schemas.openxmlformats.org/drawingml/2006/picture">
+                  <pic:nvPicPr>
+                    <pic:cNvPr id="1" name=""/>
+                    <pic:cNvPicPr/>
+                  </pic:nvPicPr>
+                  <pic:blipFill>
+                    <a:blip r:embed="rId15">
+                      <a:extLst>
+                        <a:ext uri="{28A0092B-C50C-407E-A947-70E740481C1C}">
+                          <a14:useLocalDpi xmlns:a14="http://schemas.microsoft.com/office/drawing/2010/main" val="0"/>
+                        </a:ext>
+                      </a:extLst>
+                    </a:blip>
+                    <a:stretch>
+                      <a:fillRect/>
+                    </a:stretch>
+                  </pic:blipFill>
+                  <pic:spPr>
+                    <a:xfrm>
+                      <a:off x="0" y="0"/>
+                      <a:ext cx="3909695" cy="2819400"/>
+                    </a:xfrm>
+                    <a:prstGeom prst="rect">
+                      <a:avLst/>
+                    </a:prstGeom>
+                  </pic:spPr>
+                </pic:pic>
+              </a:graphicData>
+            </a:graphic>
+            <wp14:sizeRelH relativeFrom="margin">
+              <wp14:pctWidth>0</wp14:pctWidth>
+            </wp14:sizeRelH>
+            <wp14:sizeRelV relativeFrom="margin">
+              <wp14:pctHeight>0</wp14:pctHeight>
+            </wp14:sizeRelV>
+          </wp:anchor>
+        </w:drawing>
+      </w:r>
+    </w:p>
+    <w:p>
+      <w:pPr>
+        <w:pStyle w:val="ListParagraph"/>
+        <w:numPr>
+          <w:ilvl w:val="0"/>
+          <w:numId w:val="26"/>
+        </w:numPr>
+        <w:bidi/>
+        <w:rPr>
           <w:b/>
           <w:bCs/>
+          <w:lang w:bidi="ar-EG"/>
+        </w:rPr>
+      </w:pPr>
+      <w:r>
+        <w:rPr>
+          <w:rFonts w:cs="Arial"/>
+          <w:rtl/>
+          <w:lang w:bidi="ar-EG"/>
+        </w:rPr>
+        <w:drawing>
+          <wp:anchor distT="0" distB="0" distL="114300" distR="114300" simplePos="0" relativeHeight="251670528" behindDoc="0" locked="0" layoutInCell="1" allowOverlap="1">
+            <wp:simplePos x="0" y="0"/>
+            <wp:positionH relativeFrom="column">
+              <wp:posOffset>-40943</wp:posOffset>
+            </wp:positionH>
+            <wp:positionV relativeFrom="paragraph">
+              <wp:posOffset>2826887</wp:posOffset>
+            </wp:positionV>
+            <wp:extent cx="3972279" cy="1139588"/>
+            <wp:effectExtent l="0" t="0" r="0" b="3810"/>
+            <wp:wrapNone/>
+            <wp:docPr id="38" name="Picture 38"/>
+            <wp:cNvGraphicFramePr>
+              <a:graphicFrameLocks xmlns:a="http://schemas.openxmlformats.org/drawingml/2006/main" noChangeAspect="1"/>
+            </wp:cNvGraphicFramePr>
+            <a:graphic xmlns:a="http://schemas.openxmlformats.org/drawingml/2006/main">
+              <a:graphicData uri="http://schemas.openxmlformats.org/drawingml/2006/picture">
+                <pic:pic xmlns:pic="http://schemas.openxmlformats.org/drawingml/2006/picture">
+                  <pic:nvPicPr>
+                    <pic:cNvPr id="1" name=""/>
+                    <pic:cNvPicPr/>
+                  </pic:nvPicPr>
+                  <pic:blipFill>
+                    <a:blip r:embed="rId16">
+                      <a:extLst>
+                        <a:ext uri="{28A0092B-C50C-407E-A947-70E740481C1C}">
+                          <a14:useLocalDpi xmlns:a14="http://schemas.microsoft.com/office/drawing/2010/main" val="0"/>
+                        </a:ext>
+                      </a:extLst>
+                    </a:blip>
+                    <a:stretch>
+                      <a:fillRect/>
+                    </a:stretch>
+                  </pic:blipFill>
+                  <pic:spPr>
+                    <a:xfrm>
+                      <a:off x="0" y="0"/>
+                      <a:ext cx="4031327" cy="1156528"/>
+                    </a:xfrm>
+                    <a:prstGeom prst="rect">
+                      <a:avLst/>
+                    </a:prstGeom>
+                  </pic:spPr>
+                </pic:pic>
+              </a:graphicData>
+            </a:graphic>
+            <wp14:sizeRelH relativeFrom="margin">
+              <wp14:pctWidth>0</wp14:pctWidth>
+            </wp14:sizeRelH>
+            <wp14:sizeRelV relativeFrom="margin">
+              <wp14:pctHeight>0</wp14:pctHeight>
+            </wp14:sizeRelV>
+          </wp:anchor>
+        </w:drawing>
+      </w:r>
+      <w:r>
+        <w:rPr>
+          <w:rFonts w:hint="cs"/>
+          <w:b/>
+          <w:bCs/>
+          <w:rtl/>
+          <w:lang w:bidi="ar-EG"/>
+        </w:rPr>
+        <w:t>دة اول كلاس .</w:t>
+      </w:r>
+    </w:p>
+    <w:p>
+      <w:pPr>
+        <w:bidi/>
+        <w:rPr>
+          <w:b/>
+          <w:bCs/>
+          <w:rtl/>
+          <w:lang w:bidi="ar-EG"/>
+        </w:rPr>
+      </w:pPr>
+    </w:p>
+    <w:p>
+      <w:pPr>
+        <w:bidi/>
+        <w:rPr>
+          <w:b/>
+          <w:bCs/>
+          <w:rtl/>
+          <w:lang w:bidi="ar-EG"/>
+        </w:rPr>
+      </w:pPr>
+    </w:p>
+    <w:p>
+      <w:pPr>
+        <w:bidi/>
+        <w:rPr>
+          <w:b/>
+          <w:bCs/>
+          <w:rtl/>
+          <w:lang w:bidi="ar-EG"/>
+        </w:rPr>
+      </w:pPr>
+    </w:p>
+    <w:p>
+      <w:pPr>
+        <w:bidi/>
+        <w:rPr>
+          <w:b/>
+          <w:bCs/>
+          <w:rtl/>
+          <w:lang w:bidi="ar-EG"/>
+        </w:rPr>
+      </w:pPr>
+    </w:p>
+    <w:p>
+      <w:pPr>
+        <w:bidi/>
+        <w:rPr>
+          <w:b/>
+          <w:bCs/>
+          <w:rtl/>
+          <w:lang w:bidi="ar-EG"/>
+        </w:rPr>
+      </w:pPr>
+    </w:p>
+    <w:p>
+      <w:pPr>
+        <w:bidi/>
+        <w:rPr>
+          <w:b/>
+          <w:bCs/>
+          <w:rtl/>
+          <w:lang w:bidi="ar-EG"/>
+        </w:rPr>
+      </w:pPr>
+    </w:p>
+    <w:p>
+      <w:pPr>
+        <w:bidi/>
+        <w:rPr>
+          <w:b/>
+          <w:bCs/>
+          <w:rtl/>
+          <w:lang w:bidi="ar-EG"/>
+        </w:rPr>
+      </w:pPr>
+    </w:p>
+    <w:p>
+      <w:pPr>
+        <w:bidi/>
+        <w:rPr>
+          <w:b/>
+          <w:bCs/>
+          <w:rtl/>
+          <w:lang w:bidi="ar-EG"/>
+        </w:rPr>
+      </w:pPr>
+    </w:p>
+    <w:p>
+      <w:pPr>
+        <w:bidi/>
+        <w:rPr>
+          <w:b/>
+          <w:bCs/>
+          <w:rtl/>
+          <w:lang w:bidi="ar-EG"/>
+        </w:rPr>
+      </w:pPr>
+    </w:p>
+    <w:p>
+      <w:pPr>
+        <w:bidi/>
+        <w:rPr>
+          <w:b/>
+          <w:bCs/>
+          <w:rtl/>
+          <w:lang w:bidi="ar-EG"/>
+        </w:rPr>
+      </w:pPr>
+    </w:p>
+    <w:p>
+      <w:pPr>
+        <w:bidi/>
+        <w:rPr>
+          <w:b/>
+          <w:bCs/>
+          <w:rtl/>
+          <w:lang w:bidi="ar-EG"/>
+        </w:rPr>
+      </w:pPr>
+    </w:p>
+    <w:p>
+      <w:pPr>
+        <w:bidi/>
+        <w:rPr>
+          <w:b/>
+          <w:bCs/>
+          <w:rtl/>
+          <w:lang w:bidi="ar-EG"/>
+        </w:rPr>
+      </w:pPr>
+    </w:p>
+    <w:p>
+      <w:pPr>
+        <w:bidi/>
+        <w:rPr>
+          <w:b/>
+          <w:bCs/>
+          <w:rtl/>
+          <w:lang w:bidi="ar-EG"/>
+        </w:rPr>
+      </w:pPr>
+    </w:p>
+    <w:p>
+      <w:pPr>
+        <w:bidi/>
+        <w:rPr>
+          <w:b/>
+          <w:bCs/>
+          <w:rtl/>
+          <w:lang w:bidi="ar-EG"/>
+        </w:rPr>
+      </w:pPr>
+    </w:p>
+    <w:p>
+      <w:pPr>
+        <w:bidi/>
+        <w:rPr>
+          <w:b/>
+          <w:bCs/>
+          <w:rtl/>
+          <w:lang w:bidi="ar-EG"/>
+        </w:rPr>
+      </w:pPr>
+    </w:p>
+    <w:p>
+      <w:pPr>
+        <w:bidi/>
+        <w:rPr>
+          <w:b/>
+          <w:bCs/>
+          <w:rtl/>
+          <w:lang w:bidi="ar-EG"/>
+        </w:rPr>
+      </w:pPr>
+    </w:p>
+    <w:p>
+      <w:pPr>
+        <w:bidi/>
+        <w:rPr>
+          <w:rFonts w:hint="cs"/>
+          <w:rtl/>
+          <w:lang w:bidi="ar-EG"/>
+        </w:rPr>
+      </w:pPr>
+      <w:r>
+        <w:rPr>
+          <w:rFonts w:hint="cs"/>
+          <w:rtl/>
+          <w:lang w:bidi="ar-EG"/>
+        </w:rPr>
+        <w:t xml:space="preserve">ف الصورة </w:t>
+      </w:r>
+      <w:r>
+        <w:rPr>
+          <w:rFonts w:hint="cs"/>
+          <w:rtl/>
+          <w:lang w:bidi="ar-EG"/>
+        </w:rPr>
+        <w:t xml:space="preserve"> انا عندى تلاته   </w:t>
+      </w:r>
+      <w:r>
+        <w:rPr>
+          <w:lang w:bidi="ar-EG"/>
+        </w:rPr>
+        <w:t>DS</w:t>
+      </w:r>
+      <w:r>
+        <w:rPr>
+          <w:rFonts w:hint="cs"/>
+          <w:rtl/>
+          <w:lang w:bidi="ar-EG"/>
+        </w:rPr>
+        <w:t xml:space="preserve"> الى هم مربع ومستطيل ودايره  وكلهم مفهمش  اى </w:t>
+      </w:r>
+      <w:r>
+        <w:rPr>
+          <w:lang w:bidi="ar-EG"/>
+        </w:rPr>
+        <w:t>action</w:t>
+      </w:r>
+      <w:r>
+        <w:rPr>
+          <w:rFonts w:hint="cs"/>
+          <w:rtl/>
+          <w:lang w:bidi="ar-EG"/>
+        </w:rPr>
+        <w:t xml:space="preserve"> او </w:t>
+      </w:r>
+      <w:r>
+        <w:rPr>
+          <w:lang w:bidi="ar-EG"/>
+        </w:rPr>
+        <w:t>function</w:t>
+      </w:r>
+      <w:r>
+        <w:rPr>
+          <w:rFonts w:hint="cs"/>
+          <w:rtl/>
+          <w:lang w:bidi="ar-EG"/>
+        </w:rPr>
+        <w:t xml:space="preserve"> . وعندى كلاس </w:t>
+      </w:r>
+      <w:r>
+        <w:rPr>
+          <w:lang w:bidi="ar-EG"/>
+        </w:rPr>
+        <w:t xml:space="preserve">geometry </w:t>
+      </w:r>
+      <w:r>
+        <w:rPr>
+          <w:rFonts w:hint="cs"/>
+          <w:rtl/>
+          <w:lang w:bidi="ar-EG"/>
+        </w:rPr>
+        <w:t xml:space="preserve"> دة فيه ال </w:t>
+      </w:r>
+      <w:r>
+        <w:rPr>
+          <w:lang w:bidi="ar-EG"/>
+        </w:rPr>
+        <w:t xml:space="preserve">function </w:t>
+      </w:r>
+      <w:r>
+        <w:rPr>
+          <w:rFonts w:hint="cs"/>
+          <w:rtl/>
+          <w:lang w:bidi="ar-EG"/>
+        </w:rPr>
+        <w:t xml:space="preserve"> وف الحاله دى سهل خاالص اضيف </w:t>
+      </w:r>
+      <w:r>
+        <w:rPr>
+          <w:lang w:bidi="ar-EG"/>
+        </w:rPr>
+        <w:t xml:space="preserve">function </w:t>
+      </w:r>
+      <w:r>
+        <w:rPr>
+          <w:rFonts w:hint="cs"/>
+          <w:rtl/>
+          <w:lang w:bidi="ar-EG"/>
+        </w:rPr>
+        <w:t xml:space="preserve">  جوة ال </w:t>
+      </w:r>
+      <w:r>
+        <w:rPr>
+          <w:lang w:bidi="ar-EG"/>
+        </w:rPr>
+        <w:t xml:space="preserve">geometry </w:t>
+      </w:r>
+      <w:r>
+        <w:rPr>
+          <w:rFonts w:hint="cs"/>
+          <w:rtl/>
+          <w:lang w:bidi="ar-EG"/>
+        </w:rPr>
+        <w:t xml:space="preserve"> </w:t>
+      </w:r>
+      <w:r>
+        <w:rPr>
+          <w:rFonts w:hint="cs"/>
+          <w:rtl/>
+          <w:lang w:bidi="ar-EG"/>
+        </w:rPr>
+        <w:t xml:space="preserve">من غير ماثر على  ال </w:t>
+      </w:r>
+      <w:r>
+        <w:rPr>
+          <w:lang w:bidi="ar-EG"/>
+        </w:rPr>
+        <w:t>DS</w:t>
+      </w:r>
+      <w:r>
+        <w:rPr>
+          <w:rFonts w:hint="cs"/>
+          <w:rtl/>
+          <w:lang w:bidi="ar-EG"/>
+        </w:rPr>
+        <w:t xml:space="preserve"> ودى ميزه بس لو ضفت شكل جديد هحتاج  اعدل ف</w:t>
+      </w:r>
+      <w:r>
+        <w:rPr>
+          <w:rFonts w:hint="cs"/>
+          <w:rtl/>
+          <w:lang w:bidi="ar-EG"/>
+        </w:rPr>
+        <w:t xml:space="preserve">ى كل  فانكشن </w:t>
+      </w:r>
+      <w:r>
+        <w:rPr>
+          <w:rFonts w:hint="cs"/>
+          <w:rtl/>
+          <w:lang w:bidi="ar-EG"/>
+        </w:rPr>
+        <w:t xml:space="preserve"> ال </w:t>
+      </w:r>
+      <w:r>
+        <w:rPr>
+          <w:lang w:bidi="ar-EG"/>
+        </w:rPr>
+        <w:t xml:space="preserve">geometry </w:t>
+      </w:r>
+      <w:r>
+        <w:rPr>
+          <w:rFonts w:hint="cs"/>
+          <w:rtl/>
+          <w:lang w:bidi="ar-EG"/>
+        </w:rPr>
+        <w:t xml:space="preserve"> </w:t>
+      </w:r>
+      <w:r>
+        <w:rPr>
+          <w:rFonts w:hint="cs"/>
+          <w:rtl/>
+          <w:lang w:bidi="ar-EG"/>
+        </w:rPr>
+        <w:t xml:space="preserve">يعنى اضيف جوها  </w:t>
+      </w:r>
+      <w:r>
+        <w:rPr>
+          <w:lang w:bidi="ar-EG"/>
+        </w:rPr>
+        <w:t xml:space="preserve">else if </w:t>
+      </w:r>
+      <w:r>
+        <w:rPr>
+          <w:rFonts w:hint="cs"/>
+          <w:rtl/>
+          <w:lang w:bidi="ar-EG"/>
+        </w:rPr>
+        <w:t xml:space="preserve"> تانى</w:t>
+      </w:r>
+      <w:r>
+        <w:rPr>
+          <w:rFonts w:hint="cs"/>
+          <w:rtl/>
+          <w:lang w:bidi="ar-EG"/>
+        </w:rPr>
+        <w:t xml:space="preserve"> ف كل ال فانكشن </w:t>
+      </w:r>
+      <w:r>
+        <w:rPr>
+          <w:lang w:bidi="ar-EG"/>
+        </w:rPr>
+        <w:t xml:space="preserve"> </w:t>
+      </w:r>
+      <w:r>
+        <w:rPr>
+          <w:rFonts w:hint="cs"/>
+          <w:rtl/>
+          <w:lang w:bidi="ar-EG"/>
+        </w:rPr>
+        <w:t xml:space="preserve">ودة عيب يعتبر .  ف  الى فات دة عيوب ومميزات استخدام ال </w:t>
+      </w:r>
+      <w:r>
+        <w:rPr>
+          <w:lang w:bidi="ar-EG"/>
+        </w:rPr>
+        <w:t>DS</w:t>
+      </w:r>
+      <w:r>
+        <w:rPr>
+          <w:rFonts w:hint="cs"/>
+          <w:rtl/>
+          <w:lang w:bidi="ar-EG"/>
+        </w:rPr>
+        <w:t xml:space="preserve"> . </w:t>
+      </w:r>
+    </w:p>
+    <w:p>
+      <w:pPr>
+        <w:pStyle w:val="ListParagraph"/>
+        <w:numPr>
+          <w:ilvl w:val="0"/>
+          <w:numId w:val="26"/>
+        </w:numPr>
+        <w:bidi/>
+        <w:rPr>
+          <w:rtl/>
+          <w:lang w:bidi="ar-EG"/>
+        </w:rPr>
+      </w:pPr>
+      <w:r>
+        <w:rPr>
+          <w:rFonts w:hint="cs"/>
+          <w:rtl/>
+          <w:lang w:bidi="ar-EG"/>
+        </w:rPr>
+        <w:t xml:space="preserve">ممكن بتوع ال </w:t>
+      </w:r>
+      <w:proofErr w:type="spellStart"/>
+      <w:r>
+        <w:rPr>
+          <w:lang w:bidi="ar-EG"/>
+        </w:rPr>
+        <w:t>oop</w:t>
+      </w:r>
+      <w:proofErr w:type="spellEnd"/>
+      <w:r>
+        <w:rPr>
+          <w:rFonts w:hint="cs"/>
+          <w:rtl/>
+          <w:lang w:bidi="ar-EG"/>
+        </w:rPr>
+        <w:t xml:space="preserve"> يزعل من التصميم دة ويقلك دة  </w:t>
+      </w:r>
+      <w:r>
+        <w:rPr>
+          <w:lang w:bidi="ar-EG"/>
+        </w:rPr>
+        <w:t>procedure paradigm</w:t>
+      </w:r>
+      <w:r>
+        <w:rPr>
+          <w:rFonts w:hint="cs"/>
+          <w:rtl/>
+          <w:lang w:bidi="ar-EG"/>
+        </w:rPr>
+        <w:t xml:space="preserve"> ولو مش عارف يعنى ايه دة انا شارحه  ف كورس ال </w:t>
+      </w:r>
+      <w:r>
+        <w:rPr>
+          <w:lang w:bidi="ar-EG"/>
+        </w:rPr>
+        <w:t>paradigm</w:t>
+      </w:r>
+      <w:r>
+        <w:rPr>
+          <w:rFonts w:hint="cs"/>
+          <w:rtl/>
+          <w:lang w:bidi="ar-EG"/>
+        </w:rPr>
+        <w:t xml:space="preserve">. ارجعله  او سرش عليه . </w:t>
+      </w:r>
+    </w:p>
+    <w:p>
+      <w:pPr>
+        <w:pStyle w:val="ListParagraph"/>
+        <w:numPr>
+          <w:ilvl w:val="0"/>
+          <w:numId w:val="26"/>
+        </w:numPr>
+        <w:bidi/>
+        <w:rPr>
+          <w:rtl/>
+          <w:lang w:bidi="ar-EG"/>
+        </w:rPr>
+      </w:pPr>
+      <w:r>
+        <w:rPr>
+          <w:rFonts w:hint="cs"/>
+          <w:rtl/>
+          <w:lang w:bidi="ar-EG"/>
+        </w:rPr>
+        <w:t xml:space="preserve">ف بتوع ال </w:t>
+      </w:r>
+      <w:proofErr w:type="spellStart"/>
+      <w:r>
+        <w:rPr>
+          <w:lang w:bidi="ar-EG"/>
+        </w:rPr>
+        <w:t>oop</w:t>
+      </w:r>
+      <w:proofErr w:type="spellEnd"/>
+      <w:r>
+        <w:rPr>
+          <w:lang w:bidi="ar-EG"/>
+        </w:rPr>
+        <w:t xml:space="preserve"> </w:t>
+      </w:r>
+      <w:r>
+        <w:rPr>
+          <w:rFonts w:hint="cs"/>
+          <w:rtl/>
+          <w:lang w:bidi="ar-EG"/>
+        </w:rPr>
+        <w:t xml:space="preserve">  هيعمله او هيفضله التصميم الى جاى </w:t>
+      </w:r>
+      <w:r>
+        <w:rPr>
+          <w:rFonts w:hint="cs"/>
+          <w:rtl/>
+          <w:lang w:bidi="ar-EG"/>
+        </w:rPr>
+        <w:t xml:space="preserve">ومعاهم حق: </w:t>
+      </w:r>
+    </w:p>
+    <w:p>
+      <w:pPr>
+        <w:bidi/>
+        <w:rPr>
+          <w:b/>
+          <w:bCs/>
+          <w:rtl/>
+          <w:lang w:bidi="ar-EG"/>
+        </w:rPr>
+      </w:pPr>
+    </w:p>
+    <w:p>
+      <w:pPr>
+        <w:bidi/>
+        <w:rPr>
+          <w:b/>
+          <w:bCs/>
+          <w:rtl/>
+          <w:lang w:bidi="ar-EG"/>
+        </w:rPr>
+      </w:pPr>
+    </w:p>
+    <w:p>
+      <w:pPr>
+        <w:bidi/>
+        <w:rPr>
+          <w:b/>
+          <w:bCs/>
+          <w:rtl/>
+          <w:lang w:bidi="ar-EG"/>
+        </w:rPr>
+      </w:pPr>
+      <w:r>
+        <w:rPr>
+          <w:rFonts w:cs="Arial"/>
+          <w:b/>
+          <w:bCs/>
+          <w:rtl/>
+          <w:lang w:bidi="ar-EG"/>
+        </w:rPr>
+        <w:drawing>
+          <wp:anchor distT="0" distB="0" distL="114300" distR="114300" simplePos="0" relativeHeight="251671552" behindDoc="0" locked="0" layoutInCell="1" allowOverlap="1" wp14:anchorId="64287EF9" wp14:editId="009BF732">
+            <wp:simplePos x="0" y="0"/>
+            <wp:positionH relativeFrom="column">
+              <wp:posOffset>-298942</wp:posOffset>
+            </wp:positionH>
+            <wp:positionV relativeFrom="paragraph">
+              <wp:posOffset>260729</wp:posOffset>
+            </wp:positionV>
+            <wp:extent cx="3978323" cy="2322042"/>
+            <wp:effectExtent l="0" t="0" r="3175" b="2540"/>
+            <wp:wrapNone/>
+            <wp:docPr id="39" name="Picture 39"/>
+            <wp:cNvGraphicFramePr>
+              <a:graphicFrameLocks xmlns:a="http://schemas.openxmlformats.org/drawingml/2006/main" noChangeAspect="1"/>
+            </wp:cNvGraphicFramePr>
+            <a:graphic xmlns:a="http://schemas.openxmlformats.org/drawingml/2006/main">
+              <a:graphicData uri="http://schemas.openxmlformats.org/drawingml/2006/picture">
+                <pic:pic xmlns:pic="http://schemas.openxmlformats.org/drawingml/2006/picture">
+                  <pic:nvPicPr>
+                    <pic:cNvPr id="1" name=""/>
+                    <pic:cNvPicPr/>
+                  </pic:nvPicPr>
+                  <pic:blipFill>
+                    <a:blip r:embed="rId17">
+                      <a:extLst>
+                        <a:ext uri="{28A0092B-C50C-407E-A947-70E740481C1C}">
+                          <a14:useLocalDpi xmlns:a14="http://schemas.microsoft.com/office/drawing/2010/main" val="0"/>
+                        </a:ext>
+                      </a:extLst>
+                    </a:blip>
+                    <a:stretch>
+                      <a:fillRect/>
+                    </a:stretch>
+                  </pic:blipFill>
+                  <pic:spPr>
+                    <a:xfrm>
+                      <a:off x="0" y="0"/>
+                      <a:ext cx="3978323" cy="2322042"/>
+                    </a:xfrm>
+                    <a:prstGeom prst="rect">
+                      <a:avLst/>
+                    </a:prstGeom>
+                  </pic:spPr>
+                </pic:pic>
+              </a:graphicData>
+            </a:graphic>
+            <wp14:sizeRelH relativeFrom="margin">
+              <wp14:pctWidth>0</wp14:pctWidth>
+            </wp14:sizeRelH>
+            <wp14:sizeRelV relativeFrom="margin">
+              <wp14:pctHeight>0</wp14:pctHeight>
+            </wp14:sizeRelV>
+          </wp:anchor>
+        </w:drawing>
+      </w:r>
+      <w:r>
+        <w:rPr>
+          <w:rFonts w:hint="cs"/>
+          <w:b/>
+          <w:bCs/>
+          <w:rtl/>
+          <w:lang w:bidi="ar-EG"/>
+        </w:rPr>
+        <w:t xml:space="preserve">ودة تانى كلاس </w:t>
+      </w:r>
+      <w:r>
+        <w:rPr>
+          <w:rFonts w:hint="cs"/>
+          <w:b/>
+          <w:bCs/>
+          <w:rtl/>
+          <w:lang w:bidi="ar-EG"/>
+        </w:rPr>
+        <w:t>:</w:t>
+      </w:r>
+    </w:p>
+    <w:p>
+      <w:pPr>
+        <w:bidi/>
+        <w:rPr>
+          <w:b/>
+          <w:bCs/>
+          <w:rtl/>
+          <w:lang w:bidi="ar-EG"/>
+        </w:rPr>
+      </w:pPr>
+    </w:p>
+    <w:p>
+      <w:pPr>
+        <w:bidi/>
+        <w:rPr>
+          <w:b/>
+          <w:bCs/>
+          <w:rtl/>
+          <w:lang w:bidi="ar-EG"/>
+        </w:rPr>
+      </w:pPr>
+    </w:p>
+    <w:p>
+      <w:pPr>
+        <w:bidi/>
+        <w:rPr>
+          <w:b/>
+          <w:bCs/>
+          <w:rtl/>
+          <w:lang w:bidi="ar-EG"/>
+        </w:rPr>
+      </w:pPr>
+    </w:p>
+    <w:p>
+      <w:pPr>
+        <w:bidi/>
+        <w:rPr>
+          <w:b/>
+          <w:bCs/>
+          <w:rtl/>
+          <w:lang w:bidi="ar-EG"/>
+        </w:rPr>
+      </w:pPr>
+    </w:p>
+    <w:p>
+      <w:pPr>
+        <w:bidi/>
+        <w:rPr>
+          <w:b/>
+          <w:bCs/>
+          <w:rtl/>
+          <w:lang w:bidi="ar-EG"/>
+        </w:rPr>
+      </w:pPr>
+    </w:p>
+    <w:p>
+      <w:pPr>
+        <w:bidi/>
+        <w:rPr>
+          <w:b/>
+          <w:bCs/>
+          <w:rtl/>
+          <w:lang w:bidi="ar-EG"/>
+        </w:rPr>
+      </w:pPr>
+    </w:p>
+    <w:p>
+      <w:pPr>
+        <w:bidi/>
+        <w:rPr>
+          <w:b/>
+          <w:bCs/>
+          <w:rtl/>
+          <w:lang w:bidi="ar-EG"/>
+        </w:rPr>
+      </w:pPr>
+    </w:p>
+    <w:p>
+      <w:pPr>
+        <w:bidi/>
+        <w:rPr>
+          <w:b/>
+          <w:bCs/>
+          <w:rtl/>
+          <w:lang w:bidi="ar-EG"/>
+        </w:rPr>
+      </w:pPr>
+    </w:p>
+    <w:p>
+      <w:pPr>
+        <w:bidi/>
+        <w:rPr>
+          <w:b/>
+          <w:bCs/>
+          <w:rtl/>
+          <w:lang w:bidi="ar-EG"/>
+        </w:rPr>
+      </w:pPr>
+      <w:r>
+        <w:rPr>
+          <w:rFonts w:cs="Arial"/>
+          <w:b/>
+          <w:bCs/>
+          <w:rtl/>
+          <w:lang w:bidi="ar-EG"/>
+        </w:rPr>
+        <w:drawing>
+          <wp:anchor distT="0" distB="0" distL="114300" distR="114300" simplePos="0" relativeHeight="251672576" behindDoc="0" locked="0" layoutInCell="1" allowOverlap="1" wp14:anchorId="3D9E5C86" wp14:editId="7F504F5A">
+            <wp:simplePos x="0" y="0"/>
+            <wp:positionH relativeFrom="column">
+              <wp:posOffset>-298953</wp:posOffset>
+            </wp:positionH>
+            <wp:positionV relativeFrom="paragraph">
+              <wp:posOffset>290934</wp:posOffset>
+            </wp:positionV>
+            <wp:extent cx="3930555" cy="976536"/>
+            <wp:effectExtent l="0" t="0" r="0" b="0"/>
+            <wp:wrapNone/>
+            <wp:docPr id="40" name="Picture 40"/>
+            <wp:cNvGraphicFramePr>
+              <a:graphicFrameLocks xmlns:a="http://schemas.openxmlformats.org/drawingml/2006/main" noChangeAspect="1"/>
+            </wp:cNvGraphicFramePr>
+            <a:graphic xmlns:a="http://schemas.openxmlformats.org/drawingml/2006/main">
+              <a:graphicData uri="http://schemas.openxmlformats.org/drawingml/2006/picture">
+                <pic:pic xmlns:pic="http://schemas.openxmlformats.org/drawingml/2006/picture">
+                  <pic:nvPicPr>
+                    <pic:cNvPr id="1" name=""/>
+                    <pic:cNvPicPr/>
+                  </pic:nvPicPr>
+                  <pic:blipFill>
+                    <a:blip r:embed="rId18">
+                      <a:extLst>
+                        <a:ext uri="{28A0092B-C50C-407E-A947-70E740481C1C}">
+                          <a14:useLocalDpi xmlns:a14="http://schemas.microsoft.com/office/drawing/2010/main" val="0"/>
+                        </a:ext>
+                      </a:extLst>
+                    </a:blip>
+                    <a:stretch>
+                      <a:fillRect/>
+                    </a:stretch>
+                  </pic:blipFill>
+                  <pic:spPr>
+                    <a:xfrm>
+                      <a:off x="0" y="0"/>
+                      <a:ext cx="3930555" cy="976536"/>
+                    </a:xfrm>
+                    <a:prstGeom prst="rect">
+                      <a:avLst/>
+                    </a:prstGeom>
+                  </pic:spPr>
+                </pic:pic>
+              </a:graphicData>
+            </a:graphic>
+            <wp14:sizeRelH relativeFrom="margin">
+              <wp14:pctWidth>0</wp14:pctWidth>
+            </wp14:sizeRelH>
+            <wp14:sizeRelV relativeFrom="margin">
+              <wp14:pctHeight>0</wp14:pctHeight>
+            </wp14:sizeRelV>
+          </wp:anchor>
+        </w:drawing>
+      </w:r>
+    </w:p>
+    <w:p>
+      <w:pPr>
+        <w:bidi/>
+        <w:rPr>
+          <w:b/>
+          <w:bCs/>
+          <w:rtl/>
+          <w:lang w:bidi="ar-EG"/>
+        </w:rPr>
+      </w:pPr>
+    </w:p>
+    <w:p>
+      <w:pPr>
+        <w:bidi/>
+        <w:rPr>
+          <w:b/>
+          <w:bCs/>
+          <w:rtl/>
+          <w:lang w:bidi="ar-EG"/>
+        </w:rPr>
+      </w:pPr>
+    </w:p>
+    <w:p>
+      <w:pPr>
+        <w:bidi/>
+        <w:rPr>
+          <w:b/>
+          <w:bCs/>
+          <w:rtl/>
+          <w:lang w:bidi="ar-EG"/>
+        </w:rPr>
+      </w:pPr>
+    </w:p>
+    <w:p>
+      <w:pPr>
+        <w:bidi/>
+        <w:rPr>
+          <w:b/>
+          <w:bCs/>
+          <w:rtl/>
+          <w:lang w:bidi="ar-EG"/>
+        </w:rPr>
+      </w:pPr>
+    </w:p>
+    <w:p>
+      <w:pPr>
+        <w:bidi/>
+        <w:rPr>
+          <w:rtl/>
+          <w:lang w:bidi="ar-EG"/>
+        </w:rPr>
+      </w:pPr>
+    </w:p>
+    <w:p>
+      <w:pPr>
+        <w:pStyle w:val="ListParagraph"/>
+        <w:numPr>
+          <w:ilvl w:val="0"/>
+          <w:numId w:val="26"/>
+        </w:numPr>
+        <w:bidi/>
+        <w:rPr>
+          <w:rFonts w:hint="cs"/>
+          <w:rtl/>
+          <w:lang w:bidi="ar-EG"/>
+        </w:rPr>
+      </w:pPr>
+      <w:r>
+        <w:rPr>
+          <w:rFonts w:hint="cs"/>
+          <w:rtl/>
+          <w:lang w:bidi="ar-EG"/>
+        </w:rPr>
+        <w:t xml:space="preserve">هنا الى عندنا </w:t>
+      </w:r>
+      <w:r>
+        <w:rPr>
+          <w:lang w:bidi="ar-EG"/>
+        </w:rPr>
+        <w:t>interface</w:t>
+      </w:r>
+      <w:r>
+        <w:rPr>
+          <w:rFonts w:hint="cs"/>
+          <w:rtl/>
+          <w:lang w:bidi="ar-EG"/>
+        </w:rPr>
+        <w:t xml:space="preserve"> فيه الدوال الى انا عوزها اسمه </w:t>
+      </w:r>
+      <w:r>
+        <w:rPr>
+          <w:lang w:bidi="ar-EG"/>
+        </w:rPr>
+        <w:t>shape</w:t>
+      </w:r>
+      <w:r>
+        <w:rPr>
+          <w:rFonts w:hint="cs"/>
+          <w:rtl/>
+          <w:lang w:bidi="ar-EG"/>
+        </w:rPr>
+        <w:t xml:space="preserve"> وعندى  شويه كلاس بتعمل </w:t>
+      </w:r>
+      <w:r>
+        <w:rPr>
+          <w:lang w:bidi="ar-EG"/>
+        </w:rPr>
+        <w:t xml:space="preserve">implement </w:t>
+      </w:r>
+      <w:r>
+        <w:rPr>
+          <w:rFonts w:hint="cs"/>
+          <w:rtl/>
+          <w:lang w:bidi="ar-EG"/>
+        </w:rPr>
+        <w:t xml:space="preserve"> لل</w:t>
+      </w:r>
+      <w:r>
+        <w:rPr>
+          <w:lang w:bidi="ar-EG"/>
+        </w:rPr>
+        <w:t>shape</w:t>
+      </w:r>
+      <w:r>
+        <w:rPr>
+          <w:rFonts w:hint="cs"/>
+          <w:rtl/>
+          <w:lang w:bidi="ar-EG"/>
+        </w:rPr>
+        <w:t xml:space="preserve"> ف كدة كل كلاس هيعمل </w:t>
+      </w:r>
+      <w:r>
+        <w:rPr>
+          <w:lang w:bidi="ar-EG"/>
+        </w:rPr>
+        <w:t xml:space="preserve">implement </w:t>
+      </w:r>
+      <w:r>
+        <w:rPr>
+          <w:rFonts w:hint="cs"/>
+          <w:rtl/>
+          <w:lang w:bidi="ar-EG"/>
+        </w:rPr>
+        <w:t xml:space="preserve"> للدوال زى مايحب . </w:t>
+      </w:r>
+    </w:p>
+    <w:p>
+      <w:pPr>
+        <w:pStyle w:val="ListParagraph"/>
+        <w:numPr>
+          <w:ilvl w:val="0"/>
+          <w:numId w:val="26"/>
+        </w:numPr>
+        <w:bidi/>
+        <w:rPr>
+          <w:rFonts w:hint="cs"/>
+          <w:lang w:bidi="ar-EG"/>
+        </w:rPr>
+      </w:pPr>
+      <w:r>
+        <w:rPr>
+          <w:rFonts w:hint="cs"/>
+          <w:rtl/>
+          <w:lang w:bidi="ar-EG"/>
+        </w:rPr>
+        <w:t xml:space="preserve">ف حالتنا هنا الميزة ان لو ضفت ا كلاس جديد دى مش هياثر على اى كلاس موجود </w:t>
+      </w:r>
+    </w:p>
+    <w:p>
+      <w:pPr>
+        <w:pStyle w:val="ListParagraph"/>
+        <w:numPr>
+          <w:ilvl w:val="0"/>
+          <w:numId w:val="26"/>
+        </w:numPr>
+        <w:bidi/>
+        <w:rPr>
+          <w:lang w:bidi="ar-EG"/>
+        </w:rPr>
+      </w:pPr>
+      <w:r>
+        <w:rPr>
+          <w:rFonts w:hint="cs"/>
+          <w:rtl/>
+          <w:lang w:bidi="ar-EG"/>
+        </w:rPr>
+        <w:t xml:space="preserve">والعيب ان  لو ضفت </w:t>
+      </w:r>
+      <w:r>
+        <w:rPr>
+          <w:lang w:bidi="ar-EG"/>
+        </w:rPr>
+        <w:t>function</w:t>
+      </w:r>
+      <w:r>
+        <w:rPr>
+          <w:rFonts w:hint="cs"/>
+          <w:rtl/>
+          <w:lang w:bidi="ar-EG"/>
+        </w:rPr>
+        <w:t xml:space="preserve"> ف ال </w:t>
+      </w:r>
+      <w:r>
+        <w:rPr>
+          <w:lang w:bidi="ar-EG"/>
+        </w:rPr>
+        <w:t>interface</w:t>
+      </w:r>
+      <w:r>
+        <w:rPr>
+          <w:rFonts w:hint="cs"/>
+          <w:rtl/>
+          <w:lang w:bidi="ar-EG"/>
+        </w:rPr>
+        <w:t xml:space="preserve"> دة هياثر على كل الكلاس  الى موجود  عشان لازم الكلاس الى موجودة تعمل </w:t>
+      </w:r>
+      <w:r>
+        <w:rPr>
+          <w:lang w:bidi="ar-EG"/>
+        </w:rPr>
+        <w:t xml:space="preserve">implement </w:t>
+      </w:r>
+      <w:r>
+        <w:rPr>
+          <w:rFonts w:hint="cs"/>
+          <w:rtl/>
+          <w:lang w:bidi="ar-EG"/>
+        </w:rPr>
+        <w:t xml:space="preserve"> </w:t>
+      </w:r>
+      <w:r>
+        <w:rPr>
+          <w:rFonts w:hint="cs"/>
+          <w:rtl/>
+          <w:lang w:bidi="ar-EG"/>
+        </w:rPr>
+        <w:t xml:space="preserve">لكل الدوال الى ف ال </w:t>
+      </w:r>
+      <w:r>
+        <w:rPr>
+          <w:lang w:bidi="ar-EG"/>
+        </w:rPr>
+        <w:t xml:space="preserve">interface </w:t>
+      </w:r>
+      <w:r>
+        <w:rPr>
+          <w:rFonts w:hint="cs"/>
+          <w:rtl/>
+          <w:lang w:bidi="ar-EG"/>
+        </w:rPr>
+        <w:t xml:space="preserve"> .  وعم بوب ف الجزء دة بيقول ان ف طرق لحل العيب دة زى ال </w:t>
+      </w:r>
+      <w:r>
+        <w:rPr>
+          <w:lang w:bidi="ar-EG"/>
+        </w:rPr>
+        <w:t>visitor DP</w:t>
+      </w:r>
+      <w:r>
+        <w:rPr>
+          <w:rFonts w:hint="cs"/>
+          <w:rtl/>
+          <w:lang w:bidi="ar-EG"/>
+        </w:rPr>
+        <w:t xml:space="preserve"> وغيره بس دول مكلفين وممكن يرجعونا </w:t>
+      </w:r>
+      <w:r>
+        <w:rPr>
+          <w:lang w:bidi="ar-EG"/>
+        </w:rPr>
+        <w:t>procedure paradigm</w:t>
+      </w:r>
+      <w:r>
+        <w:rPr>
+          <w:rFonts w:hint="cs"/>
+          <w:rtl/>
+          <w:lang w:bidi="ar-EG"/>
+        </w:rPr>
+        <w:t xml:space="preserve"> </w:t>
+      </w:r>
+      <w:r>
+        <w:rPr>
+          <w:lang w:bidi="ar-EG"/>
+        </w:rPr>
+        <w:t xml:space="preserve"> </w:t>
+      </w:r>
+      <w:r>
+        <w:rPr>
+          <w:rFonts w:hint="cs"/>
+          <w:rtl/>
+          <w:lang w:bidi="ar-EG"/>
+        </w:rPr>
+        <w:t>.</w:t>
+      </w:r>
+    </w:p>
+    <w:p>
+      <w:pPr>
+        <w:bidi/>
+        <w:rPr>
+          <w:rtl/>
+          <w:lang w:bidi="ar-EG"/>
+        </w:rPr>
+      </w:pPr>
+    </w:p>
+    <w:p>
+      <w:pPr>
+        <w:bidi/>
+        <w:rPr>
+          <w:rtl/>
+          <w:lang w:bidi="ar-EG"/>
+        </w:rPr>
+      </w:pPr>
+      <w:r>
+        <w:rPr>
+          <w:rFonts w:hint="cs"/>
+          <w:rtl/>
+          <w:lang w:bidi="ar-EG"/>
+        </w:rPr>
+        <w:t xml:space="preserve">ف مفروض كدة يكون وضح الفرق بين ال </w:t>
+      </w:r>
+      <w:r>
+        <w:rPr>
+          <w:lang w:bidi="ar-EG"/>
+        </w:rPr>
+        <w:t>object</w:t>
+      </w:r>
+      <w:r>
+        <w:rPr>
+          <w:rFonts w:hint="cs"/>
+          <w:rtl/>
+          <w:lang w:bidi="ar-EG"/>
+        </w:rPr>
+        <w:t xml:space="preserve"> وال </w:t>
+      </w:r>
+      <w:r>
+        <w:rPr>
+          <w:lang w:bidi="ar-EG"/>
+        </w:rPr>
+        <w:t>DS</w:t>
+      </w:r>
+      <w:r>
+        <w:rPr>
+          <w:rFonts w:hint="cs"/>
+          <w:rtl/>
+          <w:lang w:bidi="ar-EG"/>
+        </w:rPr>
+        <w:t xml:space="preserve"> وان هم عكس بعض اصلا .</w:t>
+      </w:r>
+    </w:p>
+    <w:p>
+      <w:pPr>
+        <w:pStyle w:val="ListParagraph"/>
+        <w:numPr>
+          <w:ilvl w:val="0"/>
+          <w:numId w:val="26"/>
+        </w:numPr>
+        <w:bidi/>
+        <w:rPr>
+          <w:rFonts w:hint="cs"/>
+          <w:rtl/>
+          <w:lang w:bidi="ar-EG"/>
+        </w:rPr>
+      </w:pPr>
+      <w:r>
+        <w:rPr>
+          <w:rtl/>
+          <w:lang w:bidi="ar-EG"/>
+        </w:rPr>
+        <w:drawing>
+          <wp:anchor distT="0" distB="0" distL="114300" distR="114300" simplePos="0" relativeHeight="251673600" behindDoc="0" locked="0" layoutInCell="1" allowOverlap="1" wp14:anchorId="510E6EEE" wp14:editId="31C28BC2">
+            <wp:simplePos x="0" y="0"/>
+            <wp:positionH relativeFrom="column">
+              <wp:posOffset>-148813</wp:posOffset>
+            </wp:positionH>
+            <wp:positionV relativeFrom="paragraph">
+              <wp:posOffset>227823</wp:posOffset>
+            </wp:positionV>
+            <wp:extent cx="5090429" cy="1282397"/>
+            <wp:effectExtent l="0" t="0" r="0" b="0"/>
+            <wp:wrapNone/>
+            <wp:docPr id="41" name="Picture 41"/>
+            <wp:cNvGraphicFramePr>
+              <a:graphicFrameLocks xmlns:a="http://schemas.openxmlformats.org/drawingml/2006/main" noChangeAspect="1"/>
+            </wp:cNvGraphicFramePr>
+            <a:graphic xmlns:a="http://schemas.openxmlformats.org/drawingml/2006/main">
+              <a:graphicData uri="http://schemas.openxmlformats.org/drawingml/2006/picture">
+                <pic:pic xmlns:pic="http://schemas.openxmlformats.org/drawingml/2006/picture">
+                  <pic:nvPicPr>
+                    <pic:cNvPr id="1" name=""/>
+                    <pic:cNvPicPr/>
+                  </pic:nvPicPr>
+                  <pic:blipFill>
+                    <a:blip r:embed="rId19">
+                      <a:extLst>
+                        <a:ext uri="{28A0092B-C50C-407E-A947-70E740481C1C}">
+                          <a14:useLocalDpi xmlns:a14="http://schemas.microsoft.com/office/drawing/2010/main" val="0"/>
+                        </a:ext>
+                      </a:extLst>
+                    </a:blip>
+                    <a:stretch>
+                      <a:fillRect/>
+                    </a:stretch>
+                  </pic:blipFill>
+                  <pic:spPr>
+                    <a:xfrm>
+                      <a:off x="0" y="0"/>
+                      <a:ext cx="5090429" cy="1282397"/>
+                    </a:xfrm>
+                    <a:prstGeom prst="rect">
+                      <a:avLst/>
+                    </a:prstGeom>
+                  </pic:spPr>
+                </pic:pic>
+              </a:graphicData>
+            </a:graphic>
+            <wp14:sizeRelH relativeFrom="margin">
+              <wp14:pctWidth>0</wp14:pctWidth>
+            </wp14:sizeRelH>
+            <wp14:sizeRelV relativeFrom="margin">
+              <wp14:pctHeight>0</wp14:pctHeight>
+            </wp14:sizeRelV>
+          </wp:anchor>
+        </w:drawing>
+      </w:r>
+      <w:r>
+        <w:rPr>
+          <w:rFonts w:hint="cs"/>
+          <w:rtl/>
+          <w:lang w:bidi="ar-EG"/>
+        </w:rPr>
+        <w:t xml:space="preserve">الاسكرين دى </w:t>
+      </w:r>
+      <w:r>
+        <w:rPr>
+          <w:rFonts w:hint="cs"/>
+          <w:rtl/>
+          <w:lang w:bidi="ar-EG"/>
+        </w:rPr>
+        <w:t xml:space="preserve">بتلخص كل الى قلته عن </w:t>
+      </w:r>
+      <w:r>
+        <w:rPr>
+          <w:rFonts w:hint="cs"/>
+          <w:rtl/>
+          <w:lang w:bidi="ar-EG"/>
+        </w:rPr>
+        <w:t xml:space="preserve">الفرق بين </w:t>
+      </w:r>
+      <w:r>
+        <w:rPr>
+          <w:lang w:bidi="ar-EG"/>
+        </w:rPr>
+        <w:t>DS</w:t>
+      </w:r>
+      <w:r>
+        <w:rPr>
+          <w:rFonts w:hint="cs"/>
+          <w:rtl/>
+          <w:lang w:bidi="ar-EG"/>
+        </w:rPr>
+        <w:t xml:space="preserve"> وال  </w:t>
+      </w:r>
+      <w:r>
+        <w:rPr>
+          <w:lang w:bidi="ar-EG"/>
+        </w:rPr>
+        <w:t>OOP</w:t>
+      </w:r>
+    </w:p>
+    <w:p>
+      <w:pPr>
+        <w:bidi/>
+        <w:rPr>
+          <w:b/>
+          <w:bCs/>
+          <w:rtl/>
+          <w:lang w:bidi="ar-EG"/>
+        </w:rPr>
+      </w:pPr>
+    </w:p>
+    <w:p>
+      <w:pPr>
+        <w:bidi/>
+        <w:rPr>
+          <w:b/>
+          <w:bCs/>
+          <w:rtl/>
+          <w:lang w:bidi="ar-EG"/>
+        </w:rPr>
+      </w:pPr>
+    </w:p>
+    <w:p>
+      <w:pPr>
+        <w:bidi/>
+        <w:rPr>
+          <w:b/>
+          <w:bCs/>
+          <w:rtl/>
+          <w:lang w:bidi="ar-EG"/>
+        </w:rPr>
+      </w:pPr>
+    </w:p>
+    <w:p>
+      <w:pPr>
+        <w:bidi/>
+        <w:rPr>
+          <w:b/>
+          <w:bCs/>
+          <w:rtl/>
+          <w:lang w:bidi="ar-EG"/>
+        </w:rPr>
+      </w:pPr>
+    </w:p>
+    <w:p>
+      <w:pPr>
+        <w:bidi/>
+        <w:rPr>
+          <w:b/>
+          <w:bCs/>
+          <w:rtl/>
+          <w:lang w:bidi="ar-EG"/>
+        </w:rPr>
+      </w:pPr>
+    </w:p>
+    <w:p>
+      <w:pPr>
+        <w:bidi/>
+        <w:rPr>
+          <w:b/>
+          <w:bCs/>
+          <w:rtl/>
+          <w:lang w:bidi="ar-EG"/>
+        </w:rPr>
+      </w:pPr>
+    </w:p>
+    <w:p>
+      <w:pPr>
+        <w:bidi/>
+        <w:rPr>
+          <w:rFonts w:hint="cs"/>
+          <w:rtl/>
+          <w:lang w:bidi="ar-EG"/>
+        </w:rPr>
+      </w:pPr>
+      <w:r>
+        <w:rPr>
+          <w:rFonts w:hint="cs"/>
+          <w:rtl/>
+          <w:lang w:bidi="ar-EG"/>
+        </w:rPr>
+        <w:t xml:space="preserve">ومن  الشرح الى فات لو انت عندك </w:t>
+      </w:r>
+      <w:r>
+        <w:rPr>
+          <w:lang w:bidi="ar-EG"/>
+        </w:rPr>
+        <w:t xml:space="preserve">system </w:t>
+      </w:r>
+      <w:r>
+        <w:rPr>
+          <w:rFonts w:hint="cs"/>
+          <w:rtl/>
+          <w:lang w:bidi="ar-EG"/>
+        </w:rPr>
+        <w:t xml:space="preserve"> كبير وعاوز تضيف </w:t>
+      </w:r>
+      <w:r>
+        <w:rPr>
+          <w:lang w:bidi="ar-EG"/>
+        </w:rPr>
+        <w:t>Data type</w:t>
+      </w:r>
+      <w:r>
+        <w:rPr>
+          <w:rFonts w:hint="cs"/>
+          <w:rtl/>
+          <w:lang w:bidi="ar-EG"/>
+        </w:rPr>
+        <w:t xml:space="preserve"> جديد  يبقا استخدام ال </w:t>
+      </w:r>
+      <w:r>
+        <w:rPr>
+          <w:lang w:bidi="ar-EG"/>
+        </w:rPr>
+        <w:t>object</w:t>
+      </w:r>
+      <w:r>
+        <w:rPr>
+          <w:rFonts w:hint="cs"/>
+          <w:rtl/>
+          <w:lang w:bidi="ar-EG"/>
+        </w:rPr>
+        <w:t xml:space="preserve"> و ال </w:t>
+      </w:r>
+      <w:proofErr w:type="spellStart"/>
+      <w:r>
+        <w:rPr>
+          <w:lang w:bidi="ar-EG"/>
+        </w:rPr>
+        <w:t>oo</w:t>
+      </w:r>
+      <w:proofErr w:type="spellEnd"/>
+      <w:r>
+        <w:rPr>
+          <w:rFonts w:hint="cs"/>
+          <w:rtl/>
+          <w:lang w:bidi="ar-EG"/>
+        </w:rPr>
+        <w:t xml:space="preserve"> . وعلى العكس </w:t>
+      </w:r>
+    </w:p>
+    <w:p>
+      <w:pPr>
+        <w:bidi/>
+        <w:rPr>
+          <w:rStyle w:val="fontstyle01"/>
+          <w:rtl/>
+          <w:lang w:bidi="ar-EG"/>
+        </w:rPr>
+      </w:pPr>
+      <w:r>
+        <w:rPr>
+          <w:rFonts w:hint="cs"/>
+          <w:rtl/>
+          <w:lang w:bidi="ar-EG"/>
+        </w:rPr>
+        <w:t xml:space="preserve">لو  عاوز تضيف </w:t>
+      </w:r>
+      <w:r>
+        <w:rPr>
+          <w:lang w:bidi="ar-EG"/>
+        </w:rPr>
+        <w:t xml:space="preserve">function </w:t>
+      </w:r>
+      <w:r>
+        <w:rPr>
+          <w:rFonts w:hint="cs"/>
+          <w:rtl/>
+          <w:lang w:bidi="ar-EG"/>
+        </w:rPr>
+        <w:t xml:space="preserve"> جديدة  فالطريقه الانسب ف الحاله دى هى  </w:t>
+      </w:r>
+      <w:r>
+        <w:rPr>
+          <w:rStyle w:val="NoSpacing"/>
+        </w:rPr>
+        <w:t xml:space="preserve"> </w:t>
+      </w:r>
+      <w:r>
+        <w:rPr>
+          <w:rStyle w:val="fontstyle01"/>
+        </w:rPr>
+        <w:t>procedural code and data structures</w:t>
+      </w:r>
+      <w:r>
+        <w:rPr>
+          <w:rStyle w:val="fontstyle01"/>
+          <w:rFonts w:hint="cs"/>
+          <w:rtl/>
+          <w:lang w:bidi="ar-EG"/>
+        </w:rPr>
+        <w:t xml:space="preserve"> .</w:t>
+      </w:r>
+    </w:p>
+    <w:p>
+      <w:pPr>
+        <w:bidi/>
+        <w:rPr>
+          <w:rFonts w:hint="cs"/>
+          <w:rtl/>
+          <w:lang w:bidi="ar-EG"/>
+        </w:rPr>
+      </w:pPr>
+    </w:p>
+    <w:p>
+      <w:pPr>
+        <w:bidi/>
+        <w:rPr>
+          <w:lang w:bidi="ar-EG"/>
+        </w:rPr>
+      </w:pPr>
+      <w:r>
+        <w:rPr>
+          <w:rFonts w:hint="cs"/>
+          <w:rtl/>
+          <w:lang w:bidi="ar-EG"/>
+        </w:rPr>
+        <w:t xml:space="preserve">والمبرمجين الى عندهم خبره عرفين ان فكرة ان كل حاجة </w:t>
+      </w:r>
+      <w:proofErr w:type="spellStart"/>
+      <w:r>
+        <w:rPr>
+          <w:lang w:bidi="ar-EG"/>
+        </w:rPr>
+        <w:t>objct</w:t>
+      </w:r>
+      <w:proofErr w:type="spellEnd"/>
+      <w:r>
+        <w:rPr>
+          <w:rFonts w:hint="cs"/>
+          <w:rtl/>
+          <w:lang w:bidi="ar-EG"/>
+        </w:rPr>
+        <w:t xml:space="preserve"> دى خرافه ومش صح  اوقات بنحتاج ال </w:t>
+      </w:r>
+      <w:r>
+        <w:rPr>
+          <w:lang w:bidi="ar-EG"/>
+        </w:rPr>
+        <w:t>simple DS</w:t>
+      </w:r>
+      <w:r>
+        <w:rPr>
+          <w:rFonts w:hint="cs"/>
+          <w:rtl/>
+          <w:lang w:bidi="ar-EG"/>
+        </w:rPr>
+        <w:t xml:space="preserve"> مع </w:t>
+      </w:r>
+      <w:r>
+        <w:rPr>
+          <w:rStyle w:val="fontstyle01"/>
+        </w:rPr>
+        <w:t>procedural</w:t>
+      </w:r>
+    </w:p>
+    <w:p>
+      <w:pPr>
+        <w:bidi/>
+        <w:rPr>
+          <w:b/>
+          <w:bCs/>
+          <w:rtl/>
+          <w:lang w:bidi="ar-EG"/>
+        </w:rPr>
+      </w:pPr>
+    </w:p>
+    <w:p>
+      <w:pPr>
+        <w:pStyle w:val="Heading1"/>
+      </w:pPr>
+      <w:bookmarkStart w:id="3" w:name="_Toc124465430"/>
+      <w:r>
+        <w:rPr>
+          <w:rFonts w:hint="cs"/>
+          <w:rtl/>
+        </w:rPr>
+        <w:lastRenderedPageBreak/>
+        <w:t>4</w:t>
+      </w:r>
+      <w:r>
+        <w:t>-</w:t>
+      </w:r>
+      <w:r>
+        <w:rPr>
+          <w:rStyle w:val="NoSpacing"/>
+        </w:rPr>
+        <w:t xml:space="preserve"> </w:t>
+      </w:r>
+      <w:r>
+        <w:t>The Law of Demeter:</w:t>
+      </w:r>
+      <w:bookmarkEnd w:id="3"/>
+    </w:p>
+    <w:p>
+      <w:pPr>
+        <w:bidi/>
+        <w:rPr>
+          <w:rtl/>
+          <w:lang w:bidi="ar-EG"/>
+        </w:rPr>
+      </w:pPr>
+    </w:p>
+    <w:p>
+      <w:pPr>
+        <w:bidi/>
+        <w:rPr>
+          <w:rtl/>
+          <w:lang w:bidi="ar-EG"/>
+        </w:rPr>
+      </w:pPr>
+      <w:bookmarkStart w:id="4" w:name="_GoBack"/>
+      <w:bookmarkEnd w:id="4"/>
+    </w:p>
+    <w:p>
+      <w:pPr>
+        <w:bidi/>
+        <w:rPr>
+          <w:rtl/>
+          <w:lang w:bidi="ar-EG"/>
+        </w:rPr>
+      </w:pPr>
+    </w:p>
+    <w:p>
+      <w:pPr>
+        <w:bidi/>
+        <w:rPr>
+          <w:rtl/>
+          <w:lang w:bidi="ar-EG"/>
+        </w:rPr>
+      </w:pPr>
+    </w:p>
+    <w:p>
+      <w:pPr>
+        <w:bidi/>
+        <w:rPr>
+          <w:rtl/>
+          <w:lang w:bidi="ar-EG"/>
+        </w:rPr>
+      </w:pPr>
+    </w:p>
+    <w:p>
+      <w:pPr>
+        <w:bidi/>
+        <w:rPr>
+          <w:rtl/>
+          <w:lang w:bidi="ar-EG"/>
+        </w:rPr>
+      </w:pPr>
+    </w:p>
+    <w:p>
+      <w:pPr>
+        <w:bidi/>
+        <w:rPr>
+          <w:rtl/>
+          <w:lang w:bidi="ar-EG"/>
+        </w:rPr>
+      </w:pPr>
+    </w:p>
+    <w:p>
+      <w:pPr>
+        <w:bidi/>
+        <w:rPr>
+          <w:rtl/>
+          <w:lang w:bidi="ar-EG"/>
+        </w:rPr>
+      </w:pPr>
+    </w:p>
+    <w:p>
+      <w:pPr>
+        <w:bidi/>
+        <w:rPr>
+          <w:rtl/>
+          <w:lang w:bidi="ar-EG"/>
+        </w:rPr>
+      </w:pPr>
+    </w:p>
+    <w:p>
+      <w:pPr>
+        <w:bidi/>
+        <w:rPr>
+          <w:rtl/>
+          <w:lang w:bidi="ar-EG"/>
+        </w:rPr>
+      </w:pPr>
+    </w:p>
+    <w:p>
+      <w:pPr>
+        <w:bidi/>
+        <w:rPr>
+          <w:rtl/>
+          <w:lang w:bidi="ar-EG"/>
+        </w:rPr>
+      </w:pPr>
+    </w:p>
+    <w:p>
+      <w:pPr>
+        <w:bidi/>
+        <w:rPr>
+          <w:rtl/>
+          <w:lang w:bidi="ar-EG"/>
+        </w:rPr>
+      </w:pPr>
+    </w:p>
+    <w:p>
+      <w:pPr>
+        <w:bidi/>
+        <w:rPr>
+          <w:rtl/>
+          <w:lang w:bidi="ar-EG"/>
+        </w:rPr>
+      </w:pPr>
+    </w:p>
+    <w:p>
+      <w:pPr>
+        <w:bidi/>
+        <w:rPr>
+          <w:rtl/>
+          <w:lang w:bidi="ar-EG"/>
+        </w:rPr>
+      </w:pPr>
+    </w:p>
+    <w:p>
+      <w:pPr>
+        <w:bidi/>
+        <w:rPr>
+          <w:rtl/>
+          <w:lang w:bidi="ar-EG"/>
+        </w:rPr>
+      </w:pPr>
+    </w:p>
+    <w:p>
+      <w:pPr>
+        <w:bidi/>
+        <w:rPr>
+          <w:rtl/>
+          <w:lang w:bidi="ar-EG"/>
+        </w:rPr>
+      </w:pPr>
+    </w:p>
+    <w:p>
+      <w:pPr>
+        <w:bidi/>
+        <w:rPr>
+          <w:rFonts w:hint="cs"/>
           <w:rtl/>
           <w:lang w:bidi="ar-EG"/>
         </w:rPr>
       </w:pPr>
     </w:p>
     <w:sectPr>
-      <w:footerReference w:type="default" r:id="rId15"/>
+      <w:footerReference w:type="default" r:id="rId20"/>
       <w:pgSz w:w="12240" w:h="15840"/>
       <w:pgMar w:top="1440" w:right="1440" w:bottom="1440" w:left="1440" w:header="720" w:footer="720" w:gutter="0"/>
       <w:pgBorders w:offsetFrom="page">
@@ -7351,7 +9554,7 @@
               <w:sz w:val="18"/>
               <w:szCs w:val="18"/>
             </w:rPr>
-            <w:t>4</w:t>
+            <w:t>6</w:t>
           </w:r>
           <w:r>
             <w:rPr>
@@ -11787,9 +13990,9 @@
   </w:compat>
   <w:rsids>
     <w:rsidRoot w:val="004D58A5"/>
+    <w:rsid w:val="00124089"/>
     <w:rsid w:val="004D58A5"/>
     <w:rsid w:val="00654682"/>
-    <w:rsid w:val="00811CFF"/>
     <w:rsid w:val="008D77C7"/>
     <w:rsid w:val="00E6591C"/>
     <w:rsid w:val="00F608E6"/>
@@ -12581,7 +14784,7 @@
 </file>
 
 <file path=customXml/itemProps2.xml><?xml version="1.0" encoding="utf-8"?>
-<ds:datastoreItem xmlns:ds="http://schemas.openxmlformats.org/officeDocument/2006/customXml" ds:itemID="{2F09808D-FF35-49D0-8579-8CC233DBAAAA}">
+<ds:datastoreItem xmlns:ds="http://schemas.openxmlformats.org/officeDocument/2006/customXml" ds:itemID="{EECCFD50-F6EA-4173-8229-612BAB481617}">
   <ds:schemaRefs>
     <ds:schemaRef ds:uri="http://schemas.openxmlformats.org/officeDocument/2006/bibliography"/>
   </ds:schemaRefs>

</xml_diff>

<commit_message>
note 4.1 for ch6
</commit_message>
<xml_diff>
--- a/ch6-Objects&DataStructuress.docx
+++ b/ch6-Objects&DataStructuress.docx
@@ -10,7 +10,6 @@
           <w:docPartUnique/>
         </w:docPartObj>
       </w:sdtPr>
-      <w:sdtEndPr/>
       <w:sdtContent>
         <w:p>
           <w:pPr>
@@ -149,7 +148,6 @@
                                       <w:calendar w:val="gregorian"/>
                                     </w:date>
                                   </w:sdtPr>
-                                  <w:sdtEndPr/>
                                   <w:sdtContent>
                                     <w:p>
                                       <w:pPr>
@@ -3462,7 +3460,6 @@
                                 <w:calendar w:val="gregorian"/>
                               </w:date>
                             </w:sdtPr>
-                            <w:sdtEndPr/>
                             <w:sdtContent>
                               <w:p>
                                 <w:pPr>
@@ -3687,7 +3684,6 @@
                                     <w:dataBinding w:prefixMappings="xmlns:ns0='http://purl.org/dc/elements/1.1/' xmlns:ns1='http://schemas.openxmlformats.org/package/2006/metadata/core-properties' " w:xpath="/ns1:coreProperties[1]/ns0:creator[1]" w:storeItemID="{6C3C8BC8-F283-45AE-878A-BAB7291924A1}"/>
                                     <w:text/>
                                   </w:sdtPr>
-                                  <w:sdtEndPr/>
                                   <w:sdtContent>
                                     <w:r>
                                       <w:rPr>
@@ -3695,15 +3691,7 @@
                                         <w:sz w:val="26"/>
                                         <w:szCs w:val="26"/>
                                       </w:rPr>
-                                      <w:t>Abdurahman</w:t>
-                                    </w:r>
-                                    <w:r>
-                                      <w:rPr>
-                                        <w:color w:val="1CADE4" w:themeColor="accent1"/>
-                                        <w:sz w:val="26"/>
-                                        <w:szCs w:val="26"/>
-                                      </w:rPr>
-                                      <w:t xml:space="preserve"> Gamal Ahmed</w:t>
+                                      <w:t>Abdurahman Gamal Ahmed</w:t>
                                     </w:r>
                                   </w:sdtContent>
                                 </w:sdt>
@@ -3727,7 +3715,6 @@
                                     <w:dataBinding w:prefixMappings="xmlns:ns0='http://schemas.openxmlformats.org/officeDocument/2006/extended-properties' " w:xpath="/ns0:Properties[1]/ns0:Company[1]" w:storeItemID="{6668398D-A668-4E3E-A5EB-62B293D839F1}"/>
                                     <w:text/>
                                   </w:sdtPr>
-                                  <w:sdtEndPr/>
                                   <w:sdtContent>
                                     <w:r>
                                       <w:rPr>
@@ -3790,7 +3777,6 @@
                               <w:dataBinding w:prefixMappings="xmlns:ns0='http://purl.org/dc/elements/1.1/' xmlns:ns1='http://schemas.openxmlformats.org/package/2006/metadata/core-properties' " w:xpath="/ns1:coreProperties[1]/ns0:creator[1]" w:storeItemID="{6C3C8BC8-F283-45AE-878A-BAB7291924A1}"/>
                               <w:text/>
                             </w:sdtPr>
-                            <w:sdtEndPr/>
                             <w:sdtContent>
                               <w:r>
                                 <w:rPr>
@@ -3798,15 +3784,7 @@
                                   <w:sz w:val="26"/>
                                   <w:szCs w:val="26"/>
                                 </w:rPr>
-                                <w:t>Abdurahman</w:t>
-                              </w:r>
-                              <w:r>
-                                <w:rPr>
-                                  <w:color w:val="1CADE4" w:themeColor="accent1"/>
-                                  <w:sz w:val="26"/>
-                                  <w:szCs w:val="26"/>
-                                </w:rPr>
-                                <w:t xml:space="preserve"> Gamal Ahmed</w:t>
+                                <w:t>Abdurahman Gamal Ahmed</w:t>
                               </w:r>
                             </w:sdtContent>
                           </w:sdt>
@@ -3830,7 +3808,6 @@
                               <w:dataBinding w:prefixMappings="xmlns:ns0='http://schemas.openxmlformats.org/officeDocument/2006/extended-properties' " w:xpath="/ns0:Properties[1]/ns0:Company[1]" w:storeItemID="{6668398D-A668-4E3E-A5EB-62B293D839F1}"/>
                               <w:text/>
                             </w:sdtPr>
-                            <w:sdtEndPr/>
                             <w:sdtContent>
                               <w:r>
                                 <w:rPr>
@@ -3945,7 +3922,6 @@
                                     <w:dataBinding w:prefixMappings="xmlns:ns0='http://purl.org/dc/elements/1.1/' xmlns:ns1='http://schemas.openxmlformats.org/package/2006/metadata/core-properties' " w:xpath="/ns1:coreProperties[1]/ns0:title[1]" w:storeItemID="{6C3C8BC8-F283-45AE-878A-BAB7291924A1}"/>
                                     <w:text/>
                                   </w:sdtPr>
-                                  <w:sdtEndPr/>
                                   <w:sdtContent>
                                     <w:r>
                                       <w:rPr>
@@ -3984,7 +3960,6 @@
                                     <w:dataBinding w:prefixMappings="xmlns:ns0='http://purl.org/dc/elements/1.1/' xmlns:ns1='http://schemas.openxmlformats.org/package/2006/metadata/core-properties' " w:xpath="/ns1:coreProperties[1]/ns0:subject[1]" w:storeItemID="{6C3C8BC8-F283-45AE-878A-BAB7291924A1}"/>
                                     <w:text/>
                                   </w:sdtPr>
-                                  <w:sdtEndPr/>
                                   <w:sdtContent>
                                     <w:r>
                                       <w:rPr>
@@ -4058,7 +4033,6 @@
                               <w:dataBinding w:prefixMappings="xmlns:ns0='http://purl.org/dc/elements/1.1/' xmlns:ns1='http://schemas.openxmlformats.org/package/2006/metadata/core-properties' " w:xpath="/ns1:coreProperties[1]/ns0:title[1]" w:storeItemID="{6C3C8BC8-F283-45AE-878A-BAB7291924A1}"/>
                               <w:text/>
                             </w:sdtPr>
-                            <w:sdtEndPr/>
                             <w:sdtContent>
                               <w:r>
                                 <w:rPr>
@@ -4097,7 +4071,6 @@
                               <w:dataBinding w:prefixMappings="xmlns:ns0='http://purl.org/dc/elements/1.1/' xmlns:ns1='http://schemas.openxmlformats.org/package/2006/metadata/core-properties' " w:xpath="/ns1:coreProperties[1]/ns0:subject[1]" w:storeItemID="{6C3C8BC8-F283-45AE-878A-BAB7291924A1}"/>
                               <w:text/>
                             </w:sdtPr>
-                            <w:sdtEndPr/>
                             <w:sdtContent>
                               <w:r>
                                 <w:rPr>
@@ -4256,7 +4229,7 @@
           <w:r>
             <w:fldChar w:fldCharType="separate"/>
           </w:r>
-          <w:hyperlink w:anchor="_Toc124465427" w:history="1">
+          <w:hyperlink w:anchor="_Toc124471294" w:history="1">
             <w:r>
               <w:rPr>
                 <w:rStyle w:val="Hyperlink"/>
@@ -4291,7 +4264,7 @@
                 <w:noProof/>
                 <w:webHidden/>
               </w:rPr>
-              <w:instrText xml:space="preserve"> PAGEREF _Toc124465427 \h </w:instrText>
+              <w:instrText xml:space="preserve"> PAGEREF _Toc124471294 \h </w:instrText>
             </w:r>
             <w:r>
               <w:rPr>
@@ -4333,7 +4306,7 @@
               <w:noProof/>
             </w:rPr>
           </w:pPr>
-          <w:hyperlink w:anchor="_Toc124465428" w:history="1">
+          <w:hyperlink w:anchor="_Toc124471295" w:history="1">
             <w:r>
               <w:rPr>
                 <w:rStyle w:val="Hyperlink"/>
@@ -4377,7 +4350,7 @@
                 <w:noProof/>
                 <w:webHidden/>
               </w:rPr>
-              <w:instrText xml:space="preserve"> PAGEREF _Toc124465428 \h </w:instrText>
+              <w:instrText xml:space="preserve"> PAGEREF _Toc124471295 \h </w:instrText>
             </w:r>
             <w:r>
               <w:rPr>
@@ -4419,7 +4392,7 @@
               <w:noProof/>
             </w:rPr>
           </w:pPr>
-          <w:hyperlink w:anchor="_Toc124465429" w:history="1">
+          <w:hyperlink w:anchor="_Toc124471296" w:history="1">
             <w:r>
               <w:rPr>
                 <w:rStyle w:val="Hyperlink"/>
@@ -4462,7 +4435,7 @@
                 <w:noProof/>
                 <w:webHidden/>
               </w:rPr>
-              <w:instrText xml:space="preserve"> PAGEREF _Toc124465429 \h </w:instrText>
+              <w:instrText xml:space="preserve"> PAGEREF _Toc124471296 \h </w:instrText>
             </w:r>
             <w:r>
               <w:rPr>
@@ -4504,7 +4477,7 @@
               <w:noProof/>
             </w:rPr>
           </w:pPr>
-          <w:hyperlink w:anchor="_Toc124465430" w:history="1">
+          <w:hyperlink w:anchor="_Toc124471297" w:history="1">
             <w:r>
               <w:rPr>
                 <w:rStyle w:val="Hyperlink"/>
@@ -4539,7 +4512,7 @@
                 <w:noProof/>
                 <w:webHidden/>
               </w:rPr>
-              <w:instrText xml:space="preserve"> PAGEREF _Toc124465430 \h </w:instrText>
+              <w:instrText xml:space="preserve"> PAGEREF _Toc124471297 \h </w:instrText>
             </w:r>
             <w:r>
               <w:rPr>
@@ -4560,6 +4533,179 @@
                 <w:webHidden/>
               </w:rPr>
               <w:t>6</w:t>
+            </w:r>
+            <w:r>
+              <w:rPr>
+                <w:noProof/>
+                <w:webHidden/>
+              </w:rPr>
+              <w:fldChar w:fldCharType="end"/>
+            </w:r>
+          </w:hyperlink>
+        </w:p>
+        <w:p>
+          <w:pPr>
+            <w:pStyle w:val="TOC2"/>
+            <w:tabs>
+              <w:tab w:val="right" w:leader="dot" w:pos="9350"/>
+            </w:tabs>
+            <w:rPr>
+              <w:rFonts w:cstheme="minorBidi"/>
+              <w:noProof/>
+            </w:rPr>
+          </w:pPr>
+          <w:hyperlink w:anchor="_Toc124471298" w:history="1">
+            <w:r>
+              <w:rPr>
+                <w:rStyle w:val="Hyperlink"/>
+                <w:noProof/>
+                <w:rtl/>
+                <w:lang w:bidi="ar-EG"/>
+              </w:rPr>
+              <w:t>4</w:t>
+            </w:r>
+            <w:r>
+              <w:rPr>
+                <w:rStyle w:val="Hyperlink"/>
+                <w:noProof/>
+                <w:lang w:bidi="ar-EG"/>
+              </w:rPr>
+              <w:t>.1-</w:t>
+            </w:r>
+            <w:r>
+              <w:rPr>
+                <w:rStyle w:val="Hyperlink"/>
+                <w:noProof/>
+              </w:rPr>
+              <w:t xml:space="preserve"> </w:t>
+            </w:r>
+            <w:r>
+              <w:rPr>
+                <w:rStyle w:val="Hyperlink"/>
+                <w:rFonts w:ascii="TimesNewRomanPS-Bold" w:hAnsi="TimesNewRomanPS-Bold"/>
+                <w:b/>
+                <w:bCs/>
+                <w:noProof/>
+              </w:rPr>
+              <w:t>Train Wrecks:</w:t>
+            </w:r>
+            <w:r>
+              <w:rPr>
+                <w:noProof/>
+                <w:webHidden/>
+              </w:rPr>
+              <w:tab/>
+            </w:r>
+            <w:r>
+              <w:rPr>
+                <w:noProof/>
+                <w:webHidden/>
+              </w:rPr>
+              <w:fldChar w:fldCharType="begin"/>
+            </w:r>
+            <w:r>
+              <w:rPr>
+                <w:noProof/>
+                <w:webHidden/>
+              </w:rPr>
+              <w:instrText xml:space="preserve"> PAGEREF _Toc124471298 \h </w:instrText>
+            </w:r>
+            <w:r>
+              <w:rPr>
+                <w:noProof/>
+                <w:webHidden/>
+              </w:rPr>
+            </w:r>
+            <w:r>
+              <w:rPr>
+                <w:noProof/>
+                <w:webHidden/>
+              </w:rPr>
+              <w:fldChar w:fldCharType="separate"/>
+            </w:r>
+            <w:r>
+              <w:rPr>
+                <w:noProof/>
+                <w:webHidden/>
+              </w:rPr>
+              <w:t>6</w:t>
+            </w:r>
+            <w:r>
+              <w:rPr>
+                <w:noProof/>
+                <w:webHidden/>
+              </w:rPr>
+              <w:fldChar w:fldCharType="end"/>
+            </w:r>
+          </w:hyperlink>
+        </w:p>
+        <w:p>
+          <w:pPr>
+            <w:pStyle w:val="TOC2"/>
+            <w:tabs>
+              <w:tab w:val="right" w:leader="dot" w:pos="9350"/>
+            </w:tabs>
+            <w:rPr>
+              <w:rFonts w:cstheme="minorBidi"/>
+              <w:noProof/>
+            </w:rPr>
+          </w:pPr>
+          <w:hyperlink w:anchor="_Toc124471299" w:history="1">
+            <w:r>
+              <w:rPr>
+                <w:rStyle w:val="Hyperlink"/>
+                <w:noProof/>
+                <w:rtl/>
+              </w:rPr>
+              <w:t>4</w:t>
+            </w:r>
+            <w:r>
+              <w:rPr>
+                <w:rStyle w:val="Hyperlink"/>
+                <w:noProof/>
+              </w:rPr>
+              <w:t>.2- Hybrids :</w:t>
+            </w:r>
+            <w:r>
+              <w:rPr>
+                <w:noProof/>
+                <w:webHidden/>
+              </w:rPr>
+              <w:tab/>
+            </w:r>
+            <w:r>
+              <w:rPr>
+                <w:noProof/>
+                <w:webHidden/>
+              </w:rPr>
+              <w:fldChar w:fldCharType="begin"/>
+            </w:r>
+            <w:r>
+              <w:rPr>
+                <w:noProof/>
+                <w:webHidden/>
+              </w:rPr>
+              <w:instrText xml:space="preserve"> PAGEREF _Toc124471299 \h </w:instrText>
+            </w:r>
+            <w:r>
+              <w:rPr>
+                <w:noProof/>
+                <w:webHidden/>
+              </w:rPr>
+            </w:r>
+            <w:r>
+              <w:rPr>
+                <w:noProof/>
+                <w:webHidden/>
+              </w:rPr>
+              <w:fldChar w:fldCharType="separate"/>
+            </w:r>
+            <w:r>
+              <w:rPr>
+                <w:noProof/>
+                <w:webHidden/>
+              </w:rPr>
+              <w:t>7</w:t>
             </w:r>
             <w:r>
               <w:rPr>
@@ -4605,8 +4751,6 @@
     <w:p/>
     <w:p/>
     <w:p/>
-    <w:p/>
-    <w:p/>
     <w:p>
       <w:pPr>
         <w:bidi/>
@@ -4619,7 +4763,7 @@
       <w:pPr>
         <w:pStyle w:val="Heading1"/>
       </w:pPr>
-      <w:bookmarkStart w:id="0" w:name="_Toc124465427"/>
+      <w:bookmarkStart w:id="0" w:name="_Toc124471294"/>
       <w:r>
         <w:rPr>
           <w:rFonts w:hint="cs"/>
@@ -4746,13 +4890,7 @@
         <w:rPr>
           <w:rStyle w:val="fontstyle01"/>
         </w:rPr>
-        <w:t xml:space="preserve"> </w:t>
-      </w:r>
-      <w:r>
-        <w:rPr>
-          <w:rStyle w:val="fontstyle01"/>
-        </w:rPr>
-        <w:t>private</w:t>
+        <w:t xml:space="preserve"> private</w:t>
       </w:r>
       <w:r>
         <w:rPr>
@@ -4787,7 +4925,7 @@
           <w:lang w:bidi="ar-EG"/>
         </w:rPr>
       </w:pPr>
-      <w:bookmarkStart w:id="1" w:name="_Toc124465428"/>
+      <w:bookmarkStart w:id="1" w:name="_Toc124471295"/>
       <w:r>
         <w:rPr>
           <w:rFonts w:hint="cs"/>
@@ -5258,13 +5396,7 @@
         <w:rPr>
           <w:rStyle w:val="fontstyle01"/>
         </w:rPr>
-        <w:t>R</w:t>
-      </w:r>
-      <w:r>
-        <w:rPr>
-          <w:rStyle w:val="fontstyle01"/>
-        </w:rPr>
-        <w:t>ectangular</w:t>
+        <w:t>Rectangular</w:t>
       </w:r>
     </w:p>
     <w:p>
@@ -5959,22 +6091,82 @@
         <w:rPr>
           <w:rStyle w:val="fontstyle01"/>
         </w:rPr>
-        <w:t>rectangular coordinates</w:t>
-      </w:r>
-      <w:r>
-        <w:rPr>
-          <w:rStyle w:val="fontstyle01"/>
+        <w:t xml:space="preserve">rectangular coordinates </w:t>
+      </w:r>
+      <w:r>
+        <w:rPr>
+          <w:rStyle w:val="fontstyle01"/>
+          <w:rFonts w:hint="cs"/>
+          <w:rtl/>
+          <w:lang w:bidi="ar-EG"/>
+        </w:rPr>
+        <w:t xml:space="preserve"> وكمان نقدر  تغير قيمه ال</w:t>
+      </w:r>
+      <w:proofErr w:type="spellStart"/>
+      <w:r>
+        <w:rPr>
+          <w:rStyle w:val="fontstyle01"/>
+          <w:lang w:bidi="ar-EG"/>
+        </w:rPr>
+        <w:t>x,y</w:t>
+      </w:r>
+      <w:proofErr w:type="spellEnd"/>
+      <w:r>
+        <w:rPr>
+          <w:rStyle w:val="fontstyle01"/>
+          <w:rFonts w:hint="cs"/>
+          <w:rtl/>
+          <w:lang w:bidi="ar-EG"/>
+        </w:rPr>
+        <w:t xml:space="preserve"> بشكل منفصل  عن بعض  عكس الى كان بيحصل ف ال </w:t>
+      </w:r>
+      <w:r>
+        <w:rPr>
+          <w:rStyle w:val="fontstyle01"/>
+          <w:lang w:bidi="ar-EG"/>
+        </w:rPr>
+        <w:t>interface</w:t>
+      </w:r>
+      <w:r>
+        <w:rPr>
+          <w:rStyle w:val="fontstyle01"/>
+          <w:rFonts w:hint="cs"/>
+          <w:rtl/>
+          <w:lang w:bidi="ar-EG"/>
         </w:rPr>
         <w:t xml:space="preserve"> </w:t>
       </w:r>
       <w:r>
         <w:rPr>
           <w:rStyle w:val="fontstyle01"/>
-          <w:rFonts w:hint="cs"/>
-          <w:rtl/>
-          <w:lang w:bidi="ar-EG"/>
-        </w:rPr>
-        <w:t xml:space="preserve"> وكمان نقدر  تغير قيمه ال</w:t>
+          <w:lang w:bidi="ar-EG"/>
+        </w:rPr>
+        <w:t>.</w:t>
+      </w:r>
+      <w:r>
+        <w:rPr>
+          <w:rStyle w:val="fontstyle01"/>
+          <w:rFonts w:hint="cs"/>
+          <w:rtl/>
+          <w:lang w:bidi="ar-EG"/>
+        </w:rPr>
+        <w:t xml:space="preserve"> فكدة ال </w:t>
+      </w:r>
+      <w:r>
+        <w:rPr>
+          <w:rStyle w:val="fontstyle01"/>
+          <w:lang w:bidi="ar-EG"/>
+        </w:rPr>
+        <w:t xml:space="preserve">implementation </w:t>
+      </w:r>
+      <w:r>
+        <w:rPr>
+          <w:rStyle w:val="fontstyle01"/>
+          <w:rFonts w:hint="cs"/>
+          <w:rtl/>
+          <w:lang w:bidi="ar-EG"/>
+        </w:rPr>
+        <w:t xml:space="preserve"> بيكون واضح وحتى لو خلينا ال</w:t>
       </w:r>
       <w:proofErr w:type="spellStart"/>
       <w:r>
@@ -5988,24 +6180,6 @@
       <w:r>
         <w:rPr>
           <w:rStyle w:val="fontstyle01"/>
-          <w:rFonts w:hint="cs"/>
-          <w:rtl/>
-          <w:lang w:bidi="ar-EG"/>
-        </w:rPr>
-        <w:t xml:space="preserve"> بشكل منفصل  عن بعض  عكس الى كان بيحصل ف ال </w:t>
-      </w:r>
-      <w:r>
-        <w:rPr>
-          <w:rStyle w:val="fontstyle01"/>
-          <w:lang w:bidi="ar-EG"/>
-        </w:rPr>
-        <w:t>interface</w:t>
-      </w:r>
-      <w:r>
-        <w:rPr>
-          <w:rStyle w:val="fontstyle01"/>
-          <w:rFonts w:hint="cs"/>
-          <w:rtl/>
           <w:lang w:bidi="ar-EG"/>
         </w:rPr>
         <w:t xml:space="preserve"> </w:t>
@@ -6013,18 +6187,50 @@
       <w:r>
         <w:rPr>
           <w:rStyle w:val="fontstyle01"/>
-          <w:lang w:bidi="ar-EG"/>
-        </w:rPr>
-        <w:t>.</w:t>
-      </w:r>
-      <w:r>
-        <w:rPr>
-          <w:rStyle w:val="fontstyle01"/>
-          <w:rFonts w:hint="cs"/>
-          <w:rtl/>
-          <w:lang w:bidi="ar-EG"/>
-        </w:rPr>
-        <w:t xml:space="preserve"> فكدة ال </w:t>
+          <w:rFonts w:hint="cs"/>
+          <w:rtl/>
+          <w:lang w:bidi="ar-EG"/>
+        </w:rPr>
+        <w:t xml:space="preserve"> يكونوا </w:t>
+      </w:r>
+      <w:r>
+        <w:rPr>
+          <w:rStyle w:val="fontstyle01"/>
+          <w:lang w:bidi="ar-EG"/>
+        </w:rPr>
+        <w:t>private</w:t>
+      </w:r>
+      <w:r>
+        <w:rPr>
+          <w:rStyle w:val="fontstyle01"/>
+          <w:rFonts w:hint="cs"/>
+          <w:rtl/>
+          <w:lang w:bidi="ar-EG"/>
+        </w:rPr>
+        <w:t xml:space="preserve"> وعملنا </w:t>
+      </w:r>
+      <w:r>
+        <w:rPr>
+          <w:rStyle w:val="fontstyle01"/>
+          <w:lang w:bidi="ar-EG"/>
+        </w:rPr>
+        <w:t>setter,getter</w:t>
+      </w:r>
+      <w:r>
+        <w:rPr>
+          <w:rStyle w:val="fontstyle01"/>
+          <w:rFonts w:hint="cs"/>
+          <w:rtl/>
+          <w:lang w:bidi="ar-EG"/>
+        </w:rPr>
+        <w:t xml:space="preserve">  ف كدة بروض ال</w:t>
+      </w:r>
+      <w:r>
+        <w:rPr>
+          <w:rStyle w:val="fontstyle01"/>
+          <w:lang w:bidi="ar-EG"/>
+        </w:rPr>
+        <w:t xml:space="preserve"> </w:t>
       </w:r>
       <w:r>
         <w:rPr>
@@ -6040,96 +6246,7 @@
           <w:rtl/>
           <w:lang w:bidi="ar-EG"/>
         </w:rPr>
-        <w:t xml:space="preserve"> بيكون واضح وحتى لو خلينا ال</w:t>
-      </w:r>
-      <w:proofErr w:type="spellStart"/>
-      <w:r>
-        <w:rPr>
-          <w:rStyle w:val="fontstyle01"/>
-          <w:lang w:bidi="ar-EG"/>
-        </w:rPr>
-        <w:t>x,y</w:t>
-      </w:r>
-      <w:proofErr w:type="spellEnd"/>
-      <w:r>
-        <w:rPr>
-          <w:rStyle w:val="fontstyle01"/>
-          <w:lang w:bidi="ar-EG"/>
-        </w:rPr>
-        <w:t xml:space="preserve"> </w:t>
-      </w:r>
-      <w:r>
-        <w:rPr>
-          <w:rStyle w:val="fontstyle01"/>
-          <w:rFonts w:hint="cs"/>
-          <w:rtl/>
-          <w:lang w:bidi="ar-EG"/>
-        </w:rPr>
-        <w:t xml:space="preserve"> يكونوا </w:t>
-      </w:r>
-      <w:r>
-        <w:rPr>
-          <w:rStyle w:val="fontstyle01"/>
-          <w:lang w:bidi="ar-EG"/>
-        </w:rPr>
-        <w:t>private</w:t>
-      </w:r>
-      <w:r>
-        <w:rPr>
-          <w:rStyle w:val="fontstyle01"/>
-          <w:rFonts w:hint="cs"/>
-          <w:rtl/>
-          <w:lang w:bidi="ar-EG"/>
-        </w:rPr>
-        <w:t xml:space="preserve"> وعملنا </w:t>
-      </w:r>
-      <w:r>
-        <w:rPr>
-          <w:rStyle w:val="fontstyle01"/>
-          <w:lang w:bidi="ar-EG"/>
-        </w:rPr>
-        <w:t>setter,getter</w:t>
-      </w:r>
-      <w:r>
-        <w:rPr>
-          <w:rStyle w:val="fontstyle01"/>
-          <w:rFonts w:hint="cs"/>
-          <w:rtl/>
-          <w:lang w:bidi="ar-EG"/>
-        </w:rPr>
-        <w:t xml:space="preserve">  ف كدة بروض ال</w:t>
-      </w:r>
-      <w:r>
-        <w:rPr>
-          <w:rStyle w:val="fontstyle01"/>
-          <w:lang w:bidi="ar-EG"/>
-        </w:rPr>
-        <w:t xml:space="preserve"> </w:t>
-      </w:r>
-      <w:r>
-        <w:rPr>
-          <w:rStyle w:val="fontstyle01"/>
-          <w:lang w:bidi="ar-EG"/>
-        </w:rPr>
-        <w:t xml:space="preserve">implementation </w:t>
-      </w:r>
-      <w:r>
-        <w:rPr>
-          <w:rStyle w:val="fontstyle01"/>
-          <w:rFonts w:hint="cs"/>
-          <w:rtl/>
-          <w:lang w:bidi="ar-EG"/>
-        </w:rPr>
-        <w:t xml:space="preserve"> </w:t>
-      </w:r>
-      <w:r>
-        <w:rPr>
-          <w:rStyle w:val="fontstyle01"/>
-          <w:rFonts w:hint="cs"/>
-          <w:rtl/>
-          <w:lang w:bidi="ar-EG"/>
-        </w:rPr>
-        <w:t xml:space="preserve">هيكون واضح </w:t>
+        <w:t xml:space="preserve"> هيكون واضح </w:t>
       </w:r>
     </w:p>
     <w:p>
@@ -7151,7 +7268,7 @@
           <w:rFonts w:eastAsiaTheme="minorEastAsia"/>
         </w:rPr>
       </w:pPr>
-      <w:bookmarkStart w:id="2" w:name="_Toc124465429"/>
+      <w:bookmarkStart w:id="2" w:name="_Toc124471296"/>
       <w:r>
         <w:rPr>
           <w:rFonts w:eastAsiaTheme="minorEastAsia" w:hint="cs"/>
@@ -7896,15 +8013,7 @@
           <w:rtl/>
           <w:lang w:bidi="ar-EG"/>
         </w:rPr>
-        <w:t xml:space="preserve"> </w:t>
-      </w:r>
-      <w:r>
-        <w:rPr>
-          <w:rFonts w:hint="cs"/>
-          <w:rtl/>
-          <w:lang w:bidi="ar-EG"/>
-        </w:rPr>
-        <w:t xml:space="preserve">من غير ماثر على  ال </w:t>
+        <w:t xml:space="preserve"> من غير ماثر على  ال </w:t>
       </w:r>
       <w:r>
         <w:rPr>
@@ -7948,15 +8057,7 @@
           <w:rtl/>
           <w:lang w:bidi="ar-EG"/>
         </w:rPr>
-        <w:t xml:space="preserve"> </w:t>
-      </w:r>
-      <w:r>
-        <w:rPr>
-          <w:rFonts w:hint="cs"/>
-          <w:rtl/>
-          <w:lang w:bidi="ar-EG"/>
-        </w:rPr>
-        <w:t xml:space="preserve">يعنى اضيف جوها  </w:t>
+        <w:t xml:space="preserve"> يعنى اضيف جوها  </w:t>
       </w:r>
       <w:r>
         <w:rPr>
@@ -8635,15 +8736,7 @@
           <w:rtl/>
           <w:lang w:bidi="ar-EG"/>
         </w:rPr>
-        <w:t xml:space="preserve"> </w:t>
-      </w:r>
-      <w:r>
-        <w:rPr>
-          <w:rFonts w:hint="cs"/>
-          <w:rtl/>
-          <w:lang w:bidi="ar-EG"/>
-        </w:rPr>
-        <w:t xml:space="preserve">لكل الدوال الى ف ال </w:t>
+        <w:t xml:space="preserve"> لكل الدوال الى ف ال </w:t>
       </w:r>
       <w:r>
         <w:rPr>
@@ -9148,7 +9241,7 @@
       <w:pPr>
         <w:pStyle w:val="Heading1"/>
       </w:pPr>
-      <w:bookmarkStart w:id="3" w:name="_Toc124465430"/>
+      <w:bookmarkStart w:id="3" w:name="_Toc124471297"/>
       <w:r>
         <w:rPr>
           <w:rFonts w:hint="cs"/>
@@ -9188,26 +9281,1476 @@
           <w:lang w:bidi="ar-EG"/>
         </w:rPr>
       </w:pPr>
-      <w:bookmarkStart w:id="4" w:name="_GoBack"/>
+      <w:r>
+        <w:rPr>
+          <w:rFonts w:hint="cs"/>
+          <w:rtl/>
+          <w:lang w:bidi="ar-EG"/>
+        </w:rPr>
+        <w:t xml:space="preserve">السكشن دة مهم خااالص . </w:t>
+      </w:r>
+    </w:p>
+    <w:p>
+      <w:pPr>
+        <w:bidi/>
+        <w:rPr>
+          <w:rFonts w:hint="cs"/>
+          <w:rtl/>
+          <w:lang w:bidi="ar-EG"/>
+        </w:rPr>
+      </w:pPr>
+      <w:r>
+        <w:t>Demeter</w:t>
+      </w:r>
+      <w:r>
+        <w:rPr>
+          <w:rFonts w:hint="cs"/>
+          <w:rtl/>
+        </w:rPr>
+        <w:t xml:space="preserve"> دى </w:t>
+      </w:r>
+      <w:proofErr w:type="gramStart"/>
+      <w:r>
+        <w:rPr>
+          <w:rFonts w:hint="cs"/>
+          <w:rtl/>
+        </w:rPr>
+        <w:t>اسم  شخص</w:t>
+      </w:r>
+      <w:proofErr w:type="gramEnd"/>
+      <w:r>
+        <w:rPr>
+          <w:rFonts w:hint="cs"/>
+          <w:rtl/>
+        </w:rPr>
+        <w:t xml:space="preserve">  والشخص دة عمل قانون  بيقلك : ان ال </w:t>
+      </w:r>
+      <w:r>
+        <w:t>module</w:t>
+      </w:r>
+      <w:r>
+        <w:rPr>
+          <w:rFonts w:hint="cs"/>
+          <w:rtl/>
+          <w:lang w:bidi="ar-EG"/>
+        </w:rPr>
+        <w:t xml:space="preserve"> مينعفش يكون عارف </w:t>
+      </w:r>
+      <w:r>
+        <w:rPr>
+          <w:rFonts w:hint="cs"/>
+          <w:rtl/>
+          <w:lang w:bidi="ar-EG"/>
+        </w:rPr>
+        <w:t xml:space="preserve">الاجزاء الداخله  بتاع ال </w:t>
+      </w:r>
+      <w:r>
+        <w:rPr>
+          <w:lang w:bidi="ar-EG"/>
+        </w:rPr>
+        <w:t>object</w:t>
+      </w:r>
+      <w:r>
+        <w:rPr>
+          <w:rFonts w:hint="cs"/>
+          <w:rtl/>
+          <w:lang w:bidi="ar-EG"/>
+        </w:rPr>
+        <w:t xml:space="preserve"> الى تخصه . </w:t>
+      </w:r>
+    </w:p>
+    <w:p>
+      <w:pPr>
+        <w:bidi/>
+        <w:rPr>
+          <w:rFonts w:hint="cs"/>
+          <w:rtl/>
+          <w:lang w:bidi="ar-EG"/>
+        </w:rPr>
+      </w:pPr>
+      <w:r>
+        <w:rPr>
+          <w:rFonts w:hint="cs"/>
+          <w:rtl/>
+          <w:lang w:bidi="ar-EG"/>
+        </w:rPr>
+        <w:t xml:space="preserve">ذى ماشوفنا ف السكشن الى فان ان ال </w:t>
+      </w:r>
+      <w:r>
+        <w:rPr>
+          <w:lang w:bidi="ar-EG"/>
+        </w:rPr>
+        <w:t>object</w:t>
+      </w:r>
+      <w:r>
+        <w:rPr>
+          <w:rFonts w:hint="cs"/>
+          <w:rtl/>
+          <w:lang w:bidi="ar-EG"/>
+        </w:rPr>
+        <w:t xml:space="preserve">  بتخفى الداتا بتاعتها وتظهر ال </w:t>
+      </w:r>
+      <w:r>
+        <w:rPr>
+          <w:lang w:bidi="ar-EG"/>
+        </w:rPr>
+        <w:t>operation</w:t>
+      </w:r>
+      <w:r>
+        <w:rPr>
+          <w:rFonts w:hint="cs"/>
+          <w:rtl/>
+          <w:lang w:bidi="ar-EG"/>
+        </w:rPr>
+        <w:t xml:space="preserve"> وده معنا ان ال </w:t>
+      </w:r>
+      <w:r>
+        <w:rPr>
+          <w:lang w:bidi="ar-EG"/>
+        </w:rPr>
+        <w:t xml:space="preserve">object </w:t>
+      </w:r>
+      <w:r>
+        <w:rPr>
+          <w:rFonts w:hint="cs"/>
+          <w:rtl/>
+          <w:lang w:bidi="ar-EG"/>
+        </w:rPr>
+        <w:t xml:space="preserve"> مينفعش يكشف ال هيكل الداخلى بتاعه ف ال </w:t>
+      </w:r>
+      <w:r>
+        <w:rPr>
+          <w:rStyle w:val="fontstyle01"/>
+        </w:rPr>
+        <w:t xml:space="preserve">accessors </w:t>
+      </w:r>
+      <w:r>
+        <w:rPr>
+          <w:rStyle w:val="fontstyle01"/>
+          <w:rFonts w:hint="cs"/>
+          <w:rtl/>
+          <w:lang w:bidi="ar-EG"/>
+        </w:rPr>
+        <w:t xml:space="preserve"> بتكشف ال هيكل الداخلى لل</w:t>
+      </w:r>
+      <w:r>
+        <w:rPr>
+          <w:rStyle w:val="fontstyle01"/>
+          <w:lang w:bidi="ar-EG"/>
+        </w:rPr>
+        <w:t xml:space="preserve">object </w:t>
+      </w:r>
+      <w:r>
+        <w:rPr>
+          <w:rStyle w:val="fontstyle01"/>
+          <w:rFonts w:hint="cs"/>
+          <w:rtl/>
+          <w:lang w:bidi="ar-EG"/>
+        </w:rPr>
+        <w:t xml:space="preserve"> ف مفروض مش بيعمله اخفاء زى مانت فاهم . </w:t>
+      </w:r>
+    </w:p>
+    <w:p>
+      <w:pPr>
+        <w:pStyle w:val="ListParagraph"/>
+        <w:numPr>
+          <w:ilvl w:val="0"/>
+          <w:numId w:val="26"/>
+        </w:numPr>
+        <w:bidi/>
+        <w:rPr>
+          <w:rtl/>
+          <w:lang w:bidi="ar-EG"/>
+        </w:rPr>
+      </w:pPr>
+      <w:r>
+        <w:rPr>
+          <w:rFonts w:hint="cs"/>
+          <w:rtl/>
+          <w:lang w:bidi="ar-EG"/>
+        </w:rPr>
+        <w:t>بس انا جاسس انك اتلغبط  ف تعاله  نشوف الموضع بشكل  ادق :</w:t>
+      </w:r>
+    </w:p>
+    <w:p>
+      <w:pPr>
+        <w:bidi/>
+        <w:rPr>
+          <w:rtl/>
+          <w:lang w:bidi="ar-EG"/>
+        </w:rPr>
+      </w:pPr>
+      <w:r>
+        <w:rPr>
+          <w:rFonts w:hint="cs"/>
+          <w:rtl/>
+          <w:lang w:bidi="ar-EG"/>
+        </w:rPr>
+        <w:t xml:space="preserve">لو انا عندى  </w:t>
+      </w:r>
+      <w:r>
+        <w:rPr>
+          <w:lang w:bidi="ar-EG"/>
+        </w:rPr>
+        <w:t>method</w:t>
+      </w:r>
+      <w:r>
+        <w:rPr>
+          <w:rFonts w:hint="cs"/>
+          <w:rtl/>
+          <w:lang w:bidi="ar-EG"/>
+        </w:rPr>
+        <w:t xml:space="preserve"> اسمها </w:t>
+      </w:r>
+      <w:r>
+        <w:rPr>
+          <w:lang w:bidi="ar-EG"/>
+        </w:rPr>
+        <w:t>f</w:t>
+      </w:r>
+      <w:r>
+        <w:rPr>
+          <w:rFonts w:hint="cs"/>
+          <w:rtl/>
+          <w:lang w:bidi="ar-EG"/>
+        </w:rPr>
+        <w:t xml:space="preserve"> جوه كلاس اسمه </w:t>
+      </w:r>
+      <w:r>
+        <w:rPr>
+          <w:lang w:bidi="ar-EG"/>
+        </w:rPr>
+        <w:t xml:space="preserve">c </w:t>
+      </w:r>
+      <w:r>
+        <w:rPr>
+          <w:rFonts w:hint="cs"/>
+          <w:rtl/>
+          <w:lang w:bidi="ar-EG"/>
+        </w:rPr>
+        <w:t xml:space="preserve"> ---</w:t>
+      </w:r>
+      <w:r>
+        <w:rPr>
+          <w:lang w:bidi="ar-EG"/>
+        </w:rPr>
+        <w:t>&lt;</w:t>
+      </w:r>
+      <w:r>
+        <w:rPr>
+          <w:rFonts w:hint="cs"/>
+          <w:rtl/>
+          <w:lang w:bidi="ar-EG"/>
+        </w:rPr>
+        <w:t xml:space="preserve">ف ال </w:t>
+      </w:r>
+      <w:r>
+        <w:rPr>
+          <w:lang w:bidi="ar-EG"/>
+        </w:rPr>
+        <w:t xml:space="preserve">method </w:t>
+      </w:r>
+      <w:r>
+        <w:rPr>
+          <w:rFonts w:hint="cs"/>
+          <w:rtl/>
+          <w:lang w:bidi="ar-EG"/>
+        </w:rPr>
+        <w:t xml:space="preserve"> دى مفروض تعمل </w:t>
+      </w:r>
+      <w:r>
+        <w:rPr>
+          <w:lang w:bidi="ar-EG"/>
+        </w:rPr>
+        <w:t>call</w:t>
+      </w:r>
+      <w:r>
+        <w:rPr>
+          <w:rFonts w:hint="cs"/>
+          <w:rtl/>
+          <w:lang w:bidi="ar-EG"/>
+        </w:rPr>
+        <w:t xml:space="preserve"> لحاجه من الا</w:t>
+      </w:r>
+      <w:r>
+        <w:rPr>
+          <w:lang w:bidi="ar-EG"/>
+        </w:rPr>
+        <w:t>method</w:t>
+      </w:r>
+      <w:r>
+        <w:rPr>
+          <w:rFonts w:hint="cs"/>
+          <w:rtl/>
+          <w:lang w:bidi="ar-EG"/>
+        </w:rPr>
+        <w:t xml:space="preserve"> الى جايه بس :</w:t>
+      </w:r>
+    </w:p>
+    <w:p>
+      <w:pPr>
+        <w:pStyle w:val="ListParagraph"/>
+        <w:numPr>
+          <w:ilvl w:val="0"/>
+          <w:numId w:val="27"/>
+        </w:numPr>
+        <w:bidi/>
+        <w:rPr>
+          <w:lang w:bidi="ar-EG"/>
+        </w:rPr>
+      </w:pPr>
+      <w:r>
+        <w:rPr>
+          <w:rFonts w:hint="cs"/>
+          <w:rtl/>
+          <w:lang w:bidi="ar-EG"/>
+        </w:rPr>
+        <w:t xml:space="preserve">تعمل </w:t>
+      </w:r>
+      <w:r>
+        <w:rPr>
+          <w:lang w:bidi="ar-EG"/>
+        </w:rPr>
+        <w:t xml:space="preserve">call </w:t>
+      </w:r>
+      <w:r>
+        <w:rPr>
+          <w:rFonts w:hint="cs"/>
+          <w:rtl/>
+          <w:lang w:bidi="ar-EG"/>
+        </w:rPr>
+        <w:t xml:space="preserve"> ل </w:t>
+      </w:r>
+      <w:r>
+        <w:rPr>
+          <w:lang w:bidi="ar-EG"/>
+        </w:rPr>
+        <w:t>method</w:t>
+      </w:r>
+      <w:r>
+        <w:rPr>
+          <w:rFonts w:hint="cs"/>
+          <w:rtl/>
+          <w:lang w:bidi="ar-EG"/>
+        </w:rPr>
+        <w:t xml:space="preserve"> تبع </w:t>
+      </w:r>
+      <w:r>
+        <w:rPr>
+          <w:lang w:bidi="ar-EG"/>
+        </w:rPr>
+        <w:t xml:space="preserve">c  </w:t>
+      </w:r>
+    </w:p>
+    <w:p>
+      <w:pPr>
+        <w:pStyle w:val="ListParagraph"/>
+        <w:numPr>
+          <w:ilvl w:val="0"/>
+          <w:numId w:val="27"/>
+        </w:numPr>
+        <w:bidi/>
+        <w:rPr>
+          <w:rStyle w:val="fontstyle21"/>
+          <w:rFonts w:asciiTheme="minorHAnsi" w:hAnsiTheme="minorHAnsi"/>
+          <w:i w:val="0"/>
+          <w:iCs w:val="0"/>
+          <w:color w:val="auto"/>
+          <w:lang w:bidi="ar-EG"/>
+        </w:rPr>
+      </w:pPr>
+      <w:r>
+        <w:rPr>
+          <w:rStyle w:val="fontstyle01"/>
+        </w:rPr>
+        <w:t xml:space="preserve">An object created by </w:t>
+      </w:r>
+      <w:r>
+        <w:rPr>
+          <w:rStyle w:val="fontstyle21"/>
+        </w:rPr>
+        <w:t>f</w:t>
+      </w:r>
+    </w:p>
+    <w:p>
+      <w:pPr>
+        <w:pStyle w:val="ListParagraph"/>
+        <w:numPr>
+          <w:ilvl w:val="0"/>
+          <w:numId w:val="27"/>
+        </w:numPr>
+        <w:bidi/>
+        <w:rPr>
+          <w:lang w:bidi="ar-EG"/>
+        </w:rPr>
+      </w:pPr>
+      <w:r>
+        <w:rPr>
+          <w:rStyle w:val="fontstyle01"/>
+        </w:rPr>
+        <w:t xml:space="preserve">An object passed as an argument to </w:t>
+      </w:r>
+      <w:r>
+        <w:rPr>
+          <w:rStyle w:val="fontstyle21"/>
+        </w:rPr>
+        <w:t>f</w:t>
+      </w:r>
+    </w:p>
+    <w:p>
+      <w:pPr>
+        <w:pStyle w:val="ListParagraph"/>
+        <w:numPr>
+          <w:ilvl w:val="0"/>
+          <w:numId w:val="27"/>
+        </w:numPr>
+        <w:bidi/>
+        <w:rPr>
+          <w:rStyle w:val="fontstyle21"/>
+          <w:rFonts w:asciiTheme="minorHAnsi" w:hAnsiTheme="minorHAnsi"/>
+          <w:i w:val="0"/>
+          <w:iCs w:val="0"/>
+          <w:color w:val="auto"/>
+          <w:lang w:bidi="ar-EG"/>
+        </w:rPr>
+      </w:pPr>
+      <w:r>
+        <w:rPr>
+          <w:rStyle w:val="fontstyle01"/>
+        </w:rPr>
+        <w:t xml:space="preserve">An object held in an instance variable of </w:t>
+      </w:r>
+      <w:r>
+        <w:rPr>
+          <w:rStyle w:val="fontstyle21"/>
+        </w:rPr>
+        <w:t>C</w:t>
+      </w:r>
+    </w:p>
+    <w:p>
+      <w:pPr>
+        <w:pStyle w:val="ListParagraph"/>
+        <w:numPr>
+          <w:ilvl w:val="0"/>
+          <w:numId w:val="26"/>
+        </w:numPr>
+        <w:bidi/>
+        <w:rPr>
+          <w:rStyle w:val="fontstyle01"/>
+          <w:rFonts w:asciiTheme="minorHAnsi" w:hAnsiTheme="minorHAnsi"/>
+          <w:color w:val="auto"/>
+          <w:lang w:bidi="ar-EG"/>
+        </w:rPr>
+      </w:pPr>
+      <w:r>
+        <w:rPr>
+          <w:rStyle w:val="fontstyle01"/>
+          <w:rFonts w:hint="cs"/>
+          <w:rtl/>
+        </w:rPr>
+        <w:t xml:space="preserve">خلاصه الاربع حجات دول  ان </w:t>
+      </w:r>
+      <w:r>
+        <w:rPr>
+          <w:rStyle w:val="fontstyle01"/>
+        </w:rPr>
+        <w:t xml:space="preserve">f  </w:t>
+      </w:r>
+      <w:r>
+        <w:rPr>
+          <w:rStyle w:val="fontstyle01"/>
+          <w:rFonts w:hint="cs"/>
+          <w:rtl/>
+          <w:lang w:bidi="ar-EG"/>
+        </w:rPr>
+        <w:t xml:space="preserve"> هتعمل </w:t>
+      </w:r>
+      <w:r>
+        <w:rPr>
+          <w:rStyle w:val="fontstyle01"/>
+          <w:lang w:bidi="ar-EG"/>
+        </w:rPr>
+        <w:t>call</w:t>
+      </w:r>
+      <w:r>
+        <w:rPr>
+          <w:rStyle w:val="fontstyle01"/>
+          <w:rFonts w:hint="cs"/>
+          <w:rtl/>
+          <w:lang w:bidi="ar-EG"/>
+        </w:rPr>
+        <w:t xml:space="preserve"> بس  </w:t>
+      </w:r>
+    </w:p>
+    <w:p>
+      <w:pPr>
+        <w:pStyle w:val="ListParagraph"/>
+        <w:numPr>
+          <w:ilvl w:val="0"/>
+          <w:numId w:val="28"/>
+        </w:numPr>
+        <w:bidi/>
+        <w:rPr>
+          <w:rStyle w:val="fontstyle01"/>
+          <w:rFonts w:asciiTheme="minorHAnsi" w:hAnsiTheme="minorHAnsi"/>
+          <w:color w:val="auto"/>
+          <w:lang w:bidi="ar-EG"/>
+        </w:rPr>
+      </w:pPr>
+      <w:r>
+        <w:rPr>
+          <w:rStyle w:val="fontstyle01"/>
+          <w:rFonts w:hint="cs"/>
+          <w:rtl/>
+          <w:lang w:bidi="ar-EG"/>
+        </w:rPr>
+        <w:t>ل</w:t>
+      </w:r>
+      <w:r>
+        <w:rPr>
+          <w:rStyle w:val="fontstyle01"/>
+          <w:lang w:bidi="ar-EG"/>
+        </w:rPr>
+        <w:t xml:space="preserve">method </w:t>
+      </w:r>
+      <w:r>
+        <w:rPr>
+          <w:rStyle w:val="fontstyle01"/>
+          <w:rFonts w:hint="cs"/>
+          <w:rtl/>
+          <w:lang w:bidi="ar-EG"/>
+        </w:rPr>
+        <w:t xml:space="preserve"> جوة </w:t>
+      </w:r>
+      <w:r>
+        <w:rPr>
+          <w:rStyle w:val="fontstyle01"/>
+          <w:lang w:bidi="ar-EG"/>
+        </w:rPr>
+        <w:t xml:space="preserve">c </w:t>
+      </w:r>
+      <w:r>
+        <w:rPr>
+          <w:rStyle w:val="fontstyle01"/>
+          <w:rFonts w:hint="cs"/>
+          <w:rtl/>
+          <w:lang w:bidi="ar-EG"/>
+        </w:rPr>
+        <w:t xml:space="preserve">  او</w:t>
+      </w:r>
+    </w:p>
+    <w:p>
+      <w:pPr>
+        <w:pStyle w:val="ListParagraph"/>
+        <w:numPr>
+          <w:ilvl w:val="0"/>
+          <w:numId w:val="28"/>
+        </w:numPr>
+        <w:bidi/>
+        <w:rPr>
+          <w:rStyle w:val="fontstyle01"/>
+          <w:rFonts w:asciiTheme="minorHAnsi" w:hAnsiTheme="minorHAnsi"/>
+          <w:color w:val="auto"/>
+          <w:lang w:bidi="ar-EG"/>
+        </w:rPr>
+      </w:pPr>
+      <w:r>
+        <w:rPr>
+          <w:rStyle w:val="fontstyle01"/>
+          <w:rFonts w:hint="cs"/>
+          <w:rtl/>
+          <w:lang w:bidi="ar-EG"/>
+        </w:rPr>
+        <w:t xml:space="preserve">  </w:t>
+      </w:r>
+      <w:r>
+        <w:rPr>
+          <w:rStyle w:val="fontstyle01"/>
+          <w:lang w:bidi="ar-EG"/>
+        </w:rPr>
+        <w:t>object</w:t>
+      </w:r>
+      <w:r>
+        <w:rPr>
+          <w:rStyle w:val="fontstyle01"/>
+          <w:rFonts w:hint="cs"/>
+          <w:rtl/>
+          <w:lang w:bidi="ar-EG"/>
+        </w:rPr>
+        <w:t xml:space="preserve"> اتبعتلها </w:t>
+      </w:r>
+    </w:p>
+    <w:p>
+      <w:pPr>
+        <w:pStyle w:val="ListParagraph"/>
+        <w:numPr>
+          <w:ilvl w:val="0"/>
+          <w:numId w:val="28"/>
+        </w:numPr>
+        <w:bidi/>
+        <w:rPr>
+          <w:rStyle w:val="fontstyle01"/>
+          <w:rFonts w:asciiTheme="minorHAnsi" w:hAnsiTheme="minorHAnsi"/>
+          <w:color w:val="auto"/>
+          <w:lang w:bidi="ar-EG"/>
+        </w:rPr>
+      </w:pPr>
+      <w:r>
+        <w:rPr>
+          <w:rStyle w:val="fontstyle01"/>
+          <w:rFonts w:hint="cs"/>
+          <w:rtl/>
+          <w:lang w:bidi="ar-EG"/>
+        </w:rPr>
+        <w:t xml:space="preserve">  </w:t>
+      </w:r>
+      <w:r>
+        <w:rPr>
+          <w:rStyle w:val="fontstyle01"/>
+          <w:lang w:bidi="ar-EG"/>
+        </w:rPr>
+        <w:t>object</w:t>
+      </w:r>
+      <w:r>
+        <w:rPr>
+          <w:rStyle w:val="fontstyle01"/>
+          <w:rFonts w:hint="cs"/>
+          <w:rtl/>
+          <w:lang w:bidi="ar-EG"/>
+        </w:rPr>
+        <w:t xml:space="preserve"> هى عملته </w:t>
+      </w:r>
+      <w:r>
+        <w:rPr>
+          <w:rStyle w:val="fontstyle01"/>
+          <w:lang w:bidi="ar-EG"/>
+        </w:rPr>
+        <w:t>create</w:t>
+      </w:r>
+      <w:r>
+        <w:rPr>
+          <w:rStyle w:val="fontstyle01"/>
+          <w:rFonts w:hint="cs"/>
+          <w:rtl/>
+          <w:lang w:bidi="ar-EG"/>
+        </w:rPr>
+        <w:t xml:space="preserve"> او</w:t>
+      </w:r>
+    </w:p>
+    <w:p>
+      <w:pPr>
+        <w:pStyle w:val="ListParagraph"/>
+        <w:numPr>
+          <w:ilvl w:val="0"/>
+          <w:numId w:val="28"/>
+        </w:numPr>
+        <w:bidi/>
+        <w:rPr>
+          <w:rStyle w:val="fontstyle01"/>
+          <w:rFonts w:asciiTheme="minorHAnsi" w:hAnsiTheme="minorHAnsi"/>
+          <w:color w:val="auto"/>
+          <w:lang w:bidi="ar-EG"/>
+        </w:rPr>
+      </w:pPr>
+      <w:r>
+        <w:rPr>
+          <w:rStyle w:val="fontstyle01"/>
+          <w:rFonts w:hint="cs"/>
+          <w:rtl/>
+          <w:lang w:bidi="ar-EG"/>
+        </w:rPr>
+        <w:t xml:space="preserve">او  تعمل </w:t>
+      </w:r>
+      <w:r>
+        <w:rPr>
+          <w:rStyle w:val="fontstyle01"/>
+          <w:lang w:bidi="ar-EG"/>
+        </w:rPr>
+        <w:t>call</w:t>
+      </w:r>
+      <w:r>
+        <w:rPr>
+          <w:rStyle w:val="fontstyle01"/>
+          <w:rFonts w:hint="cs"/>
+          <w:rtl/>
+          <w:lang w:bidi="ar-EG"/>
+        </w:rPr>
+        <w:t xml:space="preserve"> ل</w:t>
+      </w:r>
+      <w:r>
+        <w:rPr>
+          <w:rStyle w:val="fontstyle01"/>
+          <w:lang w:bidi="ar-EG"/>
+        </w:rPr>
+        <w:t>object</w:t>
+      </w:r>
+      <w:r>
+        <w:rPr>
+          <w:rStyle w:val="fontstyle01"/>
+          <w:rFonts w:hint="cs"/>
+          <w:rtl/>
+          <w:lang w:bidi="ar-EG"/>
+        </w:rPr>
+        <w:t xml:space="preserve"> جوة  </w:t>
+      </w:r>
+      <w:r>
+        <w:rPr>
+          <w:rStyle w:val="fontstyle01"/>
+          <w:lang w:bidi="ar-EG"/>
+        </w:rPr>
+        <w:t>instance</w:t>
+      </w:r>
+      <w:r>
+        <w:rPr>
+          <w:rStyle w:val="fontstyle01"/>
+          <w:rFonts w:hint="cs"/>
+          <w:rtl/>
+          <w:lang w:bidi="ar-EG"/>
+        </w:rPr>
+        <w:t xml:space="preserve"> جوه ال </w:t>
+      </w:r>
+      <w:r>
+        <w:rPr>
+          <w:rStyle w:val="fontstyle01"/>
+          <w:lang w:bidi="ar-EG"/>
+        </w:rPr>
+        <w:t xml:space="preserve"> c </w:t>
+      </w:r>
+      <w:r>
+        <w:rPr>
+          <w:rStyle w:val="fontstyle01"/>
+          <w:rFonts w:hint="cs"/>
+          <w:rtl/>
+          <w:lang w:bidi="ar-EG"/>
+        </w:rPr>
+        <w:t xml:space="preserve"> .</w:t>
+      </w:r>
+    </w:p>
+    <w:p>
+      <w:pPr>
+        <w:pStyle w:val="ListParagraph"/>
+        <w:numPr>
+          <w:ilvl w:val="0"/>
+          <w:numId w:val="28"/>
+        </w:numPr>
+        <w:bidi/>
+        <w:rPr>
+          <w:rStyle w:val="fontstyle01"/>
+          <w:rFonts w:asciiTheme="minorHAnsi" w:hAnsiTheme="minorHAnsi"/>
+          <w:color w:val="auto"/>
+          <w:lang w:bidi="ar-EG"/>
+        </w:rPr>
+      </w:pPr>
+      <w:r>
+        <w:rPr>
+          <w:rStyle w:val="fontstyle01"/>
+          <w:rFonts w:hint="cs"/>
+          <w:rtl/>
+          <w:lang w:bidi="ar-EG"/>
+        </w:rPr>
+        <w:t xml:space="preserve"> يعنى </w:t>
+      </w:r>
+      <w:r>
+        <w:rPr>
+          <w:rStyle w:val="fontstyle01"/>
+          <w:lang w:bidi="ar-EG"/>
+        </w:rPr>
+        <w:t xml:space="preserve">f </w:t>
+      </w:r>
+      <w:r>
+        <w:rPr>
+          <w:rStyle w:val="fontstyle01"/>
+          <w:rFonts w:hint="cs"/>
+          <w:rtl/>
+          <w:lang w:bidi="ar-EG"/>
+        </w:rPr>
+        <w:t xml:space="preserve">بتتعامل  الا مع احاجة من تبع </w:t>
+      </w:r>
+      <w:r>
+        <w:rPr>
+          <w:rStyle w:val="fontstyle01"/>
+          <w:lang w:bidi="ar-EG"/>
+        </w:rPr>
+        <w:t xml:space="preserve">c </w:t>
+      </w:r>
+      <w:r>
+        <w:rPr>
+          <w:rStyle w:val="fontstyle01"/>
+          <w:rFonts w:hint="cs"/>
+          <w:rtl/>
+          <w:lang w:bidi="ar-EG"/>
+        </w:rPr>
+        <w:t xml:space="preserve"> او تبعها هى . </w:t>
+      </w:r>
+    </w:p>
+    <w:p>
+      <w:pPr>
+        <w:pStyle w:val="ListParagraph"/>
+        <w:numPr>
+          <w:ilvl w:val="0"/>
+          <w:numId w:val="26"/>
+        </w:numPr>
+        <w:bidi/>
+        <w:rPr>
+          <w:lang w:bidi="ar-EG"/>
+        </w:rPr>
+      </w:pPr>
+      <w:r>
+        <w:rPr>
+          <w:rFonts w:ascii="TimesNewRomanPS-Italic" w:hAnsi="TimesNewRomanPS-Italic" w:hint="cs"/>
+          <w:i/>
+          <w:iCs/>
+          <w:color w:val="231F20"/>
+          <w:rtl/>
+        </w:rPr>
+        <w:t xml:space="preserve">يعنى  </w:t>
+      </w:r>
+      <w:r>
+        <w:rPr>
+          <w:rFonts w:ascii="TimesNewRomanPS-Italic" w:hAnsi="TimesNewRomanPS-Italic"/>
+          <w:i/>
+          <w:iCs/>
+          <w:color w:val="231F20"/>
+        </w:rPr>
+        <w:t>f</w:t>
+      </w:r>
+      <w:r>
+        <w:rPr>
+          <w:rFonts w:ascii="TimesNewRomanPS-Italic" w:hAnsi="TimesNewRomanPS-Italic" w:hint="cs"/>
+          <w:i/>
+          <w:iCs/>
+          <w:color w:val="231F20"/>
+          <w:rtl/>
+          <w:lang w:bidi="ar-EG"/>
+        </w:rPr>
+        <w:t xml:space="preserve"> مينفعش </w:t>
+      </w:r>
+      <w:r>
+        <w:rPr>
+          <w:rFonts w:ascii="TimesNewRomanPS-Italic" w:hAnsi="TimesNewRomanPS-Italic" w:hint="cs"/>
+          <w:i/>
+          <w:iCs/>
+          <w:color w:val="231F20"/>
+          <w:rtl/>
+          <w:lang w:bidi="ar-EG"/>
+        </w:rPr>
+        <w:t xml:space="preserve">تعمل </w:t>
+      </w:r>
+      <w:r>
+        <w:rPr>
+          <w:rFonts w:ascii="TimesNewRomanPS-Italic" w:hAnsi="TimesNewRomanPS-Italic"/>
+          <w:i/>
+          <w:iCs/>
+          <w:color w:val="231F20"/>
+          <w:lang w:bidi="ar-EG"/>
+        </w:rPr>
+        <w:t xml:space="preserve">on object </w:t>
+      </w:r>
+      <w:r>
+        <w:rPr>
+          <w:rFonts w:ascii="TimesNewRomanPS-Italic" w:hAnsi="TimesNewRomanPS-Italic" w:hint="cs"/>
+          <w:i/>
+          <w:iCs/>
+          <w:color w:val="231F20"/>
+          <w:rtl/>
+          <w:lang w:bidi="ar-EG"/>
+        </w:rPr>
+        <w:t xml:space="preserve">  </w:t>
+      </w:r>
+      <w:r>
+        <w:rPr>
+          <w:rFonts w:ascii="TimesNewRomanPS-Italic" w:hAnsi="TimesNewRomanPS-Italic"/>
+          <w:i/>
+          <w:iCs/>
+          <w:color w:val="231F20"/>
+          <w:lang w:bidi="ar-EG"/>
+        </w:rPr>
+        <w:t>invoke method</w:t>
+      </w:r>
+      <w:r>
+        <w:rPr>
+          <w:rFonts w:ascii="TimesNewRomanPS-Italic" w:hAnsi="TimesNewRomanPS-Italic" w:hint="cs"/>
+          <w:i/>
+          <w:iCs/>
+          <w:color w:val="231F20"/>
+          <w:rtl/>
+          <w:lang w:bidi="ar-EG"/>
+        </w:rPr>
+        <w:t xml:space="preserve">  تكون راجعه من</w:t>
+      </w:r>
+      <w:r>
+        <w:rPr>
+          <w:rStyle w:val="NoSpacing"/>
+        </w:rPr>
+        <w:t xml:space="preserve"> </w:t>
+      </w:r>
+      <w:r>
+        <w:rPr>
+          <w:rStyle w:val="fontstyle01"/>
+        </w:rPr>
+        <w:t>allowed functions</w:t>
+      </w:r>
+      <w:r>
+        <w:rPr>
+          <w:rStyle w:val="fontstyle01"/>
+        </w:rPr>
+        <w:t xml:space="preserve"> </w:t>
+      </w:r>
+      <w:r>
+        <w:rPr>
+          <w:rStyle w:val="fontstyle01"/>
+          <w:rFonts w:hint="cs"/>
+          <w:rtl/>
+          <w:lang w:bidi="ar-EG"/>
+        </w:rPr>
+        <w:t xml:space="preserve">  .لو مفهمتش السطر دة ف شوف الكود الى جاى  وانت هتفهم .والسطر دة بيقلك متعملش الشكل الى ف الاسكرين  </w:t>
+      </w:r>
+      <w:r>
+        <w:rPr>
+          <w:rFonts w:ascii="TimesNewRomanPS-Italic" w:hAnsi="TimesNewRomanPS-Italic"/>
+          <w:i/>
+          <w:iCs/>
+          <w:color w:val="231F20"/>
+        </w:rPr>
+        <w:br/>
+      </w:r>
+    </w:p>
+    <w:p>
+      <w:pPr>
+        <w:pStyle w:val="ListParagraph"/>
+        <w:bidi/>
+        <w:rPr>
+          <w:rFonts w:hint="cs"/>
+          <w:rtl/>
+          <w:lang w:bidi="ar-EG"/>
+        </w:rPr>
+      </w:pPr>
+      <w:r>
+        <w:rPr>
+          <w:rFonts w:cs="Arial"/>
+          <w:rtl/>
+          <w:lang w:bidi="ar-EG"/>
+        </w:rPr>
+        <w:drawing>
+          <wp:anchor distT="0" distB="0" distL="114300" distR="114300" simplePos="0" relativeHeight="251674624" behindDoc="0" locked="0" layoutInCell="1" allowOverlap="1" wp14:anchorId="3186014F" wp14:editId="7CED1361">
+            <wp:simplePos x="0" y="0"/>
+            <wp:positionH relativeFrom="column">
+              <wp:posOffset>-81669</wp:posOffset>
+            </wp:positionH>
+            <wp:positionV relativeFrom="paragraph">
+              <wp:posOffset>33036</wp:posOffset>
+            </wp:positionV>
+            <wp:extent cx="5513696" cy="390553"/>
+            <wp:effectExtent l="0" t="0" r="0" b="0"/>
+            <wp:wrapNone/>
+            <wp:docPr id="42" name="Picture 42"/>
+            <wp:cNvGraphicFramePr>
+              <a:graphicFrameLocks xmlns:a="http://schemas.openxmlformats.org/drawingml/2006/main" noChangeAspect="1"/>
+            </wp:cNvGraphicFramePr>
+            <a:graphic xmlns:a="http://schemas.openxmlformats.org/drawingml/2006/main">
+              <a:graphicData uri="http://schemas.openxmlformats.org/drawingml/2006/picture">
+                <pic:pic xmlns:pic="http://schemas.openxmlformats.org/drawingml/2006/picture">
+                  <pic:nvPicPr>
+                    <pic:cNvPr id="1" name=""/>
+                    <pic:cNvPicPr/>
+                  </pic:nvPicPr>
+                  <pic:blipFill>
+                    <a:blip r:embed="rId20">
+                      <a:extLst>
+                        <a:ext uri="{28A0092B-C50C-407E-A947-70E740481C1C}">
+                          <a14:useLocalDpi xmlns:a14="http://schemas.microsoft.com/office/drawing/2010/main" val="0"/>
+                        </a:ext>
+                      </a:extLst>
+                    </a:blip>
+                    <a:stretch>
+                      <a:fillRect/>
+                    </a:stretch>
+                  </pic:blipFill>
+                  <pic:spPr>
+                    <a:xfrm>
+                      <a:off x="0" y="0"/>
+                      <a:ext cx="5513696" cy="390553"/>
+                    </a:xfrm>
+                    <a:prstGeom prst="rect">
+                      <a:avLst/>
+                    </a:prstGeom>
+                  </pic:spPr>
+                </pic:pic>
+              </a:graphicData>
+            </a:graphic>
+            <wp14:sizeRelH relativeFrom="margin">
+              <wp14:pctWidth>0</wp14:pctWidth>
+            </wp14:sizeRelH>
+            <wp14:sizeRelV relativeFrom="margin">
+              <wp14:pctHeight>0</wp14:pctHeight>
+            </wp14:sizeRelV>
+          </wp:anchor>
+        </w:drawing>
+      </w:r>
+    </w:p>
+    <w:p>
+      <w:pPr>
+        <w:bidi/>
+        <w:rPr>
+          <w:rtl/>
+          <w:lang w:bidi="ar-EG"/>
+        </w:rPr>
+      </w:pPr>
+    </w:p>
+    <w:p>
+      <w:pPr>
+        <w:bidi/>
+        <w:rPr>
+          <w:rtl/>
+          <w:lang w:bidi="ar-EG"/>
+        </w:rPr>
+      </w:pPr>
+    </w:p>
+    <w:p>
+      <w:pPr>
+        <w:pStyle w:val="ListParagraph"/>
+        <w:numPr>
+          <w:ilvl w:val="0"/>
+          <w:numId w:val="26"/>
+        </w:numPr>
+        <w:bidi/>
+        <w:rPr>
+          <w:rFonts w:asciiTheme="minorBidi" w:hAnsiTheme="minorBidi"/>
+          <w:lang w:bidi="ar-EG"/>
+        </w:rPr>
+      </w:pPr>
+      <w:r>
+        <w:rPr>
+          <w:rFonts w:asciiTheme="minorBidi" w:hAnsiTheme="minorBidi"/>
+          <w:rtl/>
+          <w:lang w:bidi="ar-EG"/>
+        </w:rPr>
+        <w:t xml:space="preserve">الاسكرين دى بتنتهد  قانون عم </w:t>
+      </w:r>
+      <w:r>
+        <w:rPr>
+          <w:rFonts w:asciiTheme="minorBidi" w:hAnsiTheme="minorBidi"/>
+        </w:rPr>
+        <w:t>Demeter</w:t>
+      </w:r>
+      <w:r>
+        <w:rPr>
+          <w:rFonts w:asciiTheme="minorBidi" w:hAnsiTheme="minorBidi"/>
+          <w:rtl/>
+          <w:lang w:bidi="ar-EG"/>
+        </w:rPr>
+        <w:t xml:space="preserve"> عشان  حصل </w:t>
+      </w:r>
+      <w:r>
+        <w:rPr>
+          <w:rFonts w:asciiTheme="minorBidi" w:hAnsiTheme="minorBidi"/>
+          <w:lang w:bidi="ar-EG"/>
+        </w:rPr>
+        <w:t xml:space="preserve">call </w:t>
+      </w:r>
+      <w:r>
+        <w:rPr>
+          <w:rFonts w:asciiTheme="minorBidi" w:hAnsiTheme="minorBidi"/>
+          <w:rtl/>
+          <w:lang w:bidi="ar-EG"/>
+        </w:rPr>
+        <w:t xml:space="preserve"> لل</w:t>
+      </w:r>
+      <w:r>
+        <w:rPr>
+          <w:rStyle w:val="NoSpacing"/>
+          <w:rFonts w:asciiTheme="minorBidi" w:hAnsiTheme="minorBidi"/>
+        </w:rPr>
+        <w:t xml:space="preserve"> </w:t>
+      </w:r>
+      <w:r>
+        <w:rPr>
+          <w:rFonts w:asciiTheme="minorBidi" w:hAnsiTheme="minorBidi"/>
+          <w:color w:val="231F20"/>
+        </w:rPr>
+        <w:t>getScratchDir</w:t>
+      </w:r>
+      <w:r>
+        <w:rPr>
+          <w:rFonts w:asciiTheme="minorBidi" w:hAnsiTheme="minorBidi"/>
+          <w:color w:val="231F20"/>
+          <w:rtl/>
+        </w:rPr>
+        <w:t xml:space="preserve"> من ال </w:t>
+      </w:r>
+      <w:r>
+        <w:rPr>
+          <w:rFonts w:asciiTheme="minorBidi" w:hAnsiTheme="minorBidi"/>
+          <w:color w:val="231F20"/>
+        </w:rPr>
+        <w:t xml:space="preserve">return </w:t>
+      </w:r>
+      <w:r>
+        <w:rPr>
+          <w:rFonts w:asciiTheme="minorBidi" w:hAnsiTheme="minorBidi"/>
+          <w:color w:val="231F20"/>
+          <w:rtl/>
+          <w:lang w:bidi="ar-EG"/>
+        </w:rPr>
+        <w:t xml:space="preserve"> بتاع ال </w:t>
+      </w:r>
+      <w:r>
+        <w:rPr>
+          <w:rFonts w:asciiTheme="minorBidi" w:hAnsiTheme="minorBidi"/>
+          <w:color w:val="231F20"/>
+        </w:rPr>
+        <w:t xml:space="preserve">getOptions </w:t>
+      </w:r>
+      <w:r>
+        <w:rPr>
+          <w:rFonts w:asciiTheme="minorBidi" w:hAnsiTheme="minorBidi"/>
+          <w:color w:val="231F20"/>
+          <w:rtl/>
+          <w:lang w:bidi="ar-EG"/>
+        </w:rPr>
+        <w:t xml:space="preserve"> وكمان حصل  </w:t>
+      </w:r>
+      <w:r>
+        <w:rPr>
+          <w:rFonts w:asciiTheme="minorBidi" w:hAnsiTheme="minorBidi"/>
+          <w:color w:val="231F20"/>
+          <w:lang w:bidi="ar-EG"/>
+        </w:rPr>
+        <w:t>call</w:t>
+      </w:r>
+      <w:r>
+        <w:rPr>
+          <w:rFonts w:asciiTheme="minorBidi" w:hAnsiTheme="minorBidi"/>
+          <w:color w:val="231F20"/>
+          <w:rtl/>
+          <w:lang w:bidi="ar-EG"/>
+        </w:rPr>
+        <w:t xml:space="preserve"> لل</w:t>
+      </w:r>
+      <w:r>
+        <w:rPr>
+          <w:rStyle w:val="NoSpacing"/>
+          <w:rFonts w:asciiTheme="minorBidi" w:hAnsiTheme="minorBidi"/>
+        </w:rPr>
+        <w:t xml:space="preserve"> </w:t>
+      </w:r>
+      <w:r>
+        <w:rPr>
+          <w:rFonts w:asciiTheme="minorBidi" w:hAnsiTheme="minorBidi"/>
+          <w:color w:val="231F20"/>
+        </w:rPr>
+        <w:t>getAbsolutePath</w:t>
+      </w:r>
+      <w:r>
+        <w:rPr>
+          <w:rFonts w:asciiTheme="minorBidi" w:hAnsiTheme="minorBidi"/>
+          <w:color w:val="231F20"/>
+          <w:rtl/>
+          <w:lang w:bidi="ar-EG"/>
+        </w:rPr>
+        <w:t xml:space="preserve">  من ال </w:t>
+      </w:r>
+      <w:r>
+        <w:rPr>
+          <w:rFonts w:asciiTheme="minorBidi" w:hAnsiTheme="minorBidi"/>
+          <w:color w:val="231F20"/>
+          <w:lang w:bidi="ar-EG"/>
+        </w:rPr>
+        <w:t xml:space="preserve">return </w:t>
+      </w:r>
+      <w:r>
+        <w:rPr>
+          <w:rFonts w:asciiTheme="minorBidi" w:hAnsiTheme="minorBidi"/>
+          <w:color w:val="231F20"/>
+          <w:rtl/>
+          <w:lang w:bidi="ar-EG"/>
+        </w:rPr>
+        <w:t xml:space="preserve"> بتاع </w:t>
+      </w:r>
+      <w:r>
+        <w:rPr>
+          <w:rFonts w:asciiTheme="minorBidi" w:hAnsiTheme="minorBidi"/>
+          <w:color w:val="231F20"/>
+        </w:rPr>
+        <w:t>getScratchDir</w:t>
+      </w:r>
+      <w:r>
+        <w:rPr>
+          <w:rFonts w:asciiTheme="minorBidi" w:hAnsiTheme="minorBidi"/>
+          <w:color w:val="231F20"/>
+          <w:rtl/>
+        </w:rPr>
+        <w:t>. واحنا من الصبح بنقول ان ال</w:t>
+      </w:r>
+      <w:r>
+        <w:rPr>
+          <w:rFonts w:asciiTheme="minorBidi" w:hAnsiTheme="minorBidi"/>
+          <w:color w:val="231F20"/>
+        </w:rPr>
+        <w:t xml:space="preserve">function </w:t>
+      </w:r>
+      <w:r>
+        <w:rPr>
+          <w:rFonts w:asciiTheme="minorBidi" w:hAnsiTheme="minorBidi"/>
+          <w:color w:val="231F20"/>
+          <w:rtl/>
+          <w:lang w:bidi="ar-EG"/>
+        </w:rPr>
+        <w:t xml:space="preserve"> مينفعش تعمل </w:t>
+      </w:r>
+      <w:r>
+        <w:rPr>
+          <w:rFonts w:asciiTheme="minorBidi" w:hAnsiTheme="minorBidi"/>
+          <w:color w:val="231F20"/>
+          <w:lang w:bidi="ar-EG"/>
+        </w:rPr>
+        <w:t>call</w:t>
+      </w:r>
+      <w:r>
+        <w:rPr>
+          <w:rFonts w:asciiTheme="minorBidi" w:hAnsiTheme="minorBidi"/>
+          <w:color w:val="231F20"/>
+          <w:rtl/>
+          <w:lang w:bidi="ar-EG"/>
+        </w:rPr>
+        <w:t xml:space="preserve"> غير لحاجة تبعها او تبع الكلاس بتاعها . </w:t>
+      </w:r>
+    </w:p>
+    <w:p>
+      <w:pPr>
+        <w:pStyle w:val="ListParagraph"/>
+        <w:numPr>
+          <w:ilvl w:val="0"/>
+          <w:numId w:val="26"/>
+        </w:numPr>
+        <w:bidi/>
+        <w:rPr>
+          <w:rtl/>
+          <w:lang w:bidi="ar-EG"/>
+        </w:rPr>
+      </w:pPr>
+      <w:r>
+        <w:rPr>
+          <w:rFonts w:hint="cs"/>
+          <w:rtl/>
+          <w:lang w:bidi="ar-EG"/>
+        </w:rPr>
+        <w:t xml:space="preserve">هنعمل على الكود  دة ف السكرين الى جايه متقلقش </w:t>
+      </w:r>
+    </w:p>
+    <w:p>
+      <w:pPr>
+        <w:bidi/>
+        <w:rPr>
+          <w:rtl/>
+          <w:lang w:bidi="ar-EG"/>
+        </w:rPr>
+      </w:pPr>
+    </w:p>
+    <w:p>
+      <w:pPr>
+        <w:pStyle w:val="Heading2"/>
+        <w:rPr>
+          <w:rFonts w:ascii="TimesNewRomanPS-Bold" w:eastAsiaTheme="minorEastAsia" w:hAnsi="TimesNewRomanPS-Bold" w:cstheme="minorBidi"/>
+          <w:b/>
+          <w:bCs/>
+          <w:color w:val="231F20"/>
+          <w:sz w:val="24"/>
+          <w:szCs w:val="24"/>
+        </w:rPr>
+      </w:pPr>
+      <w:bookmarkStart w:id="4" w:name="_Toc124471298"/>
+      <w:r>
+        <w:rPr>
+          <w:rFonts w:hint="cs"/>
+          <w:rtl/>
+          <w:lang w:bidi="ar-EG"/>
+        </w:rPr>
+        <w:t>4</w:t>
+      </w:r>
+      <w:r>
+        <w:rPr>
+          <w:lang w:bidi="ar-EG"/>
+        </w:rPr>
+        <w:t>.1-</w:t>
+      </w:r>
+      <w:r>
+        <w:rPr>
+          <w:rStyle w:val="NoSpacing"/>
+        </w:rPr>
+        <w:t xml:space="preserve"> </w:t>
+      </w:r>
+      <w:r>
+        <w:rPr>
+          <w:rFonts w:ascii="TimesNewRomanPS-Bold" w:eastAsiaTheme="minorEastAsia" w:hAnsi="TimesNewRomanPS-Bold" w:cstheme="minorBidi"/>
+          <w:b/>
+          <w:bCs/>
+          <w:color w:val="231F20"/>
+          <w:sz w:val="24"/>
+          <w:szCs w:val="24"/>
+        </w:rPr>
+        <w:t>Train Wrecks</w:t>
+      </w:r>
+      <w:r>
+        <w:rPr>
+          <w:rFonts w:ascii="TimesNewRomanPS-Bold" w:eastAsiaTheme="minorEastAsia" w:hAnsi="TimesNewRomanPS-Bold" w:cstheme="minorBidi"/>
+          <w:b/>
+          <w:bCs/>
+          <w:color w:val="231F20"/>
+          <w:sz w:val="24"/>
+          <w:szCs w:val="24"/>
+        </w:rPr>
+        <w:t>:</w:t>
+      </w:r>
       <w:bookmarkEnd w:id="4"/>
     </w:p>
     <w:p>
       <w:pPr>
         <w:bidi/>
         <w:rPr>
-          <w:rtl/>
-          <w:lang w:bidi="ar-EG"/>
-        </w:rPr>
-      </w:pPr>
+          <w:rFonts w:ascii="TimesNewRomanPS-Bold" w:hAnsi="TimesNewRomanPS-Bold" w:hint="cs"/>
+          <w:color w:val="231F20"/>
+          <w:sz w:val="24"/>
+          <w:szCs w:val="24"/>
+          <w:rtl/>
+        </w:rPr>
+      </w:pPr>
+      <w:r>
+        <w:rPr>
+          <w:rFonts w:ascii="TimesNewRomanPS-Bold" w:hAnsi="TimesNewRomanPS-Bold"/>
+          <w:color w:val="231F20"/>
+          <w:sz w:val="24"/>
+          <w:szCs w:val="24"/>
+        </w:rPr>
+        <w:t>Train Wrecks</w:t>
+      </w:r>
+      <w:r>
+        <w:rPr>
+          <w:rFonts w:ascii="TimesNewRomanPS-Bold" w:hAnsi="TimesNewRomanPS-Bold" w:hint="cs"/>
+          <w:color w:val="231F20"/>
+          <w:sz w:val="24"/>
+          <w:szCs w:val="24"/>
+          <w:rtl/>
+        </w:rPr>
+        <w:t xml:space="preserve"> معنها الحرفى القطار </w:t>
+      </w:r>
+      <w:r>
+        <w:rPr>
+          <w:rFonts w:ascii="TimesNewRomanPS-Bold" w:hAnsi="TimesNewRomanPS-Bold" w:hint="cs"/>
+          <w:color w:val="231F20"/>
+          <w:sz w:val="24"/>
+          <w:szCs w:val="24"/>
+          <w:rtl/>
+        </w:rPr>
+        <w:t xml:space="preserve">المدمر. </w:t>
+      </w:r>
+      <w:r>
+        <w:rPr>
+          <w:rFonts w:ascii="TimesNewRomanPS-Bold" w:hAnsi="TimesNewRomanPS-Bold" w:hint="cs"/>
+          <w:color w:val="231F20"/>
+          <w:sz w:val="24"/>
+          <w:szCs w:val="24"/>
+          <w:rtl/>
+        </w:rPr>
+        <w:t>وهو هن</w:t>
+      </w:r>
+      <w:r>
+        <w:rPr>
+          <w:rFonts w:ascii="TimesNewRomanPS-Bold" w:hAnsi="TimesNewRomanPS-Bold" w:hint="cs"/>
+          <w:color w:val="231F20"/>
+          <w:sz w:val="24"/>
+          <w:szCs w:val="24"/>
+          <w:rtl/>
+        </w:rPr>
+        <w:t>ا</w:t>
+      </w:r>
+      <w:r>
+        <w:rPr>
+          <w:rFonts w:ascii="TimesNewRomanPS-Bold" w:hAnsi="TimesNewRomanPS-Bold" w:hint="cs"/>
+          <w:color w:val="231F20"/>
+          <w:sz w:val="24"/>
+          <w:szCs w:val="24"/>
+          <w:rtl/>
+        </w:rPr>
+        <w:t xml:space="preserve"> قصدة على الاسكرن  دى  </w:t>
+      </w:r>
+      <w:r>
+        <w:rPr>
+          <w:rFonts w:ascii="TimesNewRomanPS-Bold" w:hAnsi="TimesNewRomanPS-Bold" w:hint="cs"/>
+          <w:color w:val="231F20"/>
+          <w:sz w:val="24"/>
+          <w:szCs w:val="24"/>
+          <w:rtl/>
+        </w:rPr>
+        <w:t xml:space="preserve">وهو سمها كدة عشان زى ما انت شايف ان   الكود عامل  زى سلسله القطر </w:t>
+      </w:r>
     </w:p>
     <w:p>
       <w:pPr>
         <w:bidi/>
-        <w:rPr>
-          <w:rtl/>
-          <w:lang w:bidi="ar-EG"/>
-        </w:rPr>
-      </w:pPr>
+      </w:pPr>
+      <w:r>
+        <w:rPr>
+          <w:rFonts w:cs="Arial"/>
+          <w:rtl/>
+          <w:lang w:bidi="ar-EG"/>
+        </w:rPr>
+        <w:drawing>
+          <wp:anchor distT="0" distB="0" distL="114300" distR="114300" simplePos="0" relativeHeight="251676672" behindDoc="0" locked="0" layoutInCell="1" allowOverlap="1" wp14:anchorId="7B0BC772" wp14:editId="0DEF5322">
+            <wp:simplePos x="0" y="0"/>
+            <wp:positionH relativeFrom="column">
+              <wp:posOffset>-68239</wp:posOffset>
+            </wp:positionH>
+            <wp:positionV relativeFrom="paragraph">
+              <wp:posOffset>31646</wp:posOffset>
+            </wp:positionV>
+            <wp:extent cx="6261912" cy="443552"/>
+            <wp:effectExtent l="0" t="0" r="0" b="0"/>
+            <wp:wrapNone/>
+            <wp:docPr id="43" name="Picture 43"/>
+            <wp:cNvGraphicFramePr>
+              <a:graphicFrameLocks xmlns:a="http://schemas.openxmlformats.org/drawingml/2006/main" noChangeAspect="1"/>
+            </wp:cNvGraphicFramePr>
+            <a:graphic xmlns:a="http://schemas.openxmlformats.org/drawingml/2006/main">
+              <a:graphicData uri="http://schemas.openxmlformats.org/drawingml/2006/picture">
+                <pic:pic xmlns:pic="http://schemas.openxmlformats.org/drawingml/2006/picture">
+                  <pic:nvPicPr>
+                    <pic:cNvPr id="1" name=""/>
+                    <pic:cNvPicPr/>
+                  </pic:nvPicPr>
+                  <pic:blipFill>
+                    <a:blip r:embed="rId20">
+                      <a:extLst>
+                        <a:ext uri="{28A0092B-C50C-407E-A947-70E740481C1C}">
+                          <a14:useLocalDpi xmlns:a14="http://schemas.microsoft.com/office/drawing/2010/main" val="0"/>
+                        </a:ext>
+                      </a:extLst>
+                    </a:blip>
+                    <a:stretch>
+                      <a:fillRect/>
+                    </a:stretch>
+                  </pic:blipFill>
+                  <pic:spPr>
+                    <a:xfrm>
+                      <a:off x="0" y="0"/>
+                      <a:ext cx="6426700" cy="455224"/>
+                    </a:xfrm>
+                    <a:prstGeom prst="rect">
+                      <a:avLst/>
+                    </a:prstGeom>
+                  </pic:spPr>
+                </pic:pic>
+              </a:graphicData>
+            </a:graphic>
+            <wp14:sizeRelH relativeFrom="margin">
+              <wp14:pctWidth>0</wp14:pctWidth>
+            </wp14:sizeRelH>
+            <wp14:sizeRelV relativeFrom="margin">
+              <wp14:pctHeight>0</wp14:pctHeight>
+            </wp14:sizeRelV>
+          </wp:anchor>
+        </w:drawing>
+      </w:r>
     </w:p>
     <w:p>
       <w:pPr>
@@ -9231,24 +10774,318 @@
       <w:pPr>
         <w:bidi/>
         <w:rPr>
-          <w:rtl/>
-          <w:lang w:bidi="ar-EG"/>
-        </w:rPr>
-      </w:pPr>
+          <w:rFonts w:asciiTheme="minorBidi" w:hAnsiTheme="minorBidi"/>
+          <w:rtl/>
+          <w:lang w:bidi="ar-EG"/>
+        </w:rPr>
+      </w:pPr>
+      <w:r>
+        <w:rPr>
+          <w:rFonts w:hint="cs"/>
+          <w:rtl/>
+          <w:lang w:bidi="ar-EG"/>
+        </w:rPr>
+        <w:t xml:space="preserve">والشكل دة يعتبر حاجة سيئه ومش صح انك تعملها . </w:t>
+      </w:r>
+      <w:r>
+        <w:rPr>
+          <w:rFonts w:hint="cs"/>
+          <w:rtl/>
+          <w:lang w:bidi="ar-EG"/>
+        </w:rPr>
+        <w:t xml:space="preserve">عشان  بينتهك قانون </w:t>
+      </w:r>
+      <w:r>
+        <w:rPr>
+          <w:rFonts w:asciiTheme="minorBidi" w:hAnsiTheme="minorBidi"/>
+        </w:rPr>
+        <w:t>Demeter</w:t>
+      </w:r>
+      <w:r>
+        <w:rPr>
+          <w:rFonts w:asciiTheme="minorBidi" w:hAnsiTheme="minorBidi" w:hint="cs"/>
+          <w:rtl/>
+        </w:rPr>
+        <w:t xml:space="preserve"> لان كده ال </w:t>
+      </w:r>
+      <w:r>
+        <w:rPr>
+          <w:rFonts w:asciiTheme="minorBidi" w:hAnsiTheme="minorBidi"/>
+        </w:rPr>
+        <w:t>module</w:t>
+      </w:r>
+      <w:r>
+        <w:rPr>
+          <w:rFonts w:asciiTheme="minorBidi" w:hAnsiTheme="minorBidi" w:hint="cs"/>
+          <w:rtl/>
+          <w:lang w:bidi="ar-EG"/>
+        </w:rPr>
+        <w:t xml:space="preserve"> عارف ان ال </w:t>
+      </w:r>
+      <w:proofErr w:type="spellStart"/>
+      <w:r>
+        <w:rPr>
+          <w:rFonts w:asciiTheme="minorBidi" w:hAnsiTheme="minorBidi"/>
+          <w:lang w:bidi="ar-EG"/>
+        </w:rPr>
+        <w:t>ctxt</w:t>
+      </w:r>
+      <w:proofErr w:type="spellEnd"/>
+      <w:r>
+        <w:rPr>
+          <w:rFonts w:asciiTheme="minorBidi" w:hAnsiTheme="minorBidi" w:hint="cs"/>
+          <w:rtl/>
+          <w:lang w:bidi="ar-EG"/>
+        </w:rPr>
+        <w:t xml:space="preserve">بيحتوى على </w:t>
+      </w:r>
+      <w:r>
+        <w:rPr>
+          <w:rFonts w:asciiTheme="minorBidi" w:hAnsiTheme="minorBidi"/>
+          <w:lang w:bidi="ar-EG"/>
+        </w:rPr>
+        <w:t xml:space="preserve">option </w:t>
+      </w:r>
+      <w:r>
+        <w:rPr>
+          <w:rFonts w:asciiTheme="minorBidi" w:hAnsiTheme="minorBidi" w:hint="cs"/>
+          <w:rtl/>
+          <w:lang w:bidi="ar-EG"/>
+        </w:rPr>
+        <w:t xml:space="preserve"> وال </w:t>
+      </w:r>
+      <w:r>
+        <w:rPr>
+          <w:rFonts w:asciiTheme="minorBidi" w:hAnsiTheme="minorBidi"/>
+          <w:lang w:bidi="ar-EG"/>
+        </w:rPr>
+        <w:t xml:space="preserve">option </w:t>
+      </w:r>
+      <w:r>
+        <w:rPr>
+          <w:rFonts w:asciiTheme="minorBidi" w:hAnsiTheme="minorBidi" w:hint="cs"/>
+          <w:rtl/>
+          <w:lang w:bidi="ar-EG"/>
+        </w:rPr>
+        <w:t xml:space="preserve"> بيحتوى على  </w:t>
+      </w:r>
+      <w:proofErr w:type="spellStart"/>
+      <w:r>
+        <w:rPr>
+          <w:rFonts w:asciiTheme="minorBidi" w:hAnsiTheme="minorBidi"/>
+          <w:lang w:bidi="ar-EG"/>
+        </w:rPr>
+        <w:t>Dir</w:t>
+      </w:r>
+      <w:proofErr w:type="spellEnd"/>
+      <w:r>
+        <w:rPr>
+          <w:rFonts w:asciiTheme="minorBidi" w:hAnsiTheme="minorBidi" w:hint="cs"/>
+          <w:rtl/>
+          <w:lang w:bidi="ar-EG"/>
+        </w:rPr>
+        <w:t xml:space="preserve"> وال</w:t>
+      </w:r>
+      <w:proofErr w:type="spellStart"/>
+      <w:r>
+        <w:rPr>
+          <w:rFonts w:asciiTheme="minorBidi" w:hAnsiTheme="minorBidi"/>
+          <w:lang w:bidi="ar-EG"/>
+        </w:rPr>
+        <w:t>Dir</w:t>
+      </w:r>
+      <w:proofErr w:type="spellEnd"/>
+      <w:r>
+        <w:rPr>
+          <w:rFonts w:asciiTheme="minorBidi" w:hAnsiTheme="minorBidi" w:hint="cs"/>
+          <w:rtl/>
+          <w:lang w:bidi="ar-EG"/>
+        </w:rPr>
+        <w:t xml:space="preserve"> بيحتوى على </w:t>
+      </w:r>
+      <w:r>
+        <w:rPr>
+          <w:rFonts w:asciiTheme="minorBidi" w:hAnsiTheme="minorBidi"/>
+          <w:lang w:bidi="ar-EG"/>
+        </w:rPr>
+        <w:t xml:space="preserve">path </w:t>
+      </w:r>
+      <w:r>
+        <w:rPr>
+          <w:rFonts w:asciiTheme="minorBidi" w:hAnsiTheme="minorBidi" w:hint="cs"/>
+          <w:rtl/>
+          <w:lang w:bidi="ar-EG"/>
+        </w:rPr>
+        <w:t xml:space="preserve"> .ودى معلومات كتير اوى على </w:t>
+      </w:r>
+      <w:r>
+        <w:rPr>
+          <w:rFonts w:asciiTheme="minorBidi" w:hAnsiTheme="minorBidi"/>
+          <w:lang w:bidi="ar-EG"/>
+        </w:rPr>
+        <w:t xml:space="preserve">function </w:t>
+      </w:r>
+      <w:r>
+        <w:rPr>
+          <w:rFonts w:asciiTheme="minorBidi" w:hAnsiTheme="minorBidi" w:hint="cs"/>
+          <w:rtl/>
+          <w:lang w:bidi="ar-EG"/>
+        </w:rPr>
+        <w:t xml:space="preserve"> واحدة انها تعرفها يعنى ال </w:t>
+      </w:r>
+      <w:r>
+        <w:rPr>
+          <w:rFonts w:asciiTheme="minorBidi" w:hAnsiTheme="minorBidi"/>
+          <w:lang w:bidi="ar-EG"/>
+        </w:rPr>
+        <w:t>function</w:t>
+      </w:r>
+      <w:r>
+        <w:rPr>
+          <w:rFonts w:asciiTheme="minorBidi" w:hAnsiTheme="minorBidi" w:hint="cs"/>
+          <w:rtl/>
+          <w:lang w:bidi="ar-EG"/>
+        </w:rPr>
+        <w:t xml:space="preserve"> الى بتعمل </w:t>
+      </w:r>
+      <w:r>
+        <w:rPr>
+          <w:rFonts w:asciiTheme="minorBidi" w:hAnsiTheme="minorBidi"/>
+          <w:lang w:bidi="ar-EG"/>
+        </w:rPr>
+        <w:t xml:space="preserve">call </w:t>
+      </w:r>
+      <w:r>
+        <w:rPr>
+          <w:rFonts w:asciiTheme="minorBidi" w:hAnsiTheme="minorBidi" w:hint="cs"/>
+          <w:rtl/>
+          <w:lang w:bidi="ar-EG"/>
+        </w:rPr>
+        <w:t xml:space="preserve"> عارفه تتنقل بين اكتر من </w:t>
+      </w:r>
+      <w:r>
+        <w:rPr>
+          <w:rFonts w:asciiTheme="minorBidi" w:hAnsiTheme="minorBidi"/>
+          <w:lang w:bidi="ar-EG"/>
+        </w:rPr>
+        <w:t>object</w:t>
+      </w:r>
+      <w:r>
+        <w:rPr>
+          <w:rFonts w:asciiTheme="minorBidi" w:hAnsiTheme="minorBidi" w:hint="cs"/>
+          <w:rtl/>
+          <w:lang w:bidi="ar-EG"/>
+        </w:rPr>
+        <w:t xml:space="preserve"> .</w:t>
+      </w:r>
     </w:p>
     <w:p>
       <w:pPr>
         <w:bidi/>
         <w:rPr>
-          <w:rtl/>
-          <w:lang w:bidi="ar-EG"/>
-        </w:rPr>
-      </w:pPr>
+          <w:rFonts w:asciiTheme="minorBidi" w:hAnsiTheme="minorBidi"/>
+          <w:rtl/>
+          <w:lang w:bidi="ar-EG"/>
+        </w:rPr>
+      </w:pPr>
+      <w:r>
+        <w:rPr>
+          <w:rFonts w:asciiTheme="minorBidi" w:hAnsiTheme="minorBidi" w:hint="cs"/>
+          <w:rtl/>
+          <w:lang w:bidi="ar-EG"/>
+        </w:rPr>
+        <w:t xml:space="preserve">وكمان بنعتمد على دة انتهاك لقانون </w:t>
+      </w:r>
+      <w:r>
+        <w:rPr>
+          <w:rFonts w:asciiTheme="minorBidi" w:hAnsiTheme="minorBidi"/>
+        </w:rPr>
+        <w:t>Demeter</w:t>
+      </w:r>
+      <w:r>
+        <w:rPr>
+          <w:rFonts w:asciiTheme="minorBidi" w:hAnsiTheme="minorBidi" w:hint="cs"/>
+          <w:rtl/>
+          <w:lang w:bidi="ar-EG"/>
+        </w:rPr>
+        <w:t xml:space="preserve"> وله لا حسب  هل ال</w:t>
+      </w:r>
+      <w:proofErr w:type="spellStart"/>
+      <w:r>
+        <w:rPr>
+          <w:rFonts w:asciiTheme="minorBidi" w:hAnsiTheme="minorBidi"/>
+          <w:lang w:bidi="ar-EG"/>
+        </w:rPr>
+        <w:t>oprion</w:t>
+      </w:r>
+      <w:proofErr w:type="spellEnd"/>
+      <w:r>
+        <w:rPr>
+          <w:rFonts w:asciiTheme="minorBidi" w:hAnsiTheme="minorBidi"/>
+          <w:lang w:bidi="ar-EG"/>
+        </w:rPr>
+        <w:t xml:space="preserve"> ,</w:t>
+      </w:r>
+      <w:proofErr w:type="spellStart"/>
+      <w:r>
+        <w:rPr>
+          <w:rFonts w:asciiTheme="minorBidi" w:hAnsiTheme="minorBidi"/>
+          <w:lang w:bidi="ar-EG"/>
+        </w:rPr>
+        <w:t>dir,path</w:t>
+      </w:r>
+      <w:proofErr w:type="spellEnd"/>
+      <w:r>
+        <w:rPr>
+          <w:rFonts w:asciiTheme="minorBidi" w:hAnsiTheme="minorBidi"/>
+          <w:lang w:bidi="ar-EG"/>
+        </w:rPr>
+        <w:t xml:space="preserve"> </w:t>
+      </w:r>
+      <w:r>
+        <w:rPr>
+          <w:rFonts w:asciiTheme="minorBidi" w:hAnsiTheme="minorBidi" w:hint="cs"/>
+          <w:rtl/>
+          <w:lang w:bidi="ar-EG"/>
+        </w:rPr>
+        <w:t xml:space="preserve"> دول </w:t>
+      </w:r>
+      <w:r>
+        <w:rPr>
+          <w:rFonts w:asciiTheme="minorBidi" w:hAnsiTheme="minorBidi"/>
+          <w:lang w:bidi="ar-EG"/>
+        </w:rPr>
+        <w:t>object</w:t>
+      </w:r>
+      <w:r>
+        <w:rPr>
+          <w:rFonts w:asciiTheme="minorBidi" w:hAnsiTheme="minorBidi" w:hint="cs"/>
+          <w:rtl/>
+          <w:lang w:bidi="ar-EG"/>
+        </w:rPr>
+        <w:t xml:space="preserve"> ولا </w:t>
+      </w:r>
+      <w:r>
+        <w:rPr>
+          <w:rFonts w:asciiTheme="minorBidi" w:hAnsiTheme="minorBidi"/>
+          <w:lang w:bidi="ar-EG"/>
+        </w:rPr>
+        <w:t>DS</w:t>
+      </w:r>
+      <w:r>
+        <w:rPr>
+          <w:rFonts w:asciiTheme="minorBidi" w:hAnsiTheme="minorBidi" w:hint="cs"/>
+          <w:rtl/>
+          <w:lang w:bidi="ar-EG"/>
+        </w:rPr>
+        <w:t xml:space="preserve"> .</w:t>
+      </w:r>
     </w:p>
     <w:p>
       <w:pPr>
         <w:bidi/>
         <w:rPr>
+          <w:rFonts w:asciiTheme="minorBidi" w:hAnsiTheme="minorBidi"/>
           <w:rtl/>
           <w:lang w:bidi="ar-EG"/>
         </w:rPr>
@@ -9258,37 +11095,253 @@
       <w:pPr>
         <w:bidi/>
         <w:rPr>
-          <w:rtl/>
-          <w:lang w:bidi="ar-EG"/>
-        </w:rPr>
-      </w:pPr>
-    </w:p>
-    <w:p>
-      <w:pPr>
+          <w:rFonts w:asciiTheme="minorBidi" w:hAnsiTheme="minorBidi"/>
+          <w:rtl/>
+          <w:lang w:bidi="ar-EG"/>
+        </w:rPr>
+      </w:pPr>
+    </w:p>
+    <w:p>
+      <w:pPr>
+        <w:pStyle w:val="ListParagraph"/>
+        <w:numPr>
+          <w:ilvl w:val="0"/>
+          <w:numId w:val="30"/>
+        </w:numPr>
         <w:bidi/>
         <w:rPr>
-          <w:rtl/>
-          <w:lang w:bidi="ar-EG"/>
-        </w:rPr>
-      </w:pPr>
-    </w:p>
-    <w:p>
-      <w:pPr>
+          <w:rFonts w:asciiTheme="minorBidi" w:hAnsiTheme="minorBidi"/>
+          <w:lang w:bidi="ar-EG"/>
+        </w:rPr>
+      </w:pPr>
+      <w:r>
+        <w:rPr>
+          <w:rFonts w:asciiTheme="minorBidi" w:hAnsiTheme="minorBidi" w:hint="cs"/>
+          <w:rtl/>
+          <w:lang w:bidi="ar-EG"/>
+        </w:rPr>
+        <w:lastRenderedPageBreak/>
+        <w:t xml:space="preserve">لو كانوا </w:t>
+      </w:r>
+      <w:r>
+        <w:rPr>
+          <w:rFonts w:asciiTheme="minorBidi" w:hAnsiTheme="minorBidi"/>
+          <w:lang w:bidi="ar-EG"/>
+        </w:rPr>
+        <w:t>obje</w:t>
+      </w:r>
+      <w:r>
+        <w:rPr>
+          <w:rFonts w:asciiTheme="minorBidi" w:hAnsiTheme="minorBidi"/>
+          <w:lang w:bidi="ar-EG"/>
+        </w:rPr>
+        <w:t>ct</w:t>
+      </w:r>
+      <w:r>
+        <w:rPr>
+          <w:rFonts w:asciiTheme="minorBidi" w:hAnsiTheme="minorBidi" w:hint="cs"/>
+          <w:rtl/>
+          <w:lang w:bidi="ar-EG"/>
+        </w:rPr>
+        <w:t xml:space="preserve">  ف المفورض ال </w:t>
+      </w:r>
+      <w:r>
+        <w:rPr>
+          <w:rStyle w:val="fontstyle01"/>
+        </w:rPr>
+        <w:t>internal structure</w:t>
+      </w:r>
+      <w:r>
+        <w:t xml:space="preserve"> </w:t>
+      </w:r>
+      <w:r>
+        <w:rPr>
+          <w:rFonts w:asciiTheme="minorBidi" w:hAnsiTheme="minorBidi" w:hint="cs"/>
+          <w:rtl/>
+          <w:lang w:bidi="ar-EG"/>
+        </w:rPr>
+        <w:t xml:space="preserve">بتاعهم مفروض يبقا مخفى وبالتالى معرفه ما بداخلهم يعتبر انتهاك لقانون عموا </w:t>
+      </w:r>
+      <w:r>
+        <w:rPr>
+          <w:rFonts w:asciiTheme="minorBidi" w:hAnsiTheme="minorBidi"/>
+        </w:rPr>
+        <w:t>Demeter</w:t>
+      </w:r>
+      <w:r>
+        <w:rPr>
+          <w:rFonts w:asciiTheme="minorBidi" w:hAnsiTheme="minorBidi"/>
+        </w:rPr>
+        <w:t xml:space="preserve"> </w:t>
+      </w:r>
+      <w:r>
+        <w:rPr>
+          <w:rFonts w:asciiTheme="minorBidi" w:hAnsiTheme="minorBidi" w:hint="cs"/>
+          <w:rtl/>
+          <w:lang w:bidi="ar-EG"/>
+        </w:rPr>
+        <w:t xml:space="preserve"> </w:t>
+      </w:r>
+    </w:p>
+    <w:p>
+      <w:pPr>
+        <w:pStyle w:val="ListParagraph"/>
+        <w:numPr>
+          <w:ilvl w:val="0"/>
+          <w:numId w:val="28"/>
+        </w:numPr>
         <w:bidi/>
         <w:rPr>
-          <w:rtl/>
-          <w:lang w:bidi="ar-EG"/>
-        </w:rPr>
-      </w:pPr>
-    </w:p>
-    <w:p>
-      <w:pPr>
+          <w:rFonts w:asciiTheme="minorBidi" w:hAnsiTheme="minorBidi" w:hint="cs"/>
+          <w:lang w:bidi="ar-EG"/>
+        </w:rPr>
+      </w:pPr>
+      <w:r>
+        <w:rPr>
+          <w:rFonts w:asciiTheme="minorBidi" w:hAnsiTheme="minorBidi" w:hint="cs"/>
+          <w:rtl/>
+          <w:lang w:bidi="ar-EG"/>
+        </w:rPr>
+        <w:t>وهنا قصدى ب ال</w:t>
+      </w:r>
+      <w:r>
+        <w:rPr>
+          <w:rFonts w:asciiTheme="minorBidi" w:hAnsiTheme="minorBidi"/>
+          <w:lang w:bidi="ar-EG"/>
+        </w:rPr>
+        <w:t xml:space="preserve"> </w:t>
+      </w:r>
+      <w:r>
+        <w:rPr>
+          <w:rStyle w:val="fontstyle01"/>
+        </w:rPr>
+        <w:t>internal structure</w:t>
+      </w:r>
+      <w:r>
+        <w:rPr>
+          <w:rFonts w:asciiTheme="minorBidi" w:hAnsiTheme="minorBidi"/>
+          <w:lang w:bidi="ar-EG"/>
+        </w:rPr>
+        <w:t xml:space="preserve"> </w:t>
+      </w:r>
+      <w:r>
+        <w:rPr>
+          <w:rFonts w:asciiTheme="minorBidi" w:hAnsiTheme="minorBidi" w:hint="cs"/>
+          <w:rtl/>
+          <w:lang w:bidi="ar-EG"/>
+        </w:rPr>
+        <w:t xml:space="preserve"> يعنى ممكن تعتبرها ال </w:t>
+      </w:r>
+      <w:r>
+        <w:rPr>
+          <w:rFonts w:asciiTheme="minorBidi" w:hAnsiTheme="minorBidi"/>
+          <w:lang w:bidi="ar-EG"/>
+        </w:rPr>
+        <w:t>filed</w:t>
+      </w:r>
+      <w:r>
+        <w:rPr>
+          <w:rFonts w:asciiTheme="minorBidi" w:hAnsiTheme="minorBidi" w:hint="cs"/>
+          <w:rtl/>
+          <w:lang w:bidi="ar-EG"/>
+        </w:rPr>
+        <w:t xml:space="preserve"> الى جوه </w:t>
+      </w:r>
+      <w:r>
+        <w:rPr>
+          <w:rFonts w:asciiTheme="minorBidi" w:hAnsiTheme="minorBidi"/>
+          <w:lang w:bidi="ar-EG"/>
+        </w:rPr>
+        <w:t>object</w:t>
+      </w:r>
+      <w:r>
+        <w:rPr>
+          <w:rFonts w:asciiTheme="minorBidi" w:hAnsiTheme="minorBidi" w:hint="cs"/>
+          <w:rtl/>
+          <w:lang w:bidi="ar-EG"/>
+        </w:rPr>
+        <w:t xml:space="preserve"> . </w:t>
+      </w:r>
+    </w:p>
+    <w:p>
+      <w:pPr>
+        <w:pStyle w:val="ListParagraph"/>
+        <w:numPr>
+          <w:ilvl w:val="0"/>
+          <w:numId w:val="30"/>
+        </w:numPr>
         <w:bidi/>
         <w:rPr>
-          <w:rtl/>
-          <w:lang w:bidi="ar-EG"/>
-        </w:rPr>
-      </w:pPr>
+          <w:rFonts w:asciiTheme="minorBidi" w:hAnsiTheme="minorBidi"/>
+          <w:rtl/>
+          <w:lang w:bidi="ar-EG"/>
+        </w:rPr>
+      </w:pPr>
+      <w:r>
+        <w:rPr>
+          <w:rFonts w:asciiTheme="minorBidi" w:hAnsiTheme="minorBidi" w:hint="cs"/>
+          <w:rtl/>
+          <w:lang w:bidi="ar-EG"/>
+        </w:rPr>
+        <w:t xml:space="preserve">اما لو كانوا  </w:t>
+      </w:r>
+      <w:r>
+        <w:rPr>
+          <w:rFonts w:asciiTheme="minorBidi" w:hAnsiTheme="minorBidi"/>
+          <w:lang w:bidi="ar-EG"/>
+        </w:rPr>
+        <w:t>DS</w:t>
+      </w:r>
+      <w:r>
+        <w:rPr>
+          <w:rFonts w:asciiTheme="minorBidi" w:hAnsiTheme="minorBidi" w:hint="cs"/>
+          <w:rtl/>
+          <w:lang w:bidi="ar-EG"/>
+        </w:rPr>
+        <w:t xml:space="preserve"> ف الطبيعى انهم يكشفه ال </w:t>
+      </w:r>
+      <w:r>
+        <w:rPr>
+          <w:rStyle w:val="fontstyle01"/>
+        </w:rPr>
+        <w:t>internal structure</w:t>
+      </w:r>
+      <w:r>
+        <w:rPr>
+          <w:rFonts w:asciiTheme="minorBidi" w:hAnsiTheme="minorBidi" w:hint="cs"/>
+          <w:rtl/>
+          <w:lang w:bidi="ar-EG"/>
+        </w:rPr>
+        <w:t xml:space="preserve"> ويبقا كدة قانوا  </w:t>
+      </w:r>
+      <w:r>
+        <w:rPr>
+          <w:rFonts w:asciiTheme="minorBidi" w:hAnsiTheme="minorBidi"/>
+        </w:rPr>
+        <w:t>Demeter</w:t>
+      </w:r>
+      <w:r>
+        <w:rPr>
+          <w:rFonts w:asciiTheme="minorBidi" w:hAnsiTheme="minorBidi"/>
+        </w:rPr>
+        <w:t xml:space="preserve"> </w:t>
+      </w:r>
+      <w:r>
+        <w:rPr>
+          <w:rFonts w:asciiTheme="minorBidi" w:hAnsiTheme="minorBidi" w:hint="cs"/>
+          <w:rtl/>
+          <w:lang w:bidi="ar-EG"/>
+        </w:rPr>
+        <w:t xml:space="preserve"> </w:t>
+      </w:r>
+      <w:r>
+        <w:rPr>
+          <w:rFonts w:asciiTheme="minorBidi" w:hAnsiTheme="minorBidi" w:hint="cs"/>
+          <w:rtl/>
+          <w:lang w:bidi="ar-EG"/>
+        </w:rPr>
+        <w:t xml:space="preserve"> اصلا مش  هنطبقه هنا .</w:t>
+      </w:r>
     </w:p>
     <w:p>
       <w:pPr>
@@ -9303,10 +11356,27 @@
       <w:pPr>
         <w:bidi/>
         <w:rPr>
-          <w:rtl/>
-          <w:lang w:bidi="ar-EG"/>
-        </w:rPr>
-      </w:pPr>
+          <w:rFonts w:hint="cs"/>
+          <w:rtl/>
+          <w:lang w:bidi="ar-EG"/>
+        </w:rPr>
+      </w:pPr>
+      <w:r>
+        <w:rPr>
+          <w:rFonts w:hint="cs"/>
+          <w:rtl/>
+          <w:lang w:bidi="ar-EG"/>
+        </w:rPr>
+        <w:t xml:space="preserve">طيب تعاله نشوف حل  للسكرين الى فاتت ومفروض  تبقا عامله ازاى : </w:t>
+      </w:r>
+      <w:r>
+        <w:rPr>
+          <w:rFonts w:hint="cs"/>
+          <w:rtl/>
+          <w:lang w:bidi="ar-EG"/>
+        </w:rPr>
+        <w:t xml:space="preserve">دة هيكون الحل </w:t>
+      </w:r>
     </w:p>
     <w:p>
       <w:pPr>
@@ -9316,19 +11386,141 @@
           <w:lang w:bidi="ar-EG"/>
         </w:rPr>
       </w:pPr>
+      <w:r>
+        <w:rPr>
+          <w:rFonts w:cs="Arial"/>
+          <w:rtl/>
+          <w:lang w:bidi="ar-EG"/>
+        </w:rPr>
+        <w:drawing>
+          <wp:anchor distT="0" distB="0" distL="114300" distR="114300" simplePos="0" relativeHeight="251677696" behindDoc="0" locked="0" layoutInCell="1" allowOverlap="1" wp14:anchorId="673F9AFB" wp14:editId="0E298712">
+            <wp:simplePos x="0" y="0"/>
+            <wp:positionH relativeFrom="column">
+              <wp:posOffset>-14254</wp:posOffset>
+            </wp:positionH>
+            <wp:positionV relativeFrom="paragraph">
+              <wp:posOffset>104662</wp:posOffset>
+            </wp:positionV>
+            <wp:extent cx="5401429" cy="971686"/>
+            <wp:effectExtent l="0" t="0" r="0" b="0"/>
+            <wp:wrapNone/>
+            <wp:docPr id="44" name="Picture 44"/>
+            <wp:cNvGraphicFramePr>
+              <a:graphicFrameLocks xmlns:a="http://schemas.openxmlformats.org/drawingml/2006/main" noChangeAspect="1"/>
+            </wp:cNvGraphicFramePr>
+            <a:graphic xmlns:a="http://schemas.openxmlformats.org/drawingml/2006/main">
+              <a:graphicData uri="http://schemas.openxmlformats.org/drawingml/2006/picture">
+                <pic:pic xmlns:pic="http://schemas.openxmlformats.org/drawingml/2006/picture">
+                  <pic:nvPicPr>
+                    <pic:cNvPr id="1" name=""/>
+                    <pic:cNvPicPr/>
+                  </pic:nvPicPr>
+                  <pic:blipFill>
+                    <a:blip r:embed="rId21">
+                      <a:extLst>
+                        <a:ext uri="{28A0092B-C50C-407E-A947-70E740481C1C}">
+                          <a14:useLocalDpi xmlns:a14="http://schemas.microsoft.com/office/drawing/2010/main" val="0"/>
+                        </a:ext>
+                      </a:extLst>
+                    </a:blip>
+                    <a:stretch>
+                      <a:fillRect/>
+                    </a:stretch>
+                  </pic:blipFill>
+                  <pic:spPr>
+                    <a:xfrm>
+                      <a:off x="0" y="0"/>
+                      <a:ext cx="5401429" cy="971686"/>
+                    </a:xfrm>
+                    <a:prstGeom prst="rect">
+                      <a:avLst/>
+                    </a:prstGeom>
+                  </pic:spPr>
+                </pic:pic>
+              </a:graphicData>
+            </a:graphic>
+          </wp:anchor>
+        </w:drawing>
+      </w:r>
     </w:p>
     <w:p>
       <w:pPr>
         <w:bidi/>
         <w:rPr>
-          <w:rFonts w:hint="cs"/>
-          <w:rtl/>
-          <w:lang w:bidi="ar-EG"/>
-        </w:rPr>
-      </w:pPr>
+          <w:rtl/>
+          <w:lang w:bidi="ar-EG"/>
+        </w:rPr>
+      </w:pPr>
+    </w:p>
+    <w:p>
+      <w:pPr>
+        <w:bidi/>
+        <w:rPr>
+          <w:rtl/>
+          <w:lang w:bidi="ar-EG"/>
+        </w:rPr>
+      </w:pPr>
+    </w:p>
+    <w:p>
+      <w:pPr>
+        <w:bidi/>
+        <w:rPr>
+          <w:rtl/>
+          <w:lang w:bidi="ar-EG"/>
+        </w:rPr>
+      </w:pPr>
+    </w:p>
+    <w:p>
+      <w:pPr>
+        <w:bidi/>
+        <w:rPr>
+          <w:rtl/>
+          <w:lang w:bidi="ar-EG"/>
+        </w:rPr>
+      </w:pPr>
+    </w:p>
+    <w:p>
+      <w:pPr>
+        <w:bidi/>
+        <w:rPr>
+          <w:rtl/>
+          <w:lang w:bidi="ar-EG"/>
+        </w:rPr>
+      </w:pPr>
+    </w:p>
+    <w:p>
+      <w:pPr>
+        <w:pStyle w:val="Heading2"/>
+        <w:rPr>
+          <w:rFonts w:hint="cs"/>
+        </w:rPr>
+      </w:pPr>
+      <w:bookmarkStart w:id="5" w:name="_Toc124471299"/>
+      <w:r>
+        <w:rPr>
+          <w:rFonts w:hint="cs"/>
+          <w:rtl/>
+        </w:rPr>
+        <w:t>4</w:t>
+      </w:r>
+      <w:r>
+        <w:t>.2-</w:t>
+      </w:r>
+      <w:r>
+        <w:rPr>
+          <w:rStyle w:val="NoSpacing"/>
+        </w:rPr>
+        <w:t xml:space="preserve"> </w:t>
+      </w:r>
+      <w:r>
+        <w:t>Hybrids :</w:t>
+      </w:r>
+      <w:bookmarkStart w:id="6" w:name="_GoBack"/>
+      <w:bookmarkEnd w:id="5"/>
+      <w:bookmarkEnd w:id="6"/>
     </w:p>
     <w:sectPr>
-      <w:footerReference w:type="default" r:id="rId20"/>
+      <w:footerReference w:type="default" r:id="rId22"/>
       <w:pgSz w:w="12240" w:h="15840"/>
       <w:pgMar w:top="1440" w:right="1440" w:bottom="1440" w:left="1440" w:header="720" w:footer="720" w:gutter="0"/>
       <w:pgBorders w:offsetFrom="page">
@@ -9463,7 +11655,6 @@
           <w:dataBinding w:prefixMappings="xmlns:ns0='http://purl.org/dc/elements/1.1/' xmlns:ns1='http://schemas.openxmlformats.org/package/2006/metadata/core-properties' " w:xpath="/ns1:coreProperties[1]/ns0:creator[1]" w:storeItemID="{6C3C8BC8-F283-45AE-878A-BAB7291924A1}"/>
           <w:text/>
         </w:sdtPr>
-        <w:sdtEndPr/>
         <w:sdtContent>
           <w:tc>
             <w:tcPr>
@@ -9554,7 +11745,7 @@
               <w:sz w:val="18"/>
               <w:szCs w:val="18"/>
             </w:rPr>
-            <w:t>6</w:t>
+            <w:t>7</w:t>
           </w:r>
           <w:r>
             <w:rPr>
@@ -11643,6 +13834,95 @@
     </w:lvl>
   </w:abstractNum>
   <w:abstractNum w:abstractNumId="18">
+    <w:nsid w:val="5425689D"/>
+    <w:multiLevelType w:val="hybridMultilevel"/>
+    <w:tmpl w:val="B16ACD92"/>
+    <w:lvl w:ilvl="0" w:tplc="1D2EE7F8">
+      <w:start w:val="1"/>
+      <w:numFmt w:val="decimal"/>
+      <w:lvlText w:val="%1-"/>
+      <w:lvlJc w:val="left"/>
+      <w:pPr>
+        <w:ind w:left="720" w:hanging="360"/>
+      </w:pPr>
+      <w:rPr>
+        <w:rFonts w:hint="default"/>
+      </w:rPr>
+    </w:lvl>
+    <w:lvl w:ilvl="1" w:tplc="04090019" w:tentative="1">
+      <w:start w:val="1"/>
+      <w:numFmt w:val="lowerLetter"/>
+      <w:lvlText w:val="%2."/>
+      <w:lvlJc w:val="left"/>
+      <w:pPr>
+        <w:ind w:left="1440" w:hanging="360"/>
+      </w:pPr>
+    </w:lvl>
+    <w:lvl w:ilvl="2" w:tplc="0409001B" w:tentative="1">
+      <w:start w:val="1"/>
+      <w:numFmt w:val="lowerRoman"/>
+      <w:lvlText w:val="%3."/>
+      <w:lvlJc w:val="right"/>
+      <w:pPr>
+        <w:ind w:left="2160" w:hanging="180"/>
+      </w:pPr>
+    </w:lvl>
+    <w:lvl w:ilvl="3" w:tplc="0409000F" w:tentative="1">
+      <w:start w:val="1"/>
+      <w:numFmt w:val="decimal"/>
+      <w:lvlText w:val="%4."/>
+      <w:lvlJc w:val="left"/>
+      <w:pPr>
+        <w:ind w:left="2880" w:hanging="360"/>
+      </w:pPr>
+    </w:lvl>
+    <w:lvl w:ilvl="4" w:tplc="04090019" w:tentative="1">
+      <w:start w:val="1"/>
+      <w:numFmt w:val="lowerLetter"/>
+      <w:lvlText w:val="%5."/>
+      <w:lvlJc w:val="left"/>
+      <w:pPr>
+        <w:ind w:left="3600" w:hanging="360"/>
+      </w:pPr>
+    </w:lvl>
+    <w:lvl w:ilvl="5" w:tplc="0409001B" w:tentative="1">
+      <w:start w:val="1"/>
+      <w:numFmt w:val="lowerRoman"/>
+      <w:lvlText w:val="%6."/>
+      <w:lvlJc w:val="right"/>
+      <w:pPr>
+        <w:ind w:left="4320" w:hanging="180"/>
+      </w:pPr>
+    </w:lvl>
+    <w:lvl w:ilvl="6" w:tplc="0409000F" w:tentative="1">
+      <w:start w:val="1"/>
+      <w:numFmt w:val="decimal"/>
+      <w:lvlText w:val="%7."/>
+      <w:lvlJc w:val="left"/>
+      <w:pPr>
+        <w:ind w:left="5040" w:hanging="360"/>
+      </w:pPr>
+    </w:lvl>
+    <w:lvl w:ilvl="7" w:tplc="04090019" w:tentative="1">
+      <w:start w:val="1"/>
+      <w:numFmt w:val="lowerLetter"/>
+      <w:lvlText w:val="%8."/>
+      <w:lvlJc w:val="left"/>
+      <w:pPr>
+        <w:ind w:left="5760" w:hanging="360"/>
+      </w:pPr>
+    </w:lvl>
+    <w:lvl w:ilvl="8" w:tplc="0409001B" w:tentative="1">
+      <w:start w:val="1"/>
+      <w:numFmt w:val="lowerRoman"/>
+      <w:lvlText w:val="%9."/>
+      <w:lvlJc w:val="right"/>
+      <w:pPr>
+        <w:ind w:left="6480" w:hanging="180"/>
+      </w:pPr>
+    </w:lvl>
+  </w:abstractNum>
+  <w:abstractNum w:abstractNumId="19">
     <w:nsid w:val="586155A0"/>
     <w:multiLevelType w:val="multilevel"/>
     <w:tmpl w:val="28C697A0"/>
@@ -11755,7 +14035,7 @@
       </w:rPr>
     </w:lvl>
   </w:abstractNum>
-  <w:abstractNum w:abstractNumId="19">
+  <w:abstractNum w:abstractNumId="20">
     <w:nsid w:val="5F091C30"/>
     <w:multiLevelType w:val="hybridMultilevel"/>
     <w:tmpl w:val="E74A93F8"/>
@@ -11895,7 +14175,96 @@
       </w:rPr>
     </w:lvl>
   </w:abstractNum>
-  <w:abstractNum w:abstractNumId="20">
+  <w:abstractNum w:abstractNumId="21">
+    <w:nsid w:val="62034A4C"/>
+    <w:multiLevelType w:val="hybridMultilevel"/>
+    <w:tmpl w:val="DB6438E0"/>
+    <w:lvl w:ilvl="0" w:tplc="09A68CA4">
+      <w:start w:val="1"/>
+      <w:numFmt w:val="decimal"/>
+      <w:lvlText w:val="%1-"/>
+      <w:lvlJc w:val="left"/>
+      <w:pPr>
+        <w:ind w:left="720" w:hanging="360"/>
+      </w:pPr>
+      <w:rPr>
+        <w:rFonts w:hint="default"/>
+      </w:rPr>
+    </w:lvl>
+    <w:lvl w:ilvl="1" w:tplc="04090019" w:tentative="1">
+      <w:start w:val="1"/>
+      <w:numFmt w:val="lowerLetter"/>
+      <w:lvlText w:val="%2."/>
+      <w:lvlJc w:val="left"/>
+      <w:pPr>
+        <w:ind w:left="1440" w:hanging="360"/>
+      </w:pPr>
+    </w:lvl>
+    <w:lvl w:ilvl="2" w:tplc="0409001B" w:tentative="1">
+      <w:start w:val="1"/>
+      <w:numFmt w:val="lowerRoman"/>
+      <w:lvlText w:val="%3."/>
+      <w:lvlJc w:val="right"/>
+      <w:pPr>
+        <w:ind w:left="2160" w:hanging="180"/>
+      </w:pPr>
+    </w:lvl>
+    <w:lvl w:ilvl="3" w:tplc="0409000F" w:tentative="1">
+      <w:start w:val="1"/>
+      <w:numFmt w:val="decimal"/>
+      <w:lvlText w:val="%4."/>
+      <w:lvlJc w:val="left"/>
+      <w:pPr>
+        <w:ind w:left="2880" w:hanging="360"/>
+      </w:pPr>
+    </w:lvl>
+    <w:lvl w:ilvl="4" w:tplc="04090019" w:tentative="1">
+      <w:start w:val="1"/>
+      <w:numFmt w:val="lowerLetter"/>
+      <w:lvlText w:val="%5."/>
+      <w:lvlJc w:val="left"/>
+      <w:pPr>
+        <w:ind w:left="3600" w:hanging="360"/>
+      </w:pPr>
+    </w:lvl>
+    <w:lvl w:ilvl="5" w:tplc="0409001B" w:tentative="1">
+      <w:start w:val="1"/>
+      <w:numFmt w:val="lowerRoman"/>
+      <w:lvlText w:val="%6."/>
+      <w:lvlJc w:val="right"/>
+      <w:pPr>
+        <w:ind w:left="4320" w:hanging="180"/>
+      </w:pPr>
+    </w:lvl>
+    <w:lvl w:ilvl="6" w:tplc="0409000F" w:tentative="1">
+      <w:start w:val="1"/>
+      <w:numFmt w:val="decimal"/>
+      <w:lvlText w:val="%7."/>
+      <w:lvlJc w:val="left"/>
+      <w:pPr>
+        <w:ind w:left="5040" w:hanging="360"/>
+      </w:pPr>
+    </w:lvl>
+    <w:lvl w:ilvl="7" w:tplc="04090019" w:tentative="1">
+      <w:start w:val="1"/>
+      <w:numFmt w:val="lowerLetter"/>
+      <w:lvlText w:val="%8."/>
+      <w:lvlJc w:val="left"/>
+      <w:pPr>
+        <w:ind w:left="5760" w:hanging="360"/>
+      </w:pPr>
+    </w:lvl>
+    <w:lvl w:ilvl="8" w:tplc="0409001B" w:tentative="1">
+      <w:start w:val="1"/>
+      <w:numFmt w:val="lowerRoman"/>
+      <w:lvlText w:val="%9."/>
+      <w:lvlJc w:val="right"/>
+      <w:pPr>
+        <w:ind w:left="6480" w:hanging="180"/>
+      </w:pPr>
+    </w:lvl>
+  </w:abstractNum>
+  <w:abstractNum w:abstractNumId="22">
     <w:nsid w:val="67032B4A"/>
     <w:multiLevelType w:val="hybridMultilevel"/>
     <w:tmpl w:val="7D00EA54"/>
@@ -12008,7 +14377,96 @@
       </w:rPr>
     </w:lvl>
   </w:abstractNum>
-  <w:abstractNum w:abstractNumId="21">
+  <w:abstractNum w:abstractNumId="23">
+    <w:nsid w:val="6959437D"/>
+    <w:multiLevelType w:val="hybridMultilevel"/>
+    <w:tmpl w:val="43F8E6B4"/>
+    <w:lvl w:ilvl="0" w:tplc="91027CB8">
+      <w:start w:val="1"/>
+      <w:numFmt w:val="decimal"/>
+      <w:lvlText w:val="%1-"/>
+      <w:lvlJc w:val="left"/>
+      <w:pPr>
+        <w:ind w:left="720" w:hanging="360"/>
+      </w:pPr>
+      <w:rPr>
+        <w:rFonts w:asciiTheme="minorBidi" w:hAnsiTheme="minorBidi" w:hint="default"/>
+      </w:rPr>
+    </w:lvl>
+    <w:lvl w:ilvl="1" w:tplc="04090019" w:tentative="1">
+      <w:start w:val="1"/>
+      <w:numFmt w:val="lowerLetter"/>
+      <w:lvlText w:val="%2."/>
+      <w:lvlJc w:val="left"/>
+      <w:pPr>
+        <w:ind w:left="1440" w:hanging="360"/>
+      </w:pPr>
+    </w:lvl>
+    <w:lvl w:ilvl="2" w:tplc="0409001B" w:tentative="1">
+      <w:start w:val="1"/>
+      <w:numFmt w:val="lowerRoman"/>
+      <w:lvlText w:val="%3."/>
+      <w:lvlJc w:val="right"/>
+      <w:pPr>
+        <w:ind w:left="2160" w:hanging="180"/>
+      </w:pPr>
+    </w:lvl>
+    <w:lvl w:ilvl="3" w:tplc="0409000F" w:tentative="1">
+      <w:start w:val="1"/>
+      <w:numFmt w:val="decimal"/>
+      <w:lvlText w:val="%4."/>
+      <w:lvlJc w:val="left"/>
+      <w:pPr>
+        <w:ind w:left="2880" w:hanging="360"/>
+      </w:pPr>
+    </w:lvl>
+    <w:lvl w:ilvl="4" w:tplc="04090019" w:tentative="1">
+      <w:start w:val="1"/>
+      <w:numFmt w:val="lowerLetter"/>
+      <w:lvlText w:val="%5."/>
+      <w:lvlJc w:val="left"/>
+      <w:pPr>
+        <w:ind w:left="3600" w:hanging="360"/>
+      </w:pPr>
+    </w:lvl>
+    <w:lvl w:ilvl="5" w:tplc="0409001B" w:tentative="1">
+      <w:start w:val="1"/>
+      <w:numFmt w:val="lowerRoman"/>
+      <w:lvlText w:val="%6."/>
+      <w:lvlJc w:val="right"/>
+      <w:pPr>
+        <w:ind w:left="4320" w:hanging="180"/>
+      </w:pPr>
+    </w:lvl>
+    <w:lvl w:ilvl="6" w:tplc="0409000F" w:tentative="1">
+      <w:start w:val="1"/>
+      <w:numFmt w:val="decimal"/>
+      <w:lvlText w:val="%7."/>
+      <w:lvlJc w:val="left"/>
+      <w:pPr>
+        <w:ind w:left="5040" w:hanging="360"/>
+      </w:pPr>
+    </w:lvl>
+    <w:lvl w:ilvl="7" w:tplc="04090019" w:tentative="1">
+      <w:start w:val="1"/>
+      <w:numFmt w:val="lowerLetter"/>
+      <w:lvlText w:val="%8."/>
+      <w:lvlJc w:val="left"/>
+      <w:pPr>
+        <w:ind w:left="5760" w:hanging="360"/>
+      </w:pPr>
+    </w:lvl>
+    <w:lvl w:ilvl="8" w:tplc="0409001B" w:tentative="1">
+      <w:start w:val="1"/>
+      <w:numFmt w:val="lowerRoman"/>
+      <w:lvlText w:val="%9."/>
+      <w:lvlJc w:val="right"/>
+      <w:pPr>
+        <w:ind w:left="6480" w:hanging="180"/>
+      </w:pPr>
+    </w:lvl>
+  </w:abstractNum>
+  <w:abstractNum w:abstractNumId="24">
     <w:nsid w:val="69B74D62"/>
     <w:multiLevelType w:val="hybridMultilevel"/>
     <w:tmpl w:val="BB9E110E"/>
@@ -12121,7 +14579,7 @@
       </w:rPr>
     </w:lvl>
   </w:abstractNum>
-  <w:abstractNum w:abstractNumId="22">
+  <w:abstractNum w:abstractNumId="25">
     <w:nsid w:val="73652FE0"/>
     <w:multiLevelType w:val="hybridMultilevel"/>
     <w:tmpl w:val="9C3C1A14"/>
@@ -12234,7 +14692,7 @@
       </w:rPr>
     </w:lvl>
   </w:abstractNum>
-  <w:abstractNum w:abstractNumId="23">
+  <w:abstractNum w:abstractNumId="26">
     <w:nsid w:val="76C4151B"/>
     <w:multiLevelType w:val="hybridMultilevel"/>
     <w:tmpl w:val="9E967476"/>
@@ -12320,7 +14778,7 @@
       </w:pPr>
     </w:lvl>
   </w:abstractNum>
-  <w:abstractNum w:abstractNumId="24">
+  <w:abstractNum w:abstractNumId="27">
     <w:nsid w:val="782B60B2"/>
     <w:multiLevelType w:val="hybridMultilevel"/>
     <w:tmpl w:val="CAF843D8"/>
@@ -12433,7 +14891,7 @@
       </w:rPr>
     </w:lvl>
   </w:abstractNum>
-  <w:abstractNum w:abstractNumId="25">
+  <w:abstractNum w:abstractNumId="28">
     <w:nsid w:val="7B1403B0"/>
     <w:multiLevelType w:val="hybridMultilevel"/>
     <w:tmpl w:val="4DEA6FCC"/>
@@ -12570,6 +15028,120 @@
       </w:pPr>
       <w:rPr>
         <w:rFonts w:ascii="Times New Roman" w:hAnsi="Times New Roman" w:hint="default"/>
+      </w:rPr>
+    </w:lvl>
+  </w:abstractNum>
+  <w:abstractNum w:abstractNumId="29">
+    <w:nsid w:val="7CC857B6"/>
+    <w:multiLevelType w:val="hybridMultilevel"/>
+    <w:tmpl w:val="D3260474"/>
+    <w:lvl w:ilvl="0" w:tplc="3250966A">
+      <w:start w:val="1"/>
+      <w:numFmt w:val="bullet"/>
+      <w:lvlText w:val=""/>
+      <w:lvlJc w:val="left"/>
+      <w:pPr>
+        <w:ind w:left="1080" w:hanging="360"/>
+      </w:pPr>
+      <w:rPr>
+        <w:rFonts w:ascii="Wingdings" w:eastAsiaTheme="minorEastAsia" w:hAnsi="Wingdings" w:cstheme="minorBidi" w:hint="default"/>
+        <w:color w:val="231F20"/>
+      </w:rPr>
+    </w:lvl>
+    <w:lvl w:ilvl="1" w:tplc="04090003" w:tentative="1">
+      <w:start w:val="1"/>
+      <w:numFmt w:val="bullet"/>
+      <w:lvlText w:val="o"/>
+      <w:lvlJc w:val="left"/>
+      <w:pPr>
+        <w:ind w:left="1800" w:hanging="360"/>
+      </w:pPr>
+      <w:rPr>
+        <w:rFonts w:ascii="Courier New" w:hAnsi="Courier New" w:cs="Courier New" w:hint="default"/>
+      </w:rPr>
+    </w:lvl>
+    <w:lvl w:ilvl="2" w:tplc="04090005" w:tentative="1">
+      <w:start w:val="1"/>
+      <w:numFmt w:val="bullet"/>
+      <w:lvlText w:val=""/>
+      <w:lvlJc w:val="left"/>
+      <w:pPr>
+        <w:ind w:left="2520" w:hanging="360"/>
+      </w:pPr>
+      <w:rPr>
+        <w:rFonts w:ascii="Wingdings" w:hAnsi="Wingdings" w:hint="default"/>
+      </w:rPr>
+    </w:lvl>
+    <w:lvl w:ilvl="3" w:tplc="04090001" w:tentative="1">
+      <w:start w:val="1"/>
+      <w:numFmt w:val="bullet"/>
+      <w:lvlText w:val=""/>
+      <w:lvlJc w:val="left"/>
+      <w:pPr>
+        <w:ind w:left="3240" w:hanging="360"/>
+      </w:pPr>
+      <w:rPr>
+        <w:rFonts w:ascii="Symbol" w:hAnsi="Symbol" w:hint="default"/>
+      </w:rPr>
+    </w:lvl>
+    <w:lvl w:ilvl="4" w:tplc="04090003" w:tentative="1">
+      <w:start w:val="1"/>
+      <w:numFmt w:val="bullet"/>
+      <w:lvlText w:val="o"/>
+      <w:lvlJc w:val="left"/>
+      <w:pPr>
+        <w:ind w:left="3960" w:hanging="360"/>
+      </w:pPr>
+      <w:rPr>
+        <w:rFonts w:ascii="Courier New" w:hAnsi="Courier New" w:cs="Courier New" w:hint="default"/>
+      </w:rPr>
+    </w:lvl>
+    <w:lvl w:ilvl="5" w:tplc="04090005" w:tentative="1">
+      <w:start w:val="1"/>
+      <w:numFmt w:val="bullet"/>
+      <w:lvlText w:val=""/>
+      <w:lvlJc w:val="left"/>
+      <w:pPr>
+        <w:ind w:left="4680" w:hanging="360"/>
+      </w:pPr>
+      <w:rPr>
+        <w:rFonts w:ascii="Wingdings" w:hAnsi="Wingdings" w:hint="default"/>
+      </w:rPr>
+    </w:lvl>
+    <w:lvl w:ilvl="6" w:tplc="04090001" w:tentative="1">
+      <w:start w:val="1"/>
+      <w:numFmt w:val="bullet"/>
+      <w:lvlText w:val=""/>
+      <w:lvlJc w:val="left"/>
+      <w:pPr>
+        <w:ind w:left="5400" w:hanging="360"/>
+      </w:pPr>
+      <w:rPr>
+        <w:rFonts w:ascii="Symbol" w:hAnsi="Symbol" w:hint="default"/>
+      </w:rPr>
+    </w:lvl>
+    <w:lvl w:ilvl="7" w:tplc="04090003" w:tentative="1">
+      <w:start w:val="1"/>
+      <w:numFmt w:val="bullet"/>
+      <w:lvlText w:val="o"/>
+      <w:lvlJc w:val="left"/>
+      <w:pPr>
+        <w:ind w:left="6120" w:hanging="360"/>
+      </w:pPr>
+      <w:rPr>
+        <w:rFonts w:ascii="Courier New" w:hAnsi="Courier New" w:cs="Courier New" w:hint="default"/>
+      </w:rPr>
+    </w:lvl>
+    <w:lvl w:ilvl="8" w:tplc="04090005" w:tentative="1">
+      <w:start w:val="1"/>
+      <w:numFmt w:val="bullet"/>
+      <w:lvlText w:val=""/>
+      <w:lvlJc w:val="left"/>
+      <w:pPr>
+        <w:ind w:left="6840" w:hanging="360"/>
+      </w:pPr>
+      <w:rPr>
+        <w:rFonts w:ascii="Wingdings" w:hAnsi="Wingdings" w:hint="default"/>
       </w:rPr>
     </w:lvl>
   </w:abstractNum>
@@ -12589,31 +15161,31 @@
     <w:abstractNumId w:val="1"/>
   </w:num>
   <w:num w:numId="6">
-    <w:abstractNumId w:val="21"/>
+    <w:abstractNumId w:val="24"/>
   </w:num>
   <w:num w:numId="7">
     <w:abstractNumId w:val="17"/>
   </w:num>
   <w:num w:numId="8">
-    <w:abstractNumId w:val="23"/>
+    <w:abstractNumId w:val="26"/>
   </w:num>
   <w:num w:numId="9">
-    <w:abstractNumId w:val="22"/>
+    <w:abstractNumId w:val="25"/>
   </w:num>
   <w:num w:numId="10">
     <w:abstractNumId w:val="9"/>
   </w:num>
   <w:num w:numId="11">
-    <w:abstractNumId w:val="18"/>
+    <w:abstractNumId w:val="19"/>
   </w:num>
   <w:num w:numId="12">
     <w:abstractNumId w:val="0"/>
   </w:num>
   <w:num w:numId="13">
-    <w:abstractNumId w:val="25"/>
+    <w:abstractNumId w:val="28"/>
   </w:num>
   <w:num w:numId="14">
-    <w:abstractNumId w:val="19"/>
+    <w:abstractNumId w:val="20"/>
   </w:num>
   <w:num w:numId="15">
     <w:abstractNumId w:val="7"/>
@@ -12628,13 +15200,13 @@
     <w:abstractNumId w:val="4"/>
   </w:num>
   <w:num w:numId="19">
-    <w:abstractNumId w:val="20"/>
+    <w:abstractNumId w:val="22"/>
   </w:num>
   <w:num w:numId="20">
     <w:abstractNumId w:val="11"/>
   </w:num>
   <w:num w:numId="21">
-    <w:abstractNumId w:val="24"/>
+    <w:abstractNumId w:val="27"/>
   </w:num>
   <w:num w:numId="22">
     <w:abstractNumId w:val="3"/>
@@ -12650,6 +15222,18 @@
   </w:num>
   <w:num w:numId="26">
     <w:abstractNumId w:val="15"/>
+  </w:num>
+  <w:num w:numId="27">
+    <w:abstractNumId w:val="21"/>
+  </w:num>
+  <w:num w:numId="28">
+    <w:abstractNumId w:val="29"/>
+  </w:num>
+  <w:num w:numId="29">
+    <w:abstractNumId w:val="23"/>
+  </w:num>
+  <w:num w:numId="30">
+    <w:abstractNumId w:val="18"/>
   </w:num>
 </w:numbering>
 </file>
@@ -13845,6 +16429,21 @@
       <w:szCs w:val="20"/>
     </w:rPr>
   </w:style>
+  <w:style w:type="character" w:customStyle="1" w:styleId="fontstyle21">
+    <w:name w:val="fontstyle21"/>
+    <w:basedOn w:val="DefaultParagraphFont"/>
+    <w:rsid w:val="00754894"/>
+    <w:rPr>
+      <w:rFonts w:ascii="TimesNewRomanPS-Italic" w:hAnsi="TimesNewRomanPS-Italic" w:hint="default"/>
+      <w:b w:val="0"/>
+      <w:bCs w:val="0"/>
+      <w:i/>
+      <w:iCs/>
+      <w:color w:val="231F20"/>
+      <w:sz w:val="20"/>
+      <w:szCs w:val="20"/>
+    </w:rPr>
+  </w:style>
 </w:styles>
 </file>
 
@@ -13950,6 +16549,14 @@
     <w:notTrueType/>
     <w:pitch w:val="default"/>
   </w:font>
+  <w:font w:name="TimesNewRomanPS-Italic">
+    <w:altName w:val="Times New Roman"/>
+    <w:panose1 w:val="00000000000000000000"/>
+    <w:charset w:val="00"/>
+    <w:family w:val="roman"/>
+    <w:notTrueType/>
+    <w:pitch w:val="default"/>
+  </w:font>
   <w:font w:name="TimesNewRomanPS-Bold">
     <w:altName w:val="Times New Roman"/>
     <w:panose1 w:val="00000000000000000000"/>
@@ -13990,7 +16597,7 @@
   </w:compat>
   <w:rsids>
     <w:rsidRoot w:val="004D58A5"/>
-    <w:rsid w:val="00124089"/>
+    <w:rsid w:val="004B459A"/>
     <w:rsid w:val="004D58A5"/>
     <w:rsid w:val="00654682"/>
     <w:rsid w:val="008D77C7"/>
@@ -14784,7 +17391,7 @@
 </file>
 
 <file path=customXml/itemProps2.xml><?xml version="1.0" encoding="utf-8"?>
-<ds:datastoreItem xmlns:ds="http://schemas.openxmlformats.org/officeDocument/2006/customXml" ds:itemID="{EECCFD50-F6EA-4173-8229-612BAB481617}">
+<ds:datastoreItem xmlns:ds="http://schemas.openxmlformats.org/officeDocument/2006/customXml" ds:itemID="{9A1365ED-05E6-4600-BC20-72FDC73C7F66}">
   <ds:schemaRefs>
     <ds:schemaRef ds:uri="http://schemas.openxmlformats.org/officeDocument/2006/bibliography"/>
   </ds:schemaRefs>

</xml_diff>

<commit_message>
note 5 for ch6
</commit_message>
<xml_diff>
--- a/ch6-Objects&DataStructuress.docx
+++ b/ch6-Objects&DataStructuress.docx
@@ -11844,9 +11844,7 @@
       <w:pPr>
         <w:pStyle w:val="Heading1"/>
         <w:rPr>
-          <w:rFonts w:hint="cs"/>
-          <w:rtl/>
-          <w:lang w:bidi="ar-EG"/>
+          <w:rFonts w:eastAsiaTheme="minorEastAsia"/>
         </w:rPr>
       </w:pPr>
       <w:r>
@@ -11875,9 +11873,664 @@
         </w:rPr>
         <w:t>:</w:t>
       </w:r>
-    </w:p>
-    <w:p>
-      <w:pPr>
+      <w:r>
+        <w:rPr>
+          <w:rFonts w:eastAsiaTheme="minorEastAsia"/>
+        </w:rPr>
+        <w:t xml:space="preserve"> </w:t>
+      </w:r>
+    </w:p>
+    <w:p>
+      <w:pPr>
+        <w:rPr>
+          <w:rFonts w:hint="cs"/>
+          <w:rtl/>
+          <w:lang w:bidi="ar-EG"/>
+        </w:rPr>
+      </w:pPr>
+    </w:p>
+    <w:p>
+      <w:pPr>
+        <w:bidi/>
+        <w:rPr>
+          <w:rtl/>
+          <w:lang w:bidi="ar-EG"/>
+        </w:rPr>
+      </w:pPr>
+      <w:r>
+        <w:t>Data Transfer Objects</w:t>
+      </w:r>
+      <w:r>
+        <w:rPr>
+          <w:rFonts w:hint="cs"/>
+          <w:rtl/>
+        </w:rPr>
+        <w:t xml:space="preserve"> دى اختصرها هو </w:t>
+      </w:r>
+      <w:r>
+        <w:t>DTO</w:t>
+      </w:r>
+      <w:r>
+        <w:rPr>
+          <w:rFonts w:hint="cs"/>
+          <w:rtl/>
+          <w:lang w:bidi="ar-EG"/>
+        </w:rPr>
+        <w:t xml:space="preserve">. </w:t>
+      </w:r>
+    </w:p>
+    <w:p>
+      <w:pPr>
+        <w:bidi/>
+        <w:rPr>
+          <w:rFonts w:hint="cs"/>
+          <w:rtl/>
+          <w:lang w:bidi="ar-EG"/>
+        </w:rPr>
+      </w:pPr>
+      <w:r>
+        <w:rPr>
+          <w:rFonts w:hint="cs"/>
+          <w:rtl/>
+          <w:lang w:bidi="ar-EG"/>
+        </w:rPr>
+        <w:t>الشكل العام لل</w:t>
+      </w:r>
+      <w:r>
+        <w:rPr>
+          <w:lang w:bidi="ar-EG"/>
+        </w:rPr>
+        <w:t>DS</w:t>
+      </w:r>
+      <w:r>
+        <w:rPr>
+          <w:rFonts w:hint="cs"/>
+          <w:rtl/>
+          <w:lang w:bidi="ar-EG"/>
+        </w:rPr>
+        <w:t xml:space="preserve"> ان هو  </w:t>
+      </w:r>
+      <w:r>
+        <w:rPr>
+          <w:lang w:bidi="ar-EG"/>
+        </w:rPr>
+        <w:t>class</w:t>
+      </w:r>
+      <w:r>
+        <w:rPr>
+          <w:rFonts w:hint="cs"/>
+          <w:rtl/>
+          <w:lang w:bidi="ar-EG"/>
+        </w:rPr>
+        <w:t xml:space="preserve"> جواه </w:t>
+      </w:r>
+      <w:r>
+        <w:rPr>
+          <w:lang w:bidi="ar-EG"/>
+        </w:rPr>
+        <w:t>public filed</w:t>
+      </w:r>
+      <w:r>
+        <w:rPr>
+          <w:rFonts w:hint="cs"/>
+          <w:rtl/>
+          <w:lang w:bidi="ar-EG"/>
+        </w:rPr>
+        <w:t xml:space="preserve"> ومفهوش  </w:t>
+      </w:r>
+      <w:r>
+        <w:rPr>
+          <w:lang w:bidi="ar-EG"/>
+        </w:rPr>
+        <w:t xml:space="preserve">function </w:t>
+      </w:r>
+      <w:r>
+        <w:rPr>
+          <w:rFonts w:hint="cs"/>
+          <w:rtl/>
+          <w:lang w:bidi="ar-EG"/>
+        </w:rPr>
+        <w:t xml:space="preserve"> ودة بنسميه ال </w:t>
+      </w:r>
+      <w:r>
+        <w:rPr>
+          <w:lang w:bidi="ar-EG"/>
+        </w:rPr>
+        <w:t>DTO</w:t>
+      </w:r>
+      <w:r>
+        <w:rPr>
+          <w:rFonts w:hint="cs"/>
+          <w:rtl/>
+          <w:lang w:bidi="ar-EG"/>
+        </w:rPr>
+        <w:t xml:space="preserve"> . </w:t>
+      </w:r>
+    </w:p>
+    <w:p>
+      <w:pPr>
+        <w:bidi/>
+        <w:rPr>
+          <w:rtl/>
+          <w:lang w:bidi="ar-EG"/>
+        </w:rPr>
+      </w:pPr>
+      <w:r>
+        <w:rPr>
+          <w:lang w:bidi="ar-EG"/>
+        </w:rPr>
+        <w:t xml:space="preserve">DTO </w:t>
+      </w:r>
+      <w:r>
+        <w:rPr>
+          <w:rFonts w:hint="cs"/>
+          <w:rtl/>
+          <w:lang w:bidi="ar-EG"/>
+        </w:rPr>
+        <w:t>دى</w:t>
+      </w:r>
+      <w:r>
+        <w:rPr>
+          <w:rFonts w:hint="cs"/>
+          <w:rtl/>
+          <w:lang w:bidi="ar-EG"/>
+        </w:rPr>
+        <w:t xml:space="preserve"> بتبقا </w:t>
+      </w:r>
+      <w:r>
+        <w:rPr>
+          <w:rFonts w:hint="cs"/>
+          <w:rtl/>
+          <w:lang w:bidi="ar-EG"/>
+        </w:rPr>
+        <w:t>اول حاجه</w:t>
+      </w:r>
+      <w:r>
+        <w:rPr>
+          <w:rFonts w:hint="cs"/>
+          <w:rtl/>
+          <w:lang w:bidi="ar-EG"/>
+        </w:rPr>
+        <w:t xml:space="preserve"> </w:t>
+      </w:r>
+      <w:r>
+        <w:rPr>
+          <w:rFonts w:hint="cs"/>
+          <w:rtl/>
+          <w:lang w:bidi="ar-EG"/>
+        </w:rPr>
+        <w:t>ف سلسله</w:t>
+      </w:r>
+      <w:r>
+        <w:rPr>
+          <w:rFonts w:hint="cs"/>
+          <w:rtl/>
+          <w:lang w:bidi="ar-EG"/>
+        </w:rPr>
+        <w:t xml:space="preserve"> من مراحل الترجمه الى بتحول ال </w:t>
+      </w:r>
+      <w:r>
+        <w:rPr>
+          <w:lang w:bidi="ar-EG"/>
+        </w:rPr>
+        <w:t xml:space="preserve">row </w:t>
+      </w:r>
+      <w:r>
+        <w:rPr>
+          <w:lang w:bidi="ar-EG"/>
+        </w:rPr>
+        <w:t>data</w:t>
+      </w:r>
+      <w:r>
+        <w:rPr>
+          <w:rFonts w:hint="cs"/>
+          <w:rtl/>
+          <w:lang w:bidi="ar-EG"/>
+        </w:rPr>
+        <w:t xml:space="preserve"> ف</w:t>
+      </w:r>
+      <w:r>
+        <w:rPr>
+          <w:rFonts w:hint="cs"/>
+          <w:rtl/>
+          <w:lang w:bidi="ar-EG"/>
+        </w:rPr>
+        <w:t xml:space="preserve"> ال </w:t>
+      </w:r>
+      <w:r>
+        <w:rPr>
+          <w:lang w:bidi="ar-EG"/>
+        </w:rPr>
+        <w:t xml:space="preserve">DB </w:t>
+      </w:r>
+      <w:r>
+        <w:rPr>
+          <w:rFonts w:hint="cs"/>
+          <w:rtl/>
+          <w:lang w:bidi="ar-EG"/>
+        </w:rPr>
+        <w:t xml:space="preserve">الى </w:t>
+      </w:r>
+      <w:r>
+        <w:rPr>
+          <w:rFonts w:hint="cs"/>
+          <w:lang w:bidi="ar-EG"/>
+        </w:rPr>
+        <w:t>object</w:t>
+      </w:r>
+      <w:r>
+        <w:rPr>
+          <w:rFonts w:hint="cs"/>
+          <w:rtl/>
+          <w:lang w:bidi="ar-EG"/>
+        </w:rPr>
+        <w:t xml:space="preserve"> ف ال </w:t>
+      </w:r>
+      <w:r>
+        <w:rPr>
+          <w:lang w:bidi="ar-EG"/>
+        </w:rPr>
+        <w:t>app</w:t>
+      </w:r>
+      <w:r>
+        <w:rPr>
+          <w:rFonts w:hint="cs"/>
+          <w:rtl/>
+          <w:lang w:bidi="ar-EG"/>
+        </w:rPr>
+        <w:t xml:space="preserve"> </w:t>
+      </w:r>
+      <w:r>
+        <w:rPr>
+          <w:rFonts w:hint="cs"/>
+          <w:rtl/>
+          <w:lang w:bidi="ar-EG"/>
+        </w:rPr>
+        <w:t>بتاعك.</w:t>
+      </w:r>
+    </w:p>
+    <w:p>
+      <w:pPr>
+        <w:bidi/>
+        <w:rPr>
+          <w:rtl/>
+          <w:lang w:bidi="ar-EG"/>
+        </w:rPr>
+      </w:pPr>
+    </w:p>
+    <w:p>
+      <w:pPr>
+        <w:pStyle w:val="Heading2"/>
+        <w:rPr>
+          <w:rFonts w:eastAsiaTheme="minorEastAsia"/>
+        </w:rPr>
+      </w:pPr>
+      <w:r>
+        <w:rPr>
+          <w:rFonts w:hint="cs"/>
+          <w:rtl/>
+          <w:lang w:bidi="ar-EG"/>
+        </w:rPr>
+        <w:t>5</w:t>
+      </w:r>
+      <w:r>
+        <w:rPr>
+          <w:lang w:bidi="ar-EG"/>
+        </w:rPr>
+        <w:t xml:space="preserve">.1 </w:t>
+      </w:r>
+      <w:r>
+        <w:rPr>
+          <w:rFonts w:eastAsiaTheme="minorEastAsia"/>
+        </w:rPr>
+        <w:t>Active Record</w:t>
+      </w:r>
+      <w:r>
+        <w:rPr>
+          <w:rFonts w:eastAsiaTheme="minorEastAsia"/>
+        </w:rPr>
+        <w:t xml:space="preserve"> :</w:t>
+      </w:r>
+    </w:p>
+    <w:p>
+      <w:pPr>
+        <w:tabs>
+          <w:tab w:val="left" w:pos="8361"/>
+        </w:tabs>
+        <w:bidi/>
+      </w:pPr>
+      <w:r>
+        <w:tab/>
+      </w:r>
+    </w:p>
+    <w:p>
+      <w:pPr>
+        <w:bidi/>
+        <w:rPr>
+          <w:rtl/>
+          <w:lang w:bidi="ar-EG"/>
+        </w:rPr>
+      </w:pPr>
+      <w:r>
+        <w:rPr>
+          <w:rFonts w:hint="cs"/>
+          <w:rtl/>
+          <w:lang w:bidi="ar-EG"/>
+        </w:rPr>
+        <w:t xml:space="preserve">دى حاله خاصه من ال </w:t>
+      </w:r>
+      <w:proofErr w:type="spellStart"/>
+      <w:r>
+        <w:rPr>
+          <w:lang w:bidi="ar-EG"/>
+        </w:rPr>
+        <w:t>DTo</w:t>
+      </w:r>
+      <w:proofErr w:type="spellEnd"/>
+      <w:r>
+        <w:rPr>
+          <w:rFonts w:hint="cs"/>
+          <w:rtl/>
+          <w:lang w:bidi="ar-EG"/>
+        </w:rPr>
+        <w:t xml:space="preserve"> وهى </w:t>
+      </w:r>
+      <w:r>
+        <w:rPr>
+          <w:lang w:bidi="ar-EG"/>
+        </w:rPr>
+        <w:t>DS</w:t>
+      </w:r>
+      <w:r>
+        <w:rPr>
+          <w:rFonts w:hint="cs"/>
+          <w:rtl/>
+          <w:lang w:bidi="ar-EG"/>
+        </w:rPr>
+        <w:t xml:space="preserve"> فيها </w:t>
+      </w:r>
+      <w:r>
+        <w:rPr>
+          <w:lang w:bidi="ar-EG"/>
+        </w:rPr>
+        <w:t>public field</w:t>
+      </w:r>
+      <w:r>
+        <w:rPr>
+          <w:rFonts w:hint="cs"/>
+          <w:rtl/>
+          <w:lang w:bidi="ar-EG"/>
+        </w:rPr>
+        <w:t xml:space="preserve"> وغالبا فيها </w:t>
+      </w:r>
+      <w:r>
+        <w:rPr>
+          <w:lang w:bidi="ar-EG"/>
+        </w:rPr>
+        <w:t>navigation method</w:t>
+      </w:r>
+      <w:r>
+        <w:rPr>
+          <w:rFonts w:hint="cs"/>
+          <w:rtl/>
+          <w:lang w:bidi="ar-EG"/>
+        </w:rPr>
+        <w:t xml:space="preserve">  زى </w:t>
+      </w:r>
+      <w:r>
+        <w:rPr>
+          <w:lang w:bidi="ar-EG"/>
+        </w:rPr>
+        <w:t>save ,find</w:t>
+      </w:r>
+      <w:r>
+        <w:rPr>
+          <w:rFonts w:hint="cs"/>
+          <w:rtl/>
+          <w:lang w:bidi="ar-EG"/>
+        </w:rPr>
+        <w:t xml:space="preserve"> .</w:t>
+      </w:r>
+    </w:p>
+    <w:p>
+      <w:pPr>
+        <w:bidi/>
+        <w:rPr>
+          <w:rtl/>
+          <w:lang w:bidi="ar-EG"/>
+        </w:rPr>
+      </w:pPr>
+      <w:r>
+        <w:rPr>
+          <w:rFonts w:hint="cs"/>
+          <w:rtl/>
+          <w:lang w:bidi="ar-EG"/>
+        </w:rPr>
+        <w:t xml:space="preserve">وغالبا  المبرمجين  بيعامله ال </w:t>
+      </w:r>
+      <w:r>
+        <w:rPr>
+          <w:lang w:bidi="ar-EG"/>
+        </w:rPr>
+        <w:t>DS</w:t>
+      </w:r>
+      <w:r>
+        <w:rPr>
+          <w:rFonts w:hint="cs"/>
+          <w:rtl/>
+          <w:lang w:bidi="ar-EG"/>
+        </w:rPr>
+        <w:t xml:space="preserve">  على انها  </w:t>
+      </w:r>
+      <w:r>
+        <w:rPr>
+          <w:lang w:bidi="ar-EG"/>
+        </w:rPr>
+        <w:t>object</w:t>
+      </w:r>
+      <w:r>
+        <w:rPr>
+          <w:rFonts w:hint="cs"/>
+          <w:rtl/>
+          <w:lang w:bidi="ar-EG"/>
+        </w:rPr>
+        <w:t xml:space="preserve"> عشان بيحطه</w:t>
+      </w:r>
+      <w:r>
+        <w:rPr>
+          <w:lang w:bidi="ar-EG"/>
+        </w:rPr>
+        <w:t>business role method</w:t>
+      </w:r>
+      <w:r>
+        <w:rPr>
+          <w:rFonts w:hint="cs"/>
+          <w:rtl/>
+          <w:lang w:bidi="ar-EG"/>
+        </w:rPr>
+        <w:t xml:space="preserve">  جوه ال </w:t>
+      </w:r>
+      <w:r>
+        <w:rPr>
+          <w:lang w:bidi="ar-EG"/>
+        </w:rPr>
+        <w:t>DS</w:t>
+      </w:r>
+      <w:r>
+        <w:rPr>
+          <w:rFonts w:hint="cs"/>
+          <w:rtl/>
+          <w:lang w:bidi="ar-EG"/>
+        </w:rPr>
+        <w:t xml:space="preserve"> . ودة  غلط عشان  بيخلق هجين بين ال </w:t>
+      </w:r>
+      <w:r>
+        <w:rPr>
+          <w:lang w:bidi="ar-EG"/>
+        </w:rPr>
+        <w:t>DS</w:t>
+      </w:r>
+      <w:r>
+        <w:rPr>
+          <w:rFonts w:hint="cs"/>
+          <w:rtl/>
+          <w:lang w:bidi="ar-EG"/>
+        </w:rPr>
+        <w:t xml:space="preserve"> و ال</w:t>
+      </w:r>
+      <w:r>
+        <w:rPr>
+          <w:lang w:bidi="ar-EG"/>
+        </w:rPr>
+        <w:t>object</w:t>
+      </w:r>
+      <w:r>
+        <w:rPr>
+          <w:rFonts w:hint="cs"/>
+          <w:rtl/>
+          <w:lang w:bidi="ar-EG"/>
+        </w:rPr>
+        <w:t xml:space="preserve"> .</w:t>
+      </w:r>
+    </w:p>
+    <w:p>
+      <w:pPr>
+        <w:bidi/>
+        <w:rPr>
+          <w:rtl/>
+          <w:lang w:bidi="ar-EG"/>
+        </w:rPr>
+      </w:pPr>
+    </w:p>
+    <w:p>
+      <w:pPr>
+        <w:bidi/>
+        <w:rPr>
+          <w:lang w:bidi="ar-EG"/>
+        </w:rPr>
+      </w:pPr>
+      <w:r>
+        <w:rPr>
+          <w:rFonts w:hint="cs"/>
+          <w:rtl/>
+          <w:lang w:bidi="ar-EG"/>
+        </w:rPr>
+        <w:lastRenderedPageBreak/>
+        <w:t xml:space="preserve">والحل ان نعامل ال </w:t>
+      </w:r>
+      <w:r>
+        <w:rPr>
+          <w:lang w:bidi="ar-EG"/>
+        </w:rPr>
+        <w:t>active record</w:t>
+      </w:r>
+      <w:r>
+        <w:rPr>
+          <w:rFonts w:hint="cs"/>
+          <w:rtl/>
+          <w:lang w:bidi="ar-EG"/>
+        </w:rPr>
+        <w:t xml:space="preserve"> دى على انها </w:t>
+      </w:r>
+      <w:r>
+        <w:rPr>
+          <w:lang w:bidi="ar-EG"/>
+        </w:rPr>
+        <w:t>DS</w:t>
+      </w:r>
+      <w:r>
+        <w:rPr>
+          <w:rFonts w:hint="cs"/>
+          <w:rtl/>
+          <w:lang w:bidi="ar-EG"/>
+        </w:rPr>
+        <w:t xml:space="preserve"> ونعمل  </w:t>
+      </w:r>
+      <w:r>
+        <w:rPr>
+          <w:lang w:bidi="ar-EG"/>
+        </w:rPr>
+        <w:t>object</w:t>
+      </w:r>
+      <w:r>
+        <w:rPr>
+          <w:rFonts w:hint="cs"/>
+          <w:rtl/>
+          <w:lang w:bidi="ar-EG"/>
+        </w:rPr>
+        <w:t xml:space="preserve"> منفصله فيها ال </w:t>
+      </w:r>
+      <w:r>
+        <w:rPr>
+          <w:lang w:bidi="ar-EG"/>
+        </w:rPr>
+        <w:t>business role method</w:t>
+      </w:r>
+      <w:r>
+        <w:rPr>
+          <w:rFonts w:hint="cs"/>
+          <w:rtl/>
+          <w:lang w:bidi="ar-EG"/>
+        </w:rPr>
+        <w:t xml:space="preserve">وبتخفى البينات الداخله الى هى غالبا بتبقا </w:t>
+      </w:r>
+      <w:r>
+        <w:rPr>
+          <w:lang w:bidi="ar-EG"/>
+        </w:rPr>
+        <w:t>instance</w:t>
+      </w:r>
+      <w:r>
+        <w:rPr>
+          <w:rFonts w:hint="cs"/>
+          <w:rtl/>
+          <w:lang w:bidi="ar-EG"/>
+        </w:rPr>
+        <w:t xml:space="preserve"> من ال </w:t>
+      </w:r>
+      <w:r>
+        <w:rPr>
+          <w:lang w:bidi="ar-EG"/>
+        </w:rPr>
+        <w:t>active record</w:t>
+      </w:r>
+    </w:p>
+    <w:p/>
+    <w:p>
+      <w:pPr>
+        <w:pStyle w:val="Heading1"/>
+      </w:pPr>
+      <w:r>
+        <w:t>6-</w:t>
+      </w:r>
+      <w:r>
+        <w:rPr>
+          <w:rFonts w:eastAsiaTheme="minorEastAsia"/>
+        </w:rPr>
+        <w:t>Conclusion</w:t>
+      </w:r>
+      <w:r>
+        <w:rPr>
+          <w:rFonts w:eastAsiaTheme="minorEastAsia"/>
+        </w:rPr>
+        <w:t>:</w:t>
+      </w:r>
+    </w:p>
+    <w:p>
+      <w:pPr>
+        <w:bidi/>
+      </w:pPr>
+      <w:r>
+        <w:rPr>
+          <w:rFonts w:hint="cs"/>
+          <w:rtl/>
+        </w:rPr>
+        <w:t xml:space="preserve"> </w:t>
+      </w:r>
+    </w:p>
+    <w:p>
+      <w:pPr>
+        <w:bidi/>
         <w:rPr>
           <w:rFonts w:hint="cs"/>
         </w:rPr>
@@ -12111,7 +12764,7 @@
               <w:sz w:val="18"/>
               <w:szCs w:val="18"/>
             </w:rPr>
-            <w:t>7</w:t>
+            <w:t>8</w:t>
           </w:r>
           <w:r>
             <w:rPr>
@@ -17757,7 +18410,7 @@
 </file>
 
 <file path=customXml/itemProps2.xml><?xml version="1.0" encoding="utf-8"?>
-<ds:datastoreItem xmlns:ds="http://schemas.openxmlformats.org/officeDocument/2006/customXml" ds:itemID="{02E57741-23C9-45E0-A6F2-D0B145B35838}">
+<ds:datastoreItem xmlns:ds="http://schemas.openxmlformats.org/officeDocument/2006/customXml" ds:itemID="{FD6E77F0-F9EC-4909-955B-492FF042DF48}">
   <ds:schemaRefs>
     <ds:schemaRef ds:uri="http://schemas.openxmlformats.org/officeDocument/2006/bibliography"/>
   </ds:schemaRefs>

</xml_diff>